<commit_message>
Changes on english file
</commit_message>
<xml_diff>
--- a/WorldMap.Documents/English_Text.docx
+++ b/WorldMap.Documents/English_Text.docx
@@ -14,15 +14,2636 @@
         </w:rPr>
         <w:t>I am heading toward DGTC for some work. I will finish my day from there</w:t>
       </w:r>
-    </w:p>
-    <w:p>
-      <w:pPr>
-        <w:rPr>
-          <w:lang w:val="en-US"/>
-        </w:rPr>
-      </w:pPr>
+      <w:r>
+        <w:rPr>
+          <w:lang w:val="en-US"/>
+        </w:rPr>
+        <w:t>.</w:t>
+      </w:r>
+    </w:p>
+    <w:p>
+      <w:pPr>
+        <w:rPr>
+          <w:lang w:val="en-US"/>
+        </w:rPr>
+      </w:pPr>
+    </w:p>
+    <w:p>
+      <w:pPr>
+        <w:rPr>
+          <w:lang w:val="en-US"/>
+        </w:rPr>
+      </w:pPr>
+      <w:r>
+        <w:rPr>
+          <w:lang w:val="en-US"/>
+        </w:rPr>
+        <w:t>Hi All,</w:t>
+      </w:r>
+    </w:p>
+    <w:p>
+      <w:pPr>
+        <w:rPr>
+          <w:lang w:val="en-US"/>
+        </w:rPr>
+      </w:pPr>
+      <w:r>
+        <w:rPr>
+          <w:lang w:val="en-US"/>
+        </w:rPr>
+        <w:t>Thanks so much to everyone on the team for getting UK production stable. I request everyone that each script (insert, update, delete, store proc etc.) should be reviewed by myself / Assil / Ramesh before deploy to production.</w:t>
+      </w:r>
+    </w:p>
+    <w:p>
+      <w:pPr>
+        <w:rPr>
+          <w:lang w:val="en-US"/>
+        </w:rPr>
+      </w:pPr>
+      <w:r>
+        <w:rPr>
+          <w:lang w:val="en-US"/>
+        </w:rPr>
+        <w:t>If in case any emergency please deploy and have backup of existing script, do not forgot to review with us before finalize.</w:t>
+      </w:r>
+    </w:p>
+    <w:p>
+      <w:pPr>
+        <w:rPr>
+          <w:lang w:val="en-US"/>
+        </w:rPr>
+      </w:pPr>
+    </w:p>
+    <w:p>
+      <w:pPr>
+        <w:rPr>
+          <w:lang w:val="en-US"/>
+        </w:rPr>
+      </w:pPr>
+      <w:r>
+        <w:rPr>
+          <w:lang w:val="en-US"/>
+        </w:rPr>
+        <w:t>HI Kavitha/Mitesh</w:t>
+      </w:r>
+    </w:p>
+    <w:p>
+      <w:pPr>
+        <w:rPr>
+          <w:lang w:val="en-US"/>
+        </w:rPr>
+      </w:pPr>
+      <w:r>
+        <w:rPr>
+          <w:lang w:val="en-US"/>
+        </w:rPr>
+        <w:t>Please find updated implementation plan with the status for the tasks completed.</w:t>
+      </w:r>
+    </w:p>
+    <w:p>
+      <w:pPr>
+        <w:rPr>
+          <w:lang w:val="en-US"/>
+        </w:rPr>
+      </w:pPr>
+      <w:r>
+        <w:rPr>
+          <w:lang w:val="en-US"/>
+        </w:rPr>
+        <w:t>There are a few tasks/queries from our end which needs to be addressed during your time today.</w:t>
+      </w:r>
+    </w:p>
+    <w:p>
+      <w:pPr>
+        <w:rPr>
+          <w:lang w:val="en-US"/>
+        </w:rPr>
+      </w:pPr>
+    </w:p>
+    <w:p>
+      <w:pPr>
+        <w:rPr>
+          <w:lang w:val="en-US"/>
+        </w:rPr>
+      </w:pPr>
+      <w:r>
+        <w:rPr>
+          <w:lang w:val="en-US"/>
+        </w:rPr>
+        <w:t>Hi All,</w:t>
+      </w:r>
+    </w:p>
+    <w:p>
+      <w:pPr>
+        <w:rPr>
+          <w:lang w:val="en-US"/>
+        </w:rPr>
+      </w:pPr>
+      <w:r>
+        <w:rPr>
+          <w:lang w:val="en-US"/>
+        </w:rPr>
+        <w:t>I have added MasterProtectionRule to some of the branches on GItHub and I will continue to add more. This will prevent you from adding changes directly to the master branch.</w:t>
+      </w:r>
+    </w:p>
+    <w:p>
+      <w:pPr>
+        <w:rPr>
+          <w:lang w:val="en-US"/>
+        </w:rPr>
+      </w:pPr>
+      <w:r>
+        <w:rPr>
+          <w:lang w:val="en-US"/>
+        </w:rPr>
+        <w:t>If you have changes, please take a branch out of master or dev. Once you are done, please create a pull request and assign one of yours peers to review the code, additionally please assign me. I should be involved in all code changes that take place in DOTNET in all projects.</w:t>
+      </w:r>
+    </w:p>
+    <w:p>
+      <w:pPr>
+        <w:rPr>
+          <w:lang w:val="en-US"/>
+        </w:rPr>
+      </w:pPr>
+      <w:r>
+        <w:rPr>
+          <w:lang w:val="en-US"/>
+        </w:rPr>
+        <w:t xml:space="preserve">I promise to make development easy and enjoyable with much less production issues, and I promise to listen to all your ideas, suggestions </w:t>
+      </w:r>
+      <w:r>
+        <w:rPr>
+          <w:lang w:val="en-US"/>
+        </w:rPr>
+        <w:t>and concerns.</w:t>
+      </w:r>
+    </w:p>
+    <w:p>
+      <w:pPr>
+        <w:rPr>
+          <w:lang w:val="en-US"/>
+        </w:rPr>
+      </w:pPr>
+      <w:r>
+        <w:rPr>
+          <w:lang w:val="en-US"/>
+        </w:rPr>
+        <w:t>I need your support and collaboration in return.</w:t>
+      </w:r>
+    </w:p>
+    <w:p>
+      <w:pPr>
+        <w:rPr>
+          <w:lang w:val="en-US"/>
+        </w:rPr>
+      </w:pPr>
+    </w:p>
+    <w:p>
+      <w:pPr>
+        <w:rPr>
+          <w:lang w:val="en-US"/>
+        </w:rPr>
+      </w:pPr>
+      <w:r>
+        <w:rPr>
+          <w:lang w:val="en-US"/>
+        </w:rPr>
+        <w:t>Hi All,</w:t>
+      </w:r>
+    </w:p>
+    <w:p>
+      <w:pPr>
+        <w:rPr>
+          <w:lang w:val="en-US"/>
+        </w:rPr>
+      </w:pPr>
+      <w:r>
+        <w:rPr>
+          <w:lang w:val="en-US"/>
+        </w:rPr>
+        <w:t xml:space="preserve">I confirm </w:t>
+      </w:r>
+      <w:r>
+        <w:rPr>
+          <w:lang w:val="en-US"/>
+        </w:rPr>
+        <w:t>that you can go ahead with the deployment right away. They can test it right now.</w:t>
+      </w:r>
+    </w:p>
+    <w:p>
+      <w:pPr>
+        <w:rPr>
+          <w:lang w:val="en-US"/>
+        </w:rPr>
+      </w:pPr>
+    </w:p>
+    <w:p>
+      <w:pPr>
+        <w:rPr>
+          <w:lang w:val="en-US"/>
+        </w:rPr>
+      </w:pPr>
+      <w:r>
+        <w:rPr>
+          <w:lang w:val="en-US"/>
+        </w:rPr>
+        <w:t>HI Kavitha/Mitesh,</w:t>
+      </w:r>
+    </w:p>
+    <w:p>
+      <w:pPr>
+        <w:rPr>
+          <w:lang w:val="en-US"/>
+        </w:rPr>
+      </w:pPr>
+      <w:r>
+        <w:rPr>
+          <w:lang w:val="en-US"/>
+        </w:rPr>
+        <w:t>We have updated the implementation plan – PFA</w:t>
+      </w:r>
+    </w:p>
+    <w:p>
+      <w:pPr>
+        <w:rPr>
+          <w:lang w:val="en-US"/>
+        </w:rPr>
+      </w:pPr>
+      <w:r>
+        <w:rPr>
+          <w:lang w:val="en-US"/>
+        </w:rPr>
+        <w:t>Request you to go through the same and let us know if any quries, which will address in tomorrow’s call.</w:t>
+      </w:r>
+    </w:p>
+    <w:p>
+      <w:pPr>
+        <w:rPr>
+          <w:lang w:val="en-US"/>
+        </w:rPr>
+      </w:pPr>
+    </w:p>
+    <w:p>
+      <w:pPr>
+        <w:rPr>
+          <w:lang w:val="en-US"/>
+        </w:rPr>
+      </w:pPr>
+      <w:r>
+        <w:rPr>
+          <w:lang w:val="en-US"/>
+        </w:rPr>
+        <w:t>Things to address:</w:t>
+      </w:r>
+    </w:p>
+    <w:p>
+      <w:pPr>
+        <w:rPr>
+          <w:lang w:val="en-US"/>
+        </w:rPr>
+      </w:pPr>
+      <w:r>
+        <w:rPr>
+          <w:lang w:val="en-US"/>
+        </w:rPr>
+        <w:t>Get confirmation from venkat on his availability to deploy export solution over weekend</w:t>
+      </w:r>
+    </w:p>
+    <w:p>
+      <w:pPr>
+        <w:rPr>
+          <w:lang w:val="en-US"/>
+        </w:rPr>
+      </w:pPr>
+    </w:p>
+    <w:p>
+      <w:pPr>
+        <w:rPr>
+          <w:lang w:val="en-US"/>
+        </w:rPr>
+      </w:pPr>
+      <w:r>
+        <w:rPr>
+          <w:lang w:val="en-US"/>
+        </w:rPr>
+        <w:lastRenderedPageBreak/>
+        <w:t>Hi Tem,</w:t>
+      </w:r>
+    </w:p>
+    <w:p>
+      <w:pPr>
+        <w:rPr>
+          <w:lang w:val="en-US"/>
+        </w:rPr>
+      </w:pPr>
+      <w:r>
+        <w:rPr>
+          <w:lang w:val="en-US"/>
+        </w:rPr>
+        <w:t xml:space="preserve">Had a late night meeting </w:t>
+      </w:r>
+      <w:r>
+        <w:rPr>
+          <w:lang w:val="en-US"/>
+        </w:rPr>
+        <w:t>with GEC support and another meeting with Teradata side support at this morning.  I will be office after 10:30.</w:t>
+      </w:r>
+    </w:p>
+    <w:p>
+      <w:pPr>
+        <w:rPr>
+          <w:lang w:val="en-US"/>
+        </w:rPr>
+      </w:pPr>
+    </w:p>
+    <w:p>
+      <w:pPr>
+        <w:rPr>
+          <w:lang w:val="en-US"/>
+        </w:rPr>
+      </w:pPr>
+      <w:r>
+        <w:rPr>
+          <w:lang w:val="en-US"/>
+        </w:rPr>
+        <w:t>Hi Team,</w:t>
+      </w:r>
+    </w:p>
+    <w:p>
+      <w:pPr>
+        <w:rPr>
+          <w:lang w:val="en-US"/>
+        </w:rPr>
+      </w:pPr>
+      <w:r>
+        <w:rPr>
+          <w:lang w:val="en-US"/>
+        </w:rPr>
+        <w:t>I am not feeling well today and will be taking today off.</w:t>
+      </w:r>
+    </w:p>
+    <w:p>
+      <w:pPr>
+        <w:rPr>
+          <w:lang w:val="en-US"/>
+        </w:rPr>
+      </w:pPr>
+    </w:p>
+    <w:p>
+      <w:pPr>
+        <w:rPr>
+          <w:lang w:val="en-US"/>
+        </w:rPr>
+      </w:pPr>
+      <w:r>
+        <w:rPr>
+          <w:lang w:val="en-US"/>
+        </w:rPr>
+        <w:t>HI Megha</w:t>
+      </w:r>
+    </w:p>
+    <w:p>
+      <w:pPr>
+        <w:rPr>
+          <w:lang w:val="en-US"/>
+        </w:rPr>
+      </w:pPr>
+      <w:r>
+        <w:rPr>
+          <w:lang w:val="en-US"/>
+        </w:rPr>
+        <w:t>I understand your concerns, these were quick fixes for data corruptions and lack of validations and other contributions. However, the very main root of cause is that because we are always in the rush fixing new issues and developers do not have time to think of the proper long running solutions and they do not know or have time to follow good software practices.</w:t>
+      </w:r>
+    </w:p>
+    <w:p>
+      <w:pPr>
+        <w:rPr>
+          <w:lang w:val="en-US"/>
+        </w:rPr>
+      </w:pPr>
+      <w:r>
+        <w:rPr>
+          <w:lang w:val="en-US"/>
+        </w:rPr>
+        <w:t>We should never be in a situation where we say</w:t>
+      </w:r>
+    </w:p>
+    <w:p>
+      <w:pPr>
+        <w:rPr>
+          <w:lang w:val="en-US"/>
+        </w:rPr>
+      </w:pPr>
+      <w:r>
+        <w:rPr>
+          <w:lang w:val="en-US"/>
+        </w:rPr>
+        <w:t>We don’t know who wrote that SQL thing</w:t>
+      </w:r>
+    </w:p>
+    <w:p>
+      <w:pPr>
+        <w:rPr>
+          <w:lang w:val="en-US"/>
+        </w:rPr>
+      </w:pPr>
+      <w:r>
+        <w:rPr>
+          <w:lang w:val="en-US"/>
+        </w:rPr>
+        <w:t>We don’t know who stopped the service.</w:t>
+      </w:r>
+    </w:p>
+    <w:p>
+      <w:pPr>
+        <w:rPr>
+          <w:lang w:val="en-US"/>
+        </w:rPr>
+      </w:pPr>
+      <w:r>
+        <w:rPr>
+          <w:lang w:val="en-US"/>
+        </w:rPr>
+        <w:t>We don’t know since when it was broken</w:t>
+      </w:r>
+    </w:p>
+    <w:p>
+      <w:pPr>
+        <w:rPr>
+          <w:lang w:val="en-US"/>
+        </w:rPr>
+      </w:pPr>
+    </w:p>
+    <w:p>
+      <w:pPr>
+        <w:rPr>
+          <w:lang w:val="en-US"/>
+        </w:rPr>
+      </w:pPr>
+      <w:r>
+        <w:rPr>
+          <w:lang w:val="en-US"/>
+        </w:rPr>
+        <w:t>I will explain exactly what I did and why.</w:t>
+      </w:r>
+    </w:p>
+    <w:p>
+      <w:pPr>
+        <w:rPr>
+          <w:lang w:val="en-US"/>
+        </w:rPr>
+      </w:pPr>
+      <w:r>
+        <w:rPr>
+          <w:lang w:val="en-US"/>
+        </w:rPr>
+        <w:t>I will explain what are the benefits of each</w:t>
+      </w:r>
+    </w:p>
+    <w:p>
+      <w:pPr>
+        <w:rPr>
+          <w:lang w:val="en-US"/>
+        </w:rPr>
+      </w:pPr>
+    </w:p>
+    <w:p>
+      <w:pPr>
+        <w:rPr>
+          <w:lang w:val="en-US"/>
+        </w:rPr>
+      </w:pPr>
+      <w:r>
+        <w:rPr>
+          <w:lang w:val="en-US"/>
+        </w:rPr>
+        <w:t xml:space="preserve">I know it may sound crazy because we are out of time, but this is the only way we can get things straightened out. Tomorrow morning CST, they are expecting code ready. They </w:t>
+      </w:r>
+      <w:r>
+        <w:rPr>
+          <w:lang w:val="en-US"/>
+        </w:rPr>
+        <w:t>code should be difficult to implement , it is mostly copy and paste, but I want to make sure your understand my changes. I will meet you 2 am and when I wake up.</w:t>
+      </w:r>
+    </w:p>
+    <w:p>
+      <w:pPr>
+        <w:rPr>
+          <w:lang w:val="en-US"/>
+        </w:rPr>
+      </w:pPr>
+      <w:r>
+        <w:rPr>
+          <w:lang w:val="en-US"/>
+        </w:rPr>
+        <w:t>I will work with you for 1 or 2 hours.</w:t>
+      </w:r>
+    </w:p>
+    <w:p>
+      <w:pPr>
+        <w:rPr>
+          <w:lang w:val="en-US"/>
+        </w:rPr>
+      </w:pPr>
+      <w:r>
+        <w:rPr>
+          <w:lang w:val="en-US"/>
+        </w:rPr>
+        <w:t>Till then, Mitesh may be able to help you explaining somethings or getting the code complied and you can go through it find changes.</w:t>
+      </w:r>
+    </w:p>
+    <w:p>
+      <w:pPr>
+        <w:rPr>
+          <w:lang w:val="en-US"/>
+        </w:rPr>
+      </w:pPr>
+      <w:r>
+        <w:rPr>
+          <w:lang w:val="en-US"/>
+        </w:rPr>
+        <w:t>I hope we can beat the time.</w:t>
+      </w:r>
+    </w:p>
+    <w:p>
+      <w:pPr>
+        <w:rPr>
+          <w:lang w:val="en-US"/>
+        </w:rPr>
+      </w:pPr>
+    </w:p>
+    <w:p>
+      <w:pPr>
+        <w:rPr>
+          <w:lang w:val="en-US"/>
+        </w:rPr>
+      </w:pPr>
+      <w:r>
+        <w:rPr>
+          <w:lang w:val="en-US"/>
+        </w:rPr>
+        <w:t>The time restrictions are concerning to us, especially if we need changes to the production servers that time to take approve. I do not see yet many code changes, there are few. I will be travelling tomorrow morning for few hours but hope to be online before 8 am CST, that is another concern. My main play would be optimizing code performance, I will be so close to the development too and I will understand more as it progresses.</w:t>
+      </w:r>
+    </w:p>
+    <w:p>
+      <w:pPr>
+        <w:rPr>
+          <w:lang w:val="en-US"/>
+        </w:rPr>
+      </w:pPr>
+    </w:p>
+    <w:p>
+      <w:pPr>
+        <w:rPr>
+          <w:lang w:val="en-US"/>
+        </w:rPr>
+      </w:pPr>
+      <w:r>
+        <w:rPr>
+          <w:lang w:val="en-US"/>
+        </w:rPr>
+        <w:lastRenderedPageBreak/>
+        <w:t xml:space="preserve">I think you will be working on a release that is coming in less than 2 weeks. Can we apply some of our thoughts on that? </w:t>
+      </w:r>
+    </w:p>
+    <w:p>
+      <w:pPr>
+        <w:rPr>
+          <w:lang w:val="en-US"/>
+        </w:rPr>
+      </w:pPr>
+      <w:r>
+        <w:rPr>
+          <w:lang w:val="en-US"/>
+        </w:rPr>
+        <w:t>Can we resolve that?</w:t>
+      </w:r>
+    </w:p>
+    <w:p>
+      <w:pPr>
+        <w:rPr>
+          <w:lang w:val="en-US"/>
+        </w:rPr>
+      </w:pPr>
+      <w:r>
+        <w:rPr>
+          <w:lang w:val="en-US"/>
+        </w:rPr>
+        <w:t>I can work closely with you.</w:t>
+      </w:r>
+    </w:p>
+    <w:p>
+      <w:pPr>
+        <w:rPr>
+          <w:lang w:val="en-US"/>
+        </w:rPr>
+      </w:pPr>
+      <w:r>
+        <w:rPr>
+          <w:lang w:val="en-US"/>
+        </w:rPr>
+        <w:t xml:space="preserve">Or let me know what makes it complicated. </w:t>
+      </w:r>
+    </w:p>
+    <w:p>
+      <w:pPr>
+        <w:rPr>
+          <w:lang w:val="en-US"/>
+        </w:rPr>
+      </w:pPr>
+      <w:r>
+        <w:rPr>
+          <w:lang w:val="en-US"/>
+        </w:rPr>
+        <w:t>As matter of fact, most of the processes in the excel sheet can easily be automated with very minor effort in DOTNET.</w:t>
+      </w:r>
+    </w:p>
+    <w:p>
+      <w:pPr>
+        <w:rPr>
+          <w:lang w:val="en-US"/>
+        </w:rPr>
+      </w:pPr>
+    </w:p>
+    <w:p>
+      <w:pPr>
+        <w:rPr>
+          <w:lang w:val="en-US"/>
+        </w:rPr>
+      </w:pPr>
+      <w:r>
+        <w:rPr>
+          <w:lang w:val="en-US"/>
+        </w:rPr>
+        <w:t>Please inform other team members who are not mentioned in the mail. I am working on a project called framework. It will require quite a long time to complete and perfect, but I can announce my first delivery that is “DAL”. It has the following features.</w:t>
+      </w:r>
+    </w:p>
+    <w:p>
+      <w:pPr>
+        <w:rPr>
+          <w:lang w:val="en-US"/>
+        </w:rPr>
+      </w:pPr>
+      <w:r>
+        <w:rPr>
+          <w:lang w:val="en-US"/>
+        </w:rPr>
+        <w:t>Should you have any question or concern, please reach out to me immediately by any means.</w:t>
+      </w:r>
+    </w:p>
+    <w:p>
+      <w:pPr>
+        <w:rPr>
+          <w:lang w:val="en-US"/>
+        </w:rPr>
+      </w:pPr>
+    </w:p>
+    <w:p>
+      <w:pPr>
+        <w:rPr>
+          <w:lang w:val="en-US"/>
+        </w:rPr>
+      </w:pPr>
+      <w:r>
+        <w:rPr>
+          <w:lang w:val="en-US"/>
+        </w:rPr>
+        <w:t>Excellent team! Extremely happy to see all the hard work being recognized … very well deserved.</w:t>
+      </w:r>
+    </w:p>
+    <w:p>
+      <w:pPr>
+        <w:rPr>
+          <w:lang w:val="en-US"/>
+        </w:rPr>
+      </w:pPr>
+      <w:r>
+        <w:rPr>
+          <w:lang w:val="en-US"/>
+        </w:rPr>
+        <w:t>A big thanks to Vardhaman and Shweta for the value you bring on the table with your product and technical skills. Congrats to the entire team and thank you for the continued support.</w:t>
+      </w:r>
+    </w:p>
+    <w:p>
+      <w:pPr>
+        <w:rPr>
+          <w:lang w:val="en-US"/>
+        </w:rPr>
+      </w:pPr>
+    </w:p>
+    <w:p>
+      <w:pPr>
+        <w:rPr>
+          <w:lang w:val="en-US"/>
+        </w:rPr>
+      </w:pPr>
+      <w:r>
+        <w:rPr>
+          <w:lang w:val="en-US"/>
+        </w:rPr>
+        <w:t>In Walmart Team meeting we got recognition for all the great work we have done over last year and received appreciation pins.</w:t>
+      </w:r>
+    </w:p>
+    <w:p>
+      <w:pPr>
+        <w:rPr>
+          <w:lang w:val="en-US"/>
+        </w:rPr>
+      </w:pPr>
+      <w:r>
+        <w:rPr>
+          <w:lang w:val="en-US"/>
+        </w:rPr>
+        <w:t xml:space="preserve"> I would like to extend </w:t>
+      </w:r>
+      <w:r>
+        <w:rPr>
+          <w:lang w:val="en-US"/>
+        </w:rPr>
+        <w:t>my thanks and appreciation to the each and every one in the team for their efforts and contributions, and will be greatly continue to do the same. Appreciation pin I have received on behalf of my team</w:t>
+      </w:r>
+    </w:p>
+    <w:p>
+      <w:pPr>
+        <w:rPr>
+          <w:lang w:val="en-US"/>
+        </w:rPr>
+      </w:pPr>
+    </w:p>
+    <w:p>
+      <w:pPr>
+        <w:rPr>
+          <w:lang w:val="en-US"/>
+        </w:rPr>
+      </w:pPr>
+      <w:r>
+        <w:rPr>
+          <w:lang w:val="en-US"/>
+        </w:rPr>
+        <w:t>Hi Team,</w:t>
+      </w:r>
+    </w:p>
+    <w:p>
+      <w:pPr>
+        <w:rPr>
+          <w:lang w:val="en-US"/>
+        </w:rPr>
+      </w:pPr>
+      <w:r>
+        <w:rPr>
+          <w:lang w:val="en-US"/>
+        </w:rPr>
+        <w:t>I have an appointment t 4PM today at hospital. I will finish my day from home after the appointment.</w:t>
+      </w:r>
+    </w:p>
+    <w:p>
+      <w:pPr>
+        <w:rPr>
+          <w:lang w:val="en-US"/>
+        </w:rPr>
+      </w:pPr>
+    </w:p>
+    <w:p>
+      <w:pPr>
+        <w:rPr>
+          <w:lang w:val="en-US"/>
+        </w:rPr>
+      </w:pPr>
+      <w:r>
+        <w:rPr>
+          <w:lang w:val="en-US"/>
+        </w:rPr>
+        <w:t>Hi Assil,</w:t>
+      </w:r>
+    </w:p>
+    <w:p>
+      <w:pPr>
+        <w:rPr>
+          <w:lang w:val="en-US"/>
+        </w:rPr>
+      </w:pPr>
+      <w:r>
+        <w:rPr>
+          <w:lang w:val="en-US"/>
+        </w:rPr>
+        <w:t>I am ready to work with you in my day time, but meanwhile we are getting some production issues. So we are looking daily one and not getting time to look it for the permanent fix.</w:t>
+      </w:r>
+    </w:p>
+    <w:p>
+      <w:pPr>
+        <w:rPr>
+          <w:lang w:val="en-US"/>
+        </w:rPr>
+      </w:pPr>
+      <w:r>
+        <w:rPr>
+          <w:lang w:val="en-US"/>
+        </w:rPr>
+        <w:t>Why I can’t extend after office hours, my marriage is on 9</w:t>
+      </w:r>
+      <w:r>
+        <w:rPr>
+          <w:vertAlign w:val="superscript"/>
+          <w:lang w:val="en-US"/>
+        </w:rPr>
+        <w:t>th</w:t>
+      </w:r>
+      <w:r>
+        <w:rPr>
+          <w:lang w:val="en-US"/>
+        </w:rPr>
+        <w:t xml:space="preserve"> march so, I can’t work on weekends and after office hours. Till april month end.</w:t>
+      </w:r>
+    </w:p>
+    <w:p>
+      <w:pPr>
+        <w:rPr>
+          <w:lang w:val="en-US"/>
+        </w:rPr>
+      </w:pPr>
+      <w:r>
+        <w:rPr>
+          <w:lang w:val="en-US"/>
+        </w:rPr>
+        <w:t>If possible please schedule a meeting invite daily half an hour in IST during my office hours.</w:t>
+      </w:r>
+    </w:p>
+    <w:p>
+      <w:pPr>
+        <w:rPr>
+          <w:lang w:val="en-US"/>
+        </w:rPr>
+      </w:pPr>
+    </w:p>
+    <w:p>
+      <w:pPr>
+        <w:rPr>
+          <w:lang w:val="en-US"/>
+        </w:rPr>
+      </w:pPr>
+      <w:r>
+        <w:rPr>
+          <w:lang w:val="en-US"/>
+        </w:rPr>
+        <w:t>I think she gave me on of the versions that may differ from the latest not sure…</w:t>
+      </w:r>
+    </w:p>
+    <w:p>
+      <w:pPr>
+        <w:rPr>
+          <w:lang w:val="en-US"/>
+        </w:rPr>
+      </w:pPr>
+    </w:p>
+    <w:p>
+      <w:pPr>
+        <w:rPr>
+          <w:lang w:val="en-US"/>
+        </w:rPr>
+      </w:pPr>
+      <w:r>
+        <w:rPr>
+          <w:lang w:val="en-US"/>
+        </w:rPr>
+        <w:t>Do you have deadlines?</w:t>
+      </w:r>
+    </w:p>
+    <w:p>
+      <w:pPr>
+        <w:rPr>
+          <w:lang w:val="en-US"/>
+        </w:rPr>
+      </w:pPr>
+      <w:r>
+        <w:rPr>
+          <w:lang w:val="en-US"/>
+        </w:rPr>
+        <w:t>Are these issues you are working on currently?</w:t>
+      </w:r>
+    </w:p>
+    <w:p>
+      <w:pPr>
+        <w:rPr>
+          <w:lang w:val="en-US"/>
+        </w:rPr>
+      </w:pPr>
+      <w:r>
+        <w:rPr>
+          <w:lang w:val="en-US"/>
+        </w:rPr>
+        <w:t>When will you be free to work closely with me on this?</w:t>
+      </w:r>
+    </w:p>
+    <w:p>
+      <w:pPr>
+        <w:rPr>
+          <w:lang w:val="en-US"/>
+        </w:rPr>
+      </w:pPr>
+    </w:p>
+    <w:p>
+      <w:pPr>
+        <w:rPr>
+          <w:lang w:val="en-US"/>
+        </w:rPr>
+      </w:pPr>
+      <w:r>
+        <w:rPr>
+          <w:lang w:val="en-US"/>
+        </w:rPr>
+        <w:t>Dear all</w:t>
+      </w:r>
+    </w:p>
+    <w:p>
+      <w:pPr>
+        <w:rPr>
+          <w:lang w:val="en-US"/>
+        </w:rPr>
+      </w:pPr>
+      <w:r>
+        <w:rPr>
+          <w:lang w:val="en-US"/>
+        </w:rPr>
+        <w:t>It has been noted that developers are using their personal credentials to run services on production and other environments. This is extremely bad practice and has to stop immediately.</w:t>
+      </w:r>
+    </w:p>
+    <w:p>
+      <w:pPr>
+        <w:rPr>
+          <w:lang w:val="en-US"/>
+        </w:rPr>
+      </w:pPr>
+      <w:r>
+        <w:rPr>
+          <w:lang w:val="en-US"/>
+        </w:rPr>
+        <w:t>Using personal accounts is prohibited.</w:t>
+      </w:r>
+    </w:p>
+    <w:p>
+      <w:pPr>
+        <w:rPr>
+          <w:lang w:val="en-US"/>
+        </w:rPr>
+      </w:pPr>
+      <w:r>
+        <w:rPr>
+          <w:lang w:val="en-US"/>
+        </w:rPr>
+        <w:t>It is also noted that Paul has already conveyed his concerns over and over that I can’t tolerate that mistake any more.</w:t>
+      </w:r>
+    </w:p>
+    <w:p>
+      <w:pPr>
+        <w:rPr>
+          <w:lang w:val="en-US"/>
+        </w:rPr>
+      </w:pPr>
+      <w:r>
+        <w:rPr>
+          <w:lang w:val="en-US"/>
+        </w:rPr>
+        <w:t>While I do appreciate your work and effort to make things work, I do want to address this now and forever.</w:t>
+      </w:r>
+    </w:p>
+    <w:p>
+      <w:pPr>
+        <w:rPr>
+          <w:lang w:val="en-US"/>
+        </w:rPr>
+      </w:pPr>
+      <w:r>
+        <w:rPr>
+          <w:lang w:val="en-US"/>
+        </w:rPr>
+        <w:t>Please reach out to venkat and myself for any related problem you may have.</w:t>
+      </w:r>
+    </w:p>
+    <w:p>
+      <w:pPr>
+        <w:rPr>
+          <w:lang w:val="en-US"/>
+        </w:rPr>
+      </w:pPr>
+    </w:p>
+    <w:p>
+      <w:pPr>
+        <w:rPr>
+          <w:lang w:val="en-US"/>
+        </w:rPr>
+      </w:pPr>
+      <w:r>
+        <w:rPr>
+          <w:lang w:val="en-US"/>
+        </w:rPr>
+        <w:t>Hi Team,</w:t>
+      </w:r>
+    </w:p>
+    <w:p>
+      <w:pPr>
+        <w:rPr>
+          <w:lang w:val="en-US"/>
+        </w:rPr>
+      </w:pPr>
+      <w:r>
+        <w:rPr>
+          <w:lang w:val="en-US"/>
+        </w:rPr>
+        <w:t>I will be out from 11:30 and should be back in office by 1:30. My vendor company is doing a rewards and recognition and requested all members to join. I will be available VIA Zoom if anyone needs to get ahold of me quickly.</w:t>
+      </w:r>
+    </w:p>
+    <w:p>
+      <w:pPr>
+        <w:rPr>
+          <w:lang w:val="en-US"/>
+        </w:rPr>
+      </w:pPr>
+    </w:p>
+    <w:p>
+      <w:pPr>
+        <w:rPr>
+          <w:lang w:val="en-US"/>
+        </w:rPr>
+      </w:pPr>
+      <w:r>
+        <w:rPr>
+          <w:lang w:val="en-US"/>
+        </w:rPr>
+        <w:t>Hi Team,</w:t>
+      </w:r>
+    </w:p>
+    <w:p>
+      <w:pPr>
+        <w:rPr>
+          <w:lang w:val="en-US"/>
+        </w:rPr>
+      </w:pPr>
+      <w:r>
+        <w:rPr>
+          <w:lang w:val="en-US"/>
+        </w:rPr>
+        <w:t>I am running late today as I was working on production issue since last night. I will be office by 10:30.</w:t>
+      </w:r>
+    </w:p>
+    <w:p>
+      <w:pPr>
+        <w:rPr>
+          <w:lang w:val="en-US"/>
+        </w:rPr>
+      </w:pPr>
+    </w:p>
+    <w:p>
+      <w:pPr>
+        <w:rPr>
+          <w:lang w:val="en-US"/>
+        </w:rPr>
+      </w:pPr>
+      <w:r>
+        <w:rPr>
+          <w:lang w:val="en-US"/>
+        </w:rPr>
+        <w:t>Hi Ramesh,</w:t>
+      </w:r>
+    </w:p>
+    <w:p>
+      <w:pPr>
+        <w:rPr>
+          <w:lang w:val="en-US"/>
+        </w:rPr>
+      </w:pPr>
+      <w:r>
+        <w:rPr>
+          <w:lang w:val="en-US"/>
+        </w:rPr>
+        <w:t>A few inputs from my side here.</w:t>
+      </w:r>
+    </w:p>
+    <w:p>
+      <w:pPr>
+        <w:rPr>
+          <w:lang w:val="en-US"/>
+        </w:rPr>
+      </w:pPr>
+    </w:p>
+    <w:p>
+      <w:pPr>
+        <w:rPr>
+          <w:lang w:val="en-US"/>
+        </w:rPr>
+      </w:pPr>
+      <w:r>
+        <w:rPr>
+          <w:lang w:val="en-US"/>
+        </w:rPr>
+        <w:t>Hi kavitha,</w:t>
+      </w:r>
+    </w:p>
+    <w:p>
+      <w:pPr>
+        <w:rPr>
+          <w:lang w:val="en-US"/>
+        </w:rPr>
+      </w:pPr>
+      <w:r>
+        <w:rPr>
+          <w:lang w:val="en-US"/>
+        </w:rPr>
+        <w:t>I have added tasks on the CA sheet. PFA, to the best of my knowledge – Please add if any missed.</w:t>
+      </w:r>
+    </w:p>
+    <w:p>
+      <w:pPr>
+        <w:rPr>
+          <w:lang w:val="en-US"/>
+        </w:rPr>
+      </w:pPr>
+      <w:r>
+        <w:rPr>
+          <w:lang w:val="en-US"/>
+        </w:rPr>
+        <w:t>A few callouts:</w:t>
+      </w:r>
+    </w:p>
+    <w:p>
+      <w:pPr>
+        <w:rPr>
+          <w:lang w:val="en-US"/>
+        </w:rPr>
+      </w:pPr>
+      <w:r>
+        <w:rPr>
+          <w:lang w:val="en-US"/>
+        </w:rPr>
+        <w:t>Please discuss with above with onsite team/management and let us know.</w:t>
+      </w:r>
+    </w:p>
+    <w:p>
+      <w:pPr>
+        <w:rPr>
+          <w:lang w:val="en-US"/>
+        </w:rPr>
+      </w:pPr>
+    </w:p>
+    <w:p>
+      <w:pPr>
+        <w:rPr>
+          <w:lang w:val="en-US"/>
+        </w:rPr>
+      </w:pPr>
+      <w:r>
+        <w:rPr>
+          <w:lang w:val="en-US"/>
+        </w:rPr>
+        <w:t>Hi Team,</w:t>
+      </w:r>
+    </w:p>
+    <w:p>
+      <w:pPr>
+        <w:rPr>
+          <w:lang w:val="en-US"/>
+        </w:rPr>
+      </w:pPr>
+      <w:r>
+        <w:rPr>
+          <w:lang w:val="en-US"/>
+        </w:rPr>
+        <w:t>As discussed, please share the release production list for CA markt.</w:t>
+      </w:r>
+    </w:p>
+    <w:p>
+      <w:pPr>
+        <w:rPr>
+          <w:lang w:val="en-US"/>
+        </w:rPr>
+      </w:pPr>
+      <w:r>
+        <w:rPr>
+          <w:lang w:val="en-US"/>
+        </w:rPr>
+        <w:lastRenderedPageBreak/>
+        <w:t xml:space="preserve">Request you to treat this as urgent and kindly share details at the earliest. </w:t>
+      </w:r>
+    </w:p>
+    <w:p>
+      <w:pPr>
+        <w:rPr>
+          <w:lang w:val="en-US"/>
+        </w:rPr>
+      </w:pPr>
+    </w:p>
+    <w:p>
+      <w:pPr>
+        <w:rPr>
+          <w:lang w:val="en-US"/>
+        </w:rPr>
+      </w:pPr>
+    </w:p>
+    <w:p>
+      <w:pPr>
+        <w:rPr>
+          <w:lang w:val="en-US"/>
+        </w:rPr>
+      </w:pPr>
+      <w:r>
+        <w:rPr>
+          <w:lang w:val="en-US"/>
+        </w:rPr>
+        <w:t>Hi Ramesh,</w:t>
+      </w:r>
+    </w:p>
+    <w:p>
+      <w:pPr>
+        <w:rPr>
+          <w:lang w:val="en-US"/>
+        </w:rPr>
+      </w:pPr>
+      <w:r>
+        <w:rPr>
+          <w:lang w:val="en-US"/>
+        </w:rPr>
+        <w:t>From the user stories, We don’t have a clarity on the fields that need to be used. However, we still need more clarity on the print layout files.</w:t>
+      </w:r>
+    </w:p>
+    <w:p>
+      <w:pPr>
+        <w:rPr>
+          <w:lang w:val="en-US"/>
+        </w:rPr>
+      </w:pPr>
+      <w:r>
+        <w:rPr>
+          <w:lang w:val="en-US"/>
+        </w:rPr>
+        <w:t>Please let us know if you need any further information on this.</w:t>
+      </w:r>
+    </w:p>
+    <w:p>
+      <w:pPr>
+        <w:rPr>
+          <w:lang w:val="en-US"/>
+        </w:rPr>
+      </w:pPr>
+    </w:p>
+    <w:p>
+      <w:pPr>
+        <w:rPr>
+          <w:lang w:val="en-US"/>
+        </w:rPr>
+      </w:pPr>
+      <w:r>
+        <w:rPr>
+          <w:lang w:val="en-US"/>
+        </w:rPr>
+        <w:t>Hi Team</w:t>
+      </w:r>
+    </w:p>
+    <w:p>
+      <w:pPr>
+        <w:rPr>
+          <w:lang w:val="en-US"/>
+        </w:rPr>
+      </w:pPr>
+      <w:r>
+        <w:rPr>
+          <w:lang w:val="en-US"/>
+        </w:rPr>
+        <w:t>I am in dallas and I have some personal work to do tomorrow. I will work from 9 to 5 tomorrow and I will be back to office on Tuesday.</w:t>
+      </w:r>
+    </w:p>
+    <w:p>
+      <w:pPr>
+        <w:rPr>
+          <w:lang w:val="en-US"/>
+        </w:rPr>
+      </w:pPr>
+    </w:p>
+    <w:p>
+      <w:pPr>
+        <w:rPr>
+          <w:lang w:val="en-US"/>
+        </w:rPr>
+      </w:pPr>
+    </w:p>
+    <w:p>
+      <w:pPr>
+        <w:rPr>
+          <w:lang w:val="en-US"/>
+        </w:rPr>
+      </w:pPr>
+      <w:r>
+        <w:rPr>
+          <w:lang w:val="en-US"/>
+        </w:rPr>
+        <w:t>Hi Team,</w:t>
+      </w:r>
+    </w:p>
+    <w:p>
+      <w:pPr>
+        <w:rPr>
+          <w:lang w:val="en-US"/>
+        </w:rPr>
+      </w:pPr>
+      <w:r>
+        <w:rPr>
+          <w:lang w:val="en-US"/>
+        </w:rPr>
+        <w:t>I will be PTO on my marriage from 04 March 19 to 15 March 19. So, Megha is asking for a backup in my absence. Could you please help me out on this.</w:t>
+      </w:r>
+    </w:p>
+    <w:p>
+      <w:pPr>
+        <w:rPr>
+          <w:lang w:val="en-US"/>
+        </w:rPr>
+      </w:pPr>
+    </w:p>
+    <w:p>
+      <w:pPr>
+        <w:rPr>
+          <w:lang w:val="en-US"/>
+        </w:rPr>
+      </w:pPr>
+    </w:p>
+    <w:p>
+      <w:pPr>
+        <w:rPr>
+          <w:lang w:val="en-US"/>
+        </w:rPr>
+      </w:pPr>
+      <w:r>
+        <w:rPr>
+          <w:lang w:val="en-US"/>
+        </w:rPr>
+        <w:t>Hi Mitesh</w:t>
+      </w:r>
+    </w:p>
+    <w:p>
+      <w:pPr>
+        <w:rPr>
+          <w:lang w:val="en-US"/>
+        </w:rPr>
+      </w:pPr>
+      <w:r>
+        <w:rPr>
+          <w:lang w:val="en-US"/>
+        </w:rPr>
+        <w:t xml:space="preserve">I, kind of, understand the main problem the team I suffering from, </w:t>
+      </w:r>
+      <w:r>
+        <w:rPr>
+          <w:lang w:val="en-US"/>
+        </w:rPr>
+        <w:t>let’s</w:t>
+      </w:r>
+      <w:r>
+        <w:rPr>
+          <w:lang w:val="en-US"/>
+        </w:rPr>
+        <w:t xml:space="preserve"> meet frequently if required to better that code</w:t>
+      </w:r>
+    </w:p>
+    <w:p>
+      <w:pPr>
+        <w:rPr>
+          <w:lang w:val="en-US"/>
+        </w:rPr>
+      </w:pPr>
+      <w:r>
+        <w:rPr>
+          <w:lang w:val="en-US"/>
+        </w:rPr>
+        <w:t xml:space="preserve">Please raise your concerns as soon as you have them. I intent </w:t>
+      </w:r>
+      <w:r>
+        <w:rPr>
+          <w:lang w:val="en-US"/>
+        </w:rPr>
+        <w:t>to take care of the window service, to start with, I will be creating reusable components we all share</w:t>
+      </w:r>
+    </w:p>
+    <w:p>
+      <w:pPr>
+        <w:rPr>
+          <w:lang w:val="en-US"/>
+        </w:rPr>
+      </w:pPr>
+    </w:p>
+    <w:p>
+      <w:pPr>
+        <w:rPr>
+          <w:lang w:val="en-US"/>
+        </w:rPr>
+      </w:pPr>
+    </w:p>
+    <w:p>
+      <w:pPr>
+        <w:rPr>
+          <w:lang w:val="en-US"/>
+        </w:rPr>
+      </w:pPr>
+      <w:r>
+        <w:rPr>
+          <w:lang w:val="en-US"/>
+        </w:rPr>
+        <w:t>Hi Team,</w:t>
+      </w:r>
+    </w:p>
+    <w:p>
+      <w:pPr>
+        <w:rPr>
+          <w:lang w:val="en-US"/>
+        </w:rPr>
+      </w:pPr>
+      <w:r>
+        <w:rPr>
+          <w:lang w:val="en-US"/>
+        </w:rPr>
+        <w:t>Can you please resolve this as soon as you come in?</w:t>
+      </w:r>
+    </w:p>
+    <w:p>
+      <w:pPr>
+        <w:rPr>
+          <w:lang w:val="en-US"/>
+        </w:rPr>
+      </w:pPr>
+    </w:p>
+    <w:p>
+      <w:pPr>
+        <w:rPr>
+          <w:lang w:val="en-US"/>
+        </w:rPr>
+      </w:pPr>
+      <w:r>
+        <w:rPr>
+          <w:lang w:val="en-US"/>
+        </w:rPr>
+        <w:t>Now, I will jump onto the high priority issues in CANADA.</w:t>
+      </w:r>
+    </w:p>
+    <w:p>
+      <w:pPr>
+        <w:rPr>
+          <w:lang w:val="en-US"/>
+        </w:rPr>
+      </w:pPr>
+    </w:p>
+    <w:p>
+      <w:pPr>
+        <w:rPr>
+          <w:lang w:val="en-US"/>
+        </w:rPr>
+      </w:pPr>
+    </w:p>
+    <w:p>
+      <w:pPr>
+        <w:rPr>
+          <w:lang w:val="en-US"/>
+        </w:rPr>
+      </w:pPr>
+      <w:r>
+        <w:rPr>
+          <w:lang w:val="en-US"/>
+        </w:rPr>
+        <w:t>Hi Team,</w:t>
+      </w:r>
+    </w:p>
+    <w:p>
+      <w:pPr>
+        <w:rPr>
+          <w:lang w:val="en-US"/>
+        </w:rPr>
+      </w:pPr>
+      <w:r>
+        <w:rPr>
+          <w:lang w:val="en-US"/>
+        </w:rPr>
+        <w:lastRenderedPageBreak/>
+        <w:t>We need to fix this issue permanently ASAP. Could you please find the root cause of this issue and send me details by EOD tomorrow.</w:t>
+      </w:r>
+    </w:p>
+    <w:p>
+      <w:pPr>
+        <w:rPr>
+          <w:lang w:val="en-US"/>
+        </w:rPr>
+      </w:pPr>
+    </w:p>
+    <w:p>
+      <w:pPr>
+        <w:rPr>
+          <w:lang w:val="en-US"/>
+        </w:rPr>
+      </w:pPr>
+      <w:r>
+        <w:rPr>
+          <w:lang w:val="en-US"/>
+        </w:rPr>
+        <w:t>Please do. Myself and megha may not able to attend to the Canada workshop but please go ahead without us and have Ramesh take point.</w:t>
+      </w:r>
+    </w:p>
+    <w:p>
+      <w:pPr>
+        <w:rPr>
+          <w:lang w:val="en-US"/>
+        </w:rPr>
+      </w:pPr>
+    </w:p>
+    <w:p>
+      <w:pPr>
+        <w:rPr>
+          <w:lang w:val="en-US"/>
+        </w:rPr>
+      </w:pPr>
+    </w:p>
+    <w:p>
+      <w:pPr>
+        <w:rPr>
+          <w:lang w:val="en-US"/>
+        </w:rPr>
+      </w:pPr>
+      <w:r>
+        <w:rPr>
+          <w:lang w:val="en-US"/>
+        </w:rPr>
+        <w:t>Hi Ramesh,</w:t>
+      </w:r>
+    </w:p>
+    <w:p>
+      <w:pPr>
+        <w:rPr>
+          <w:lang w:val="en-US"/>
+        </w:rPr>
+      </w:pPr>
+      <w:r>
+        <w:rPr>
+          <w:lang w:val="en-US"/>
+        </w:rPr>
+        <w:t>Please find our analysis on the issue</w:t>
+      </w:r>
+    </w:p>
+    <w:p>
+      <w:pPr>
+        <w:rPr>
+          <w:lang w:val="en-US"/>
+        </w:rPr>
+      </w:pPr>
+      <w:r>
+        <w:rPr>
+          <w:lang w:val="en-US"/>
+        </w:rPr>
+        <w:t>Analysis:</w:t>
+      </w:r>
+    </w:p>
+    <w:p>
+      <w:pPr>
+        <w:rPr>
+          <w:lang w:val="en-US"/>
+        </w:rPr>
+      </w:pPr>
+      <w:r>
+        <w:rPr>
+          <w:lang w:val="en-US"/>
+        </w:rPr>
+        <w:t>Assumptions:</w:t>
+      </w:r>
+    </w:p>
+    <w:p>
+      <w:pPr>
+        <w:rPr>
+          <w:lang w:val="en-US"/>
+        </w:rPr>
+      </w:pPr>
+      <w:r>
+        <w:rPr>
+          <w:lang w:val="en-US"/>
+        </w:rPr>
+        <w:t>Queries:</w:t>
+      </w:r>
+    </w:p>
+    <w:p>
+      <w:pPr>
+        <w:rPr>
+          <w:lang w:val="en-US"/>
+        </w:rPr>
+      </w:pPr>
+    </w:p>
+    <w:p>
+      <w:pPr>
+        <w:rPr>
+          <w:lang w:val="en-US"/>
+        </w:rPr>
+      </w:pPr>
+      <w:r>
+        <w:rPr>
+          <w:lang w:val="en-US"/>
+        </w:rPr>
+        <w:t>Hi Team,</w:t>
+      </w:r>
+    </w:p>
+    <w:p>
+      <w:pPr>
+        <w:rPr>
+          <w:lang w:val="en-US"/>
+        </w:rPr>
+      </w:pPr>
+      <w:r>
+        <w:rPr>
+          <w:lang w:val="en-US"/>
+        </w:rPr>
+        <w:t>I will be on PTO on 13</w:t>
+      </w:r>
+      <w:r>
+        <w:rPr>
+          <w:vertAlign w:val="superscript"/>
+          <w:lang w:val="en-US"/>
+        </w:rPr>
+        <w:t>th</w:t>
+      </w:r>
+      <w:r>
+        <w:rPr>
+          <w:lang w:val="en-US"/>
+        </w:rPr>
+        <w:t xml:space="preserve"> march, you can reach out me at 1234567890 for any assistance.</w:t>
+      </w:r>
+    </w:p>
+    <w:p>
+      <w:pPr>
+        <w:rPr>
+          <w:lang w:val="en-US"/>
+        </w:rPr>
+      </w:pPr>
+    </w:p>
+    <w:p>
+      <w:pPr>
+        <w:rPr>
+          <w:lang w:val="en-US"/>
+        </w:rPr>
+      </w:pPr>
+    </w:p>
+    <w:p>
+      <w:pPr>
+        <w:rPr>
+          <w:lang w:val="en-US"/>
+        </w:rPr>
+      </w:pPr>
+      <w:r>
+        <w:rPr>
+          <w:lang w:val="en-US"/>
+        </w:rPr>
+        <w:t>Hi Team,</w:t>
+      </w:r>
+    </w:p>
+    <w:p>
+      <w:pPr>
+        <w:rPr>
+          <w:lang w:val="en-US"/>
+        </w:rPr>
+      </w:pPr>
+      <w:r>
+        <w:rPr>
+          <w:lang w:val="en-US"/>
+        </w:rPr>
+        <w:t>We will keep you posted with a status update later today or latest by tomorrow.</w:t>
+      </w:r>
+    </w:p>
+    <w:p>
+      <w:pPr>
+        <w:rPr>
+          <w:lang w:val="en-US"/>
+        </w:rPr>
+      </w:pPr>
+    </w:p>
+    <w:p>
+      <w:pPr>
+        <w:rPr>
+          <w:lang w:val="en-US"/>
+        </w:rPr>
+      </w:pPr>
+    </w:p>
+    <w:p>
+      <w:pPr>
+        <w:rPr>
+          <w:lang w:val="en-US"/>
+        </w:rPr>
+      </w:pPr>
+      <w:r>
+        <w:rPr>
+          <w:lang w:val="en-US"/>
+        </w:rPr>
+        <w:t>This is very detailed and good analysis.</w:t>
+      </w:r>
+    </w:p>
+    <w:p>
+      <w:pPr>
+        <w:rPr>
+          <w:lang w:val="en-US"/>
+        </w:rPr>
+      </w:pPr>
+      <w:r>
+        <w:rPr>
+          <w:lang w:val="en-US"/>
+        </w:rPr>
+        <w:t>Not sure if you can help testing. But as to the code base, I will take care of it.</w:t>
+      </w:r>
+    </w:p>
+    <w:p>
+      <w:pPr>
+        <w:rPr>
+          <w:lang w:val="en-US"/>
+        </w:rPr>
+      </w:pPr>
+    </w:p>
+    <w:p>
+      <w:pPr>
+        <w:rPr>
+          <w:lang w:val="en-US"/>
+        </w:rPr>
+      </w:pPr>
+    </w:p>
+    <w:p>
+      <w:pPr>
+        <w:rPr>
+          <w:lang w:val="en-US"/>
+        </w:rPr>
+      </w:pPr>
+      <w:r>
+        <w:rPr>
+          <w:lang w:val="en-US"/>
+        </w:rPr>
+        <w:t>I am down with fever. I am logging off for the day. Kindly call me in case of any clarifications.</w:t>
+      </w:r>
+    </w:p>
+    <w:p>
+      <w:pPr>
+        <w:rPr>
+          <w:lang w:val="en-US"/>
+        </w:rPr>
+      </w:pPr>
+    </w:p>
+    <w:p>
+      <w:pPr>
+        <w:rPr>
+          <w:lang w:val="en-US"/>
+        </w:rPr>
+      </w:pPr>
+      <w:r>
+        <w:rPr>
+          <w:lang w:val="en-US"/>
+        </w:rPr>
+        <w:t>Let’s have a meeting with Ramesh at 10 pm to describe what issues are about. I may not attend personally, but I will follow up in the morning.</w:t>
+      </w:r>
+    </w:p>
+    <w:p>
+      <w:pPr>
+        <w:rPr>
+          <w:lang w:val="en-US"/>
+        </w:rPr>
+      </w:pPr>
+    </w:p>
+    <w:p>
+      <w:pPr>
+        <w:rPr>
+          <w:lang w:val="en-US"/>
+        </w:rPr>
+      </w:pPr>
+      <w:r>
+        <w:rPr>
+          <w:lang w:val="en-US"/>
+        </w:rPr>
+        <w:t>Removing Ramesh, Megha. Keeping this INTERNAL.</w:t>
+      </w:r>
+    </w:p>
+    <w:p>
+      <w:pPr>
+        <w:rPr>
+          <w:lang w:val="en-US"/>
+        </w:rPr>
+      </w:pPr>
+      <w:r>
+        <w:rPr>
+          <w:lang w:val="en-US"/>
+        </w:rPr>
+        <w:t>The change you had made on March 2 has caused discontinue dates to be defaulted to ‘’01-01-0001”</w:t>
+      </w:r>
+    </w:p>
+    <w:p>
+      <w:pPr>
+        <w:rPr>
+          <w:lang w:val="en-US"/>
+        </w:rPr>
+      </w:pPr>
+      <w:r>
+        <w:rPr>
+          <w:lang w:val="en-US"/>
+        </w:rPr>
+        <w:lastRenderedPageBreak/>
+        <w:t>Yes, I admit, related to my changes. I will fix right away.</w:t>
+      </w:r>
+    </w:p>
+    <w:p>
+      <w:pPr>
+        <w:rPr>
+          <w:lang w:val="en-US"/>
+        </w:rPr>
+      </w:pPr>
+    </w:p>
+    <w:p>
+      <w:pPr>
+        <w:rPr>
+          <w:lang w:val="en-US"/>
+        </w:rPr>
+      </w:pPr>
+    </w:p>
+    <w:p>
+      <w:pPr>
+        <w:rPr>
+          <w:lang w:val="en-US"/>
+        </w:rPr>
+      </w:pPr>
+      <w:r>
+        <w:rPr>
+          <w:lang w:val="en-US"/>
+        </w:rPr>
+        <w:t>Package is deployed but not scheduled until we get a confirmation on the batch timing for DB2 job.</w:t>
+      </w:r>
+    </w:p>
+    <w:p>
+      <w:pPr>
+        <w:rPr>
+          <w:lang w:val="en-US"/>
+        </w:rPr>
+      </w:pPr>
+    </w:p>
+    <w:p>
+      <w:pPr>
+        <w:rPr>
+          <w:lang w:val="en-US"/>
+        </w:rPr>
+      </w:pPr>
+      <w:r>
+        <w:rPr>
+          <w:lang w:val="en-US"/>
+        </w:rPr>
+        <w:t>I am going to finish some my personal errands and will be in office  by 11 AM</w:t>
+      </w:r>
+    </w:p>
+    <w:p>
+      <w:pPr>
+        <w:rPr>
+          <w:lang w:val="en-US"/>
+        </w:rPr>
+      </w:pPr>
+    </w:p>
+    <w:p>
+      <w:pPr>
+        <w:rPr>
+          <w:lang w:val="en-US"/>
+        </w:rPr>
+      </w:pPr>
+      <w:r>
+        <w:rPr>
+          <w:lang w:val="en-US"/>
+        </w:rPr>
+        <w:t>Hi team,</w:t>
+      </w:r>
+    </w:p>
+    <w:p>
+      <w:pPr>
+        <w:rPr>
+          <w:lang w:val="en-US"/>
+        </w:rPr>
+      </w:pPr>
+      <w:r>
+        <w:rPr>
+          <w:lang w:val="en-US"/>
+        </w:rPr>
+        <w:t xml:space="preserve">I have read your email more than once, still not sure what to reply. I feel we have a lots of resources but work is not organized. </w:t>
+      </w:r>
+    </w:p>
+    <w:p>
+      <w:pPr>
+        <w:rPr>
+          <w:lang w:val="en-US"/>
+        </w:rPr>
+      </w:pPr>
+      <w:r>
+        <w:rPr>
+          <w:lang w:val="en-US"/>
+        </w:rPr>
+        <w:t>It looks like mitesh is involved in UK prod issues, not sure when he will free up, but he can help Shweta if he does.</w:t>
+      </w:r>
+    </w:p>
+    <w:p>
+      <w:pPr>
+        <w:rPr>
+          <w:lang w:val="en-US"/>
+        </w:rPr>
+      </w:pPr>
+      <w:r>
+        <w:rPr>
+          <w:lang w:val="en-US"/>
+        </w:rPr>
+        <w:t>I think sai needs to play a role in here.</w:t>
+      </w:r>
+    </w:p>
+    <w:p>
+      <w:pPr>
+        <w:rPr>
+          <w:lang w:val="en-US"/>
+        </w:rPr>
+      </w:pPr>
+      <w:r>
+        <w:rPr>
+          <w:lang w:val="en-US"/>
+        </w:rPr>
+        <w:t>There are other people who do not belong to Infosys, but they are scattered.</w:t>
+      </w:r>
+    </w:p>
+    <w:p>
+      <w:pPr>
+        <w:rPr>
+          <w:lang w:val="en-US"/>
+        </w:rPr>
+      </w:pPr>
+      <w:r>
+        <w:rPr>
+          <w:lang w:val="en-US"/>
+        </w:rPr>
+        <w:t>Let’s meet and discuss who can do what.</w:t>
+      </w:r>
+    </w:p>
+    <w:p>
+      <w:pPr>
+        <w:rPr>
+          <w:lang w:val="en-US"/>
+        </w:rPr>
+      </w:pPr>
+    </w:p>
+    <w:p>
+      <w:pPr>
+        <w:rPr>
+          <w:lang w:val="en-US"/>
+        </w:rPr>
+      </w:pPr>
+    </w:p>
+    <w:p>
+      <w:pPr>
+        <w:rPr>
+          <w:lang w:val="en-US"/>
+        </w:rPr>
+      </w:pPr>
+      <w:r>
+        <w:rPr>
+          <w:lang w:val="en-US"/>
+        </w:rPr>
+        <w:t>I will be on leave tomorrow and day after. Only Shweta will be available from offshore and hence it is of utmost importance that she doesn’t get overloaded with additional tasks than what we have already. Request you have Mitesh assist Shweta on the below tasks which are known and needs to be addressed from our side.</w:t>
+      </w:r>
+    </w:p>
+    <w:p>
+      <w:pPr>
+        <w:rPr>
+          <w:lang w:val="en-US"/>
+        </w:rPr>
+      </w:pPr>
+      <w:r>
+        <w:rPr>
+          <w:lang w:val="en-US"/>
+        </w:rPr>
+        <w:t>Can we have a call in the next 2 hours to discuss below things and share workload?</w:t>
+      </w:r>
+    </w:p>
+    <w:p>
+      <w:pPr>
+        <w:rPr>
+          <w:lang w:val="en-US"/>
+        </w:rPr>
+      </w:pPr>
+    </w:p>
+    <w:p>
+      <w:pPr>
+        <w:rPr>
+          <w:lang w:val="en-US"/>
+        </w:rPr>
+      </w:pPr>
+      <w:r>
+        <w:rPr>
+          <w:lang w:val="en-US"/>
+        </w:rPr>
+        <w:t>Please find minutes from today’s meeting. Please add if anything is missed.</w:t>
+      </w:r>
+    </w:p>
+    <w:p>
+      <w:pPr>
+        <w:rPr>
+          <w:lang w:val="en-US"/>
+        </w:rPr>
+      </w:pPr>
+    </w:p>
+    <w:p>
+      <w:pPr>
+        <w:rPr>
+          <w:lang w:val="en-US"/>
+        </w:rPr>
+      </w:pPr>
+      <w:r>
+        <w:rPr>
+          <w:lang w:val="en-US"/>
+        </w:rPr>
+        <w:t>Please validate and let us know if the process goes fine for the set.</w:t>
+      </w:r>
+    </w:p>
+    <w:p>
+      <w:pPr>
+        <w:rPr>
+          <w:lang w:val="en-US"/>
+        </w:rPr>
+      </w:pPr>
+    </w:p>
+    <w:p>
+      <w:pPr>
+        <w:rPr>
+          <w:lang w:val="en-US"/>
+        </w:rPr>
+      </w:pPr>
+      <w:r>
+        <w:rPr>
+          <w:lang w:val="en-US"/>
+        </w:rPr>
+        <w:t>We will get back to you if any quries.</w:t>
+      </w:r>
+    </w:p>
+    <w:p>
+      <w:pPr>
+        <w:rPr>
+          <w:lang w:val="en-US"/>
+        </w:rPr>
+      </w:pPr>
+    </w:p>
+    <w:p>
+      <w:pPr>
+        <w:rPr>
+          <w:lang w:val="en-US"/>
+        </w:rPr>
+      </w:pPr>
+      <w:r>
+        <w:rPr>
+          <w:lang w:val="en-US"/>
+        </w:rPr>
+        <w:t>We need to check that what would be the impact of this in DB2. Please check and let us know so that this issue is addressed at the earliest.</w:t>
+      </w:r>
+    </w:p>
+    <w:p>
+      <w:pPr>
+        <w:rPr>
+          <w:lang w:val="en-US"/>
+        </w:rPr>
+      </w:pPr>
+    </w:p>
+    <w:p>
+      <w:pPr>
+        <w:rPr>
+          <w:lang w:val="en-US"/>
+        </w:rPr>
+      </w:pPr>
+      <w:r>
+        <w:rPr>
+          <w:lang w:val="en-US"/>
+        </w:rPr>
+        <w:lastRenderedPageBreak/>
+        <w:t>Sai helped us to identify the issue with process. There was a condition that was not working as expected. We have changed the code, deployed and tested in UAT.</w:t>
+      </w:r>
+    </w:p>
+    <w:p>
+      <w:pPr>
+        <w:rPr>
+          <w:lang w:val="en-US"/>
+        </w:rPr>
+      </w:pPr>
+      <w:r>
+        <w:rPr>
+          <w:lang w:val="en-US"/>
+        </w:rPr>
+        <w:t>We have sent separate email to Ramesh. Once he confirms, we can deploy to PROD.</w:t>
+      </w:r>
+    </w:p>
+    <w:p>
+      <w:pPr>
+        <w:rPr>
+          <w:lang w:val="en-US"/>
+        </w:rPr>
+      </w:pPr>
+    </w:p>
+    <w:p>
+      <w:pPr>
+        <w:rPr>
+          <w:lang w:val="en-US"/>
+        </w:rPr>
+      </w:pPr>
+      <w:r>
+        <w:rPr>
+          <w:lang w:val="en-US"/>
+        </w:rPr>
+        <w:t>I am not sure why he is asking us to turn off LCM’s again which will create more data issues if we turn off LCM.</w:t>
+      </w:r>
+    </w:p>
+    <w:p>
+      <w:pPr>
+        <w:rPr>
+          <w:lang w:val="en-US"/>
+        </w:rPr>
+      </w:pPr>
+    </w:p>
+    <w:p>
+      <w:pPr>
+        <w:rPr>
+          <w:lang w:val="en-US"/>
+        </w:rPr>
+      </w:pPr>
+      <w:r>
+        <w:rPr>
+          <w:lang w:val="en-US"/>
+        </w:rPr>
+        <w:t>Hi Ramesh,</w:t>
+      </w:r>
+    </w:p>
+    <w:p>
+      <w:pPr>
+        <w:rPr>
+          <w:lang w:val="en-US"/>
+        </w:rPr>
+      </w:pPr>
+      <w:r>
+        <w:rPr>
+          <w:lang w:val="en-US"/>
+        </w:rPr>
+        <w:t>Please refer Nemo’s comments below draw Id issue. Please share your feedback with nemo.</w:t>
+      </w:r>
+    </w:p>
+    <w:p>
+      <w:pPr>
+        <w:rPr>
+          <w:lang w:val="en-US"/>
+        </w:rPr>
+      </w:pPr>
+      <w:r>
+        <w:rPr>
+          <w:lang w:val="en-US"/>
+        </w:rPr>
+        <w:t>Based on their comments, we have not enabled LCM validations yet.</w:t>
+      </w:r>
+    </w:p>
+    <w:p>
+      <w:pPr>
+        <w:rPr>
+          <w:lang w:val="en-US"/>
+        </w:rPr>
+      </w:pPr>
+    </w:p>
+    <w:p>
+      <w:pPr>
+        <w:rPr>
+          <w:lang w:val="en-US"/>
+        </w:rPr>
+      </w:pPr>
+      <w:r>
+        <w:rPr>
+          <w:lang w:val="en-US"/>
+        </w:rPr>
+        <w:t>Hi Team,</w:t>
+      </w:r>
+    </w:p>
+    <w:p>
+      <w:pPr>
+        <w:rPr>
+          <w:lang w:val="en-US"/>
+        </w:rPr>
+      </w:pPr>
+      <w:r>
+        <w:rPr>
+          <w:lang w:val="en-US"/>
+        </w:rPr>
+        <w:t>I need an update on this.</w:t>
+      </w:r>
+    </w:p>
+    <w:p>
+      <w:pPr>
+        <w:rPr>
+          <w:lang w:val="en-US"/>
+        </w:rPr>
+      </w:pPr>
+      <w:r>
+        <w:rPr>
+          <w:lang w:val="en-US"/>
+        </w:rPr>
+        <w:t>Weekend is coming and I need roadmap deployment plan to be ready.</w:t>
+      </w:r>
+    </w:p>
+    <w:p>
+      <w:pPr>
+        <w:rPr>
+          <w:lang w:val="en-US"/>
+        </w:rPr>
+      </w:pPr>
+    </w:p>
+    <w:p>
+      <w:pPr>
+        <w:rPr>
+          <w:lang w:val="en-US"/>
+        </w:rPr>
+      </w:pPr>
+      <w:r>
+        <w:rPr>
+          <w:lang w:val="en-US"/>
+        </w:rPr>
+        <w:t>Hi Team,</w:t>
+      </w:r>
+    </w:p>
+    <w:p>
+      <w:pPr>
+        <w:rPr>
+          <w:lang w:val="en-US"/>
+        </w:rPr>
+      </w:pPr>
+      <w:r>
+        <w:rPr>
+          <w:lang w:val="en-US"/>
+        </w:rPr>
+        <w:t>I’ve just got to know that we will be in short for expertise this weekend when we are deploying a new release. Shweta and Vardhaman, two of the main JDA expertise will not be available during this weekend. While I understand that life has it circumstances and demands, and I also understand that this project has always been in “Urgent” state every week, however, I find myself alone with very small onsite team with no experience in JDA whatsoever.</w:t>
+      </w:r>
+    </w:p>
+    <w:p>
+      <w:pPr>
+        <w:rPr>
+          <w:lang w:val="en-US"/>
+        </w:rPr>
+      </w:pPr>
+      <w:r>
+        <w:rPr>
+          <w:lang w:val="en-US"/>
+        </w:rPr>
+        <w:t>Here are what I think can be done … (after discussing with sai and kavitha)</w:t>
+      </w:r>
+    </w:p>
+    <w:p>
+      <w:pPr>
+        <w:rPr>
+          <w:lang w:val="en-US"/>
+        </w:rPr>
+      </w:pPr>
+      <w:r>
+        <w:rPr>
+          <w:lang w:val="en-US"/>
+        </w:rPr>
+        <w:t>I can resort to donna and see what see can help me with, but as for now, she said she knows nothing about Canada</w:t>
+      </w:r>
+    </w:p>
+    <w:p>
+      <w:pPr>
+        <w:rPr>
+          <w:lang w:val="en-US"/>
+        </w:rPr>
+      </w:pPr>
+      <w:r>
+        <w:rPr>
+          <w:lang w:val="en-US"/>
+        </w:rPr>
+        <w:t>Rajesh, with his invaluable knowledge, experience and leadership can be of a great help</w:t>
+      </w:r>
+    </w:p>
+    <w:p>
+      <w:pPr>
+        <w:rPr>
+          <w:lang w:val="en-US"/>
+        </w:rPr>
+      </w:pPr>
+      <w:r>
+        <w:rPr>
+          <w:lang w:val="en-US"/>
+        </w:rPr>
+        <w:t xml:space="preserve">Shweta and Vardhaman, may find sometime and benefits from the time difference to assist us ONLY when needed and for very limited time, although I am hesitant to </w:t>
+      </w:r>
+      <w:r>
+        <w:rPr>
+          <w:lang w:val="en-US"/>
+        </w:rPr>
+        <w:t xml:space="preserve">make </w:t>
+      </w:r>
+      <w:r>
+        <w:rPr>
+          <w:lang w:val="en-US"/>
+        </w:rPr>
+        <w:t>that request because I know life situations can be way stronger than wishes.</w:t>
+      </w:r>
+    </w:p>
+    <w:p>
+      <w:pPr>
+        <w:rPr>
+          <w:lang w:val="en-US"/>
+        </w:rPr>
+      </w:pPr>
+      <w:r>
+        <w:rPr>
+          <w:lang w:val="en-US"/>
+        </w:rPr>
+        <w:t>I am not sure if you can provide us with a detailed playbook (before the weekend) we can flow step by step and hopefully work it out.</w:t>
+      </w:r>
+    </w:p>
+    <w:p>
+      <w:pPr>
+        <w:rPr>
+          <w:lang w:val="en-US"/>
+        </w:rPr>
+      </w:pPr>
+      <w:r>
+        <w:rPr>
+          <w:lang w:val="en-US"/>
+        </w:rPr>
+        <w:t>If you have other suggestions please let us know</w:t>
+      </w:r>
+    </w:p>
+    <w:p>
+      <w:pPr>
+        <w:rPr>
+          <w:lang w:val="en-US"/>
+        </w:rPr>
+      </w:pPr>
+    </w:p>
+    <w:p>
+      <w:pPr>
+        <w:rPr>
+          <w:lang w:val="en-US"/>
+        </w:rPr>
+      </w:pPr>
+    </w:p>
+    <w:p>
+      <w:pPr>
+        <w:rPr>
+          <w:lang w:val="en-US"/>
+        </w:rPr>
+      </w:pPr>
+      <w:r>
+        <w:rPr>
+          <w:lang w:val="en-US"/>
+        </w:rPr>
+        <w:t>Hi Assil,</w:t>
+      </w:r>
+    </w:p>
+    <w:p>
+      <w:pPr>
+        <w:rPr>
+          <w:lang w:val="en-US"/>
+        </w:rPr>
+      </w:pPr>
+      <w:r>
+        <w:rPr>
+          <w:lang w:val="en-US"/>
+        </w:rPr>
+        <w:lastRenderedPageBreak/>
+        <w:t>Vardhaman has sent the deployment plan and you might have already discussed the same. However, following is the summary.</w:t>
+      </w:r>
+    </w:p>
+    <w:p>
+      <w:pPr>
+        <w:rPr>
+          <w:lang w:val="en-US"/>
+        </w:rPr>
+      </w:pPr>
+      <w:r>
+        <w:rPr>
+          <w:lang w:val="en-US"/>
+        </w:rPr>
+        <w:t>I will be available all days and will help the team as and when they need me although I know that this team is self-motivated and amazing knowledgeable so they would hardly need me.</w:t>
+      </w:r>
+    </w:p>
+    <w:p>
+      <w:pPr>
+        <w:rPr>
+          <w:lang w:val="en-US"/>
+        </w:rPr>
+      </w:pPr>
+    </w:p>
+    <w:p>
+      <w:pPr>
+        <w:rPr>
+          <w:lang w:val="en-US"/>
+        </w:rPr>
+      </w:pPr>
+      <w:r>
+        <w:rPr>
+          <w:lang w:val="en-US"/>
+        </w:rPr>
+        <w:t>Let me know if it was the culprit for this.</w:t>
+      </w:r>
+    </w:p>
+    <w:p>
+      <w:pPr>
+        <w:rPr>
+          <w:lang w:val="en-US"/>
+        </w:rPr>
+      </w:pPr>
+    </w:p>
+    <w:p>
+      <w:pPr>
+        <w:rPr>
+          <w:lang w:val="en-US"/>
+        </w:rPr>
+      </w:pPr>
+      <w:r>
+        <w:rPr>
+          <w:lang w:val="en-US"/>
+        </w:rPr>
+        <w:t>Hi Megha and Ramesh,</w:t>
+      </w:r>
+    </w:p>
+    <w:p>
+      <w:pPr>
+        <w:rPr>
+          <w:lang w:val="en-US"/>
+        </w:rPr>
+      </w:pPr>
+      <w:r>
+        <w:rPr>
+          <w:lang w:val="en-US"/>
+        </w:rPr>
+        <w:t>Can you please send us explanation about the pending issues you have found in our last session, I did not get everything and prioritize then if possible.</w:t>
+      </w:r>
+    </w:p>
+    <w:p>
+      <w:pPr>
+        <w:rPr>
+          <w:lang w:val="en-US"/>
+        </w:rPr>
+      </w:pPr>
+      <w:r>
+        <w:rPr>
+          <w:lang w:val="en-US"/>
+        </w:rPr>
+        <w:t>Both Vardhaman and Shweta will be available 2PM-10PM</w:t>
+      </w:r>
+    </w:p>
+    <w:p>
+      <w:pPr>
+        <w:rPr>
+          <w:lang w:val="en-US"/>
+        </w:rPr>
+      </w:pPr>
+      <w:r>
+        <w:rPr>
+          <w:lang w:val="en-US"/>
+        </w:rPr>
+        <w:t>Maybe only documenting these issues is enough rather than fixing them.</w:t>
+      </w:r>
+    </w:p>
+    <w:p>
+      <w:pPr>
+        <w:rPr>
+          <w:lang w:val="en-US"/>
+        </w:rPr>
+      </w:pPr>
+    </w:p>
+    <w:p>
+      <w:pPr>
+        <w:rPr>
+          <w:lang w:val="en-US"/>
+        </w:rPr>
+      </w:pPr>
+    </w:p>
+    <w:p>
+      <w:pPr>
+        <w:rPr>
+          <w:lang w:val="en-US"/>
+        </w:rPr>
+      </w:pPr>
+      <w:r>
+        <w:rPr>
+          <w:lang w:val="en-US"/>
+        </w:rPr>
+        <w:t>Please get someone to look into at the installation, it seems that bulk edit functionality is not working.</w:t>
+      </w:r>
+    </w:p>
+    <w:p>
+      <w:pPr>
+        <w:rPr>
+          <w:lang w:val="en-US"/>
+        </w:rPr>
+      </w:pPr>
+      <w:r>
+        <w:rPr>
+          <w:lang w:val="en-US"/>
+        </w:rPr>
+        <w:t>What dll is missing?</w:t>
+      </w:r>
+    </w:p>
+    <w:p>
+      <w:pPr>
+        <w:rPr>
+          <w:lang w:val="en-US"/>
+        </w:rPr>
+      </w:pPr>
+      <w:r>
+        <w:rPr>
+          <w:lang w:val="en-US"/>
+        </w:rPr>
+        <w:t>What went wrong?</w:t>
+      </w:r>
+    </w:p>
+    <w:p>
+      <w:pPr>
+        <w:rPr>
+          <w:lang w:val="en-US"/>
+        </w:rPr>
+      </w:pPr>
+    </w:p>
+    <w:p>
+      <w:pPr>
+        <w:rPr>
+          <w:lang w:val="en-US"/>
+        </w:rPr>
+      </w:pPr>
+    </w:p>
+    <w:p>
+      <w:pPr>
+        <w:rPr>
+          <w:lang w:val="en-US"/>
+        </w:rPr>
+      </w:pPr>
+      <w:r>
+        <w:rPr>
+          <w:lang w:val="en-US"/>
+        </w:rPr>
+        <w:t>Hi Team,</w:t>
+      </w:r>
+    </w:p>
+    <w:p>
+      <w:pPr>
+        <w:rPr>
+          <w:lang w:val="en-US"/>
+        </w:rPr>
+      </w:pPr>
+      <w:r>
+        <w:rPr>
+          <w:lang w:val="en-US"/>
+        </w:rPr>
+        <w:t>It looks to me based on the deployment plan, that things will be done by tomorrow morning our time.</w:t>
+      </w:r>
+    </w:p>
+    <w:p>
+      <w:pPr>
+        <w:rPr>
+          <w:lang w:val="en-US"/>
+        </w:rPr>
+      </w:pPr>
+      <w:r>
+        <w:rPr>
+          <w:lang w:val="en-US"/>
+        </w:rPr>
+        <w:t>I hope that helps.</w:t>
+      </w:r>
       <w:bookmarkStart w:id="0" w:name="_GoBack"/>
       <w:bookmarkEnd w:id="0"/>
+    </w:p>
+    <w:p>
+      <w:pPr>
+        <w:rPr>
+          <w:lang w:val="en-US"/>
+        </w:rPr>
+      </w:pPr>
+    </w:p>
+    <w:p>
+      <w:pPr>
+        <w:rPr>
+          <w:lang w:val="en-US"/>
+        </w:rPr>
+      </w:pPr>
+    </w:p>
+    <w:p>
+      <w:pPr>
+        <w:rPr>
+          <w:lang w:val="en-US"/>
+        </w:rPr>
+      </w:pPr>
+    </w:p>
+    <w:p>
+      <w:pPr>
+        <w:rPr>
+          <w:lang w:val="en-US"/>
+        </w:rPr>
+      </w:pPr>
+    </w:p>
+    <w:p>
+      <w:pPr>
+        <w:rPr>
+          <w:lang w:val="en-US"/>
+        </w:rPr>
+      </w:pPr>
+    </w:p>
+    <w:p>
+      <w:pPr>
+        <w:rPr>
+          <w:lang w:val="en-US"/>
+        </w:rPr>
+      </w:pPr>
     </w:p>
     <w:sectPr>
       <w:pgSz w:w="11906" w:h="16838"/>

</xml_diff>

<commit_message>
changes in english text file
</commit_message>
<xml_diff>
--- a/WorldMap.Documents/English_Text.docx
+++ b/WorldMap.Documents/English_Text.docx
@@ -2600,8 +2600,1355 @@
         </w:rPr>
         <w:t>I hope that helps.</w:t>
       </w:r>
+    </w:p>
+    <w:p>
+      <w:pPr>
+        <w:rPr>
+          <w:lang w:val="en-US"/>
+        </w:rPr>
+      </w:pPr>
+    </w:p>
+    <w:p>
+      <w:pPr>
+        <w:rPr>
+          <w:lang w:val="en-US"/>
+        </w:rPr>
+      </w:pPr>
+    </w:p>
+    <w:p>
+      <w:pPr>
+        <w:rPr>
+          <w:lang w:val="en-US"/>
+        </w:rPr>
+      </w:pPr>
+      <w:r>
+        <w:rPr>
+          <w:lang w:val="en-US"/>
+        </w:rPr>
+        <w:t xml:space="preserve">As today is your last day at March, I wanted to thank you for all the hard work throughout the project. We deployed the Training and Education project last week and we haven’t heard any issues so far, which, definitely deserves pat on yours back. It would not have been possible without your dedication and efforts. </w:t>
+      </w:r>
+    </w:p>
+    <w:p>
+      <w:pPr>
+        <w:rPr>
+          <w:lang w:val="en-US"/>
+        </w:rPr>
+      </w:pPr>
+      <w:r>
+        <w:rPr>
+          <w:lang w:val="en-US"/>
+        </w:rPr>
+        <w:t>Once again, thank you and wish you all the best for your future endeavors.</w:t>
+      </w:r>
+    </w:p>
+    <w:p>
+      <w:pPr>
+        <w:rPr>
+          <w:lang w:val="en-US"/>
+        </w:rPr>
+      </w:pPr>
+    </w:p>
+    <w:p>
+      <w:pPr>
+        <w:rPr>
+          <w:lang w:val="en-US"/>
+        </w:rPr>
+      </w:pPr>
+      <w:r>
+        <w:rPr>
+          <w:lang w:val="en-US"/>
+        </w:rPr>
+        <w:t>Since most of the responses are NO, we are cancelling this event</w:t>
+      </w:r>
+      <w:r>
+        <w:rPr>
+          <w:lang w:val="en-US"/>
+        </w:rPr>
+        <w:t xml:space="preserve"> and try to plan around LA. Will update this group once finalized.</w:t>
+      </w:r>
+    </w:p>
+    <w:p>
+      <w:pPr>
+        <w:rPr>
+          <w:lang w:val="en-US"/>
+        </w:rPr>
+      </w:pPr>
+      <w:r>
+        <w:rPr>
+          <w:lang w:val="en-US"/>
+        </w:rPr>
+        <w:lastRenderedPageBreak/>
+        <w:t>Thanks all for your responses</w:t>
+      </w:r>
+      <w:r>
+        <w:rPr>
+          <w:lang w:val="en-US"/>
+        </w:rPr>
+        <w:t>!</w:t>
+      </w:r>
+    </w:p>
+    <w:p>
+      <w:pPr>
+        <w:rPr>
+          <w:lang w:val="en-US"/>
+        </w:rPr>
+      </w:pPr>
+    </w:p>
+    <w:p>
+      <w:pPr>
+        <w:rPr>
+          <w:lang w:val="en-US"/>
+        </w:rPr>
+      </w:pPr>
+    </w:p>
+    <w:p>
+      <w:pPr>
+        <w:rPr>
+          <w:lang w:val="en-US"/>
+        </w:rPr>
+      </w:pPr>
+      <w:r>
+        <w:rPr>
+          <w:lang w:val="en-US"/>
+        </w:rPr>
+        <w:t xml:space="preserve">Can you send email to team, specifically afreen whenever </w:t>
+      </w:r>
+      <w:r>
+        <w:rPr>
+          <w:lang w:val="en-US"/>
+        </w:rPr>
+        <w:t>we deploy code in QA</w:t>
+      </w:r>
+      <w:r>
+        <w:rPr>
+          <w:lang w:val="en-US"/>
+        </w:rPr>
+        <w:t xml:space="preserve"> so that afreen </w:t>
+      </w:r>
+      <w:r>
+        <w:rPr>
+          <w:lang w:val="en-US"/>
+        </w:rPr>
+        <w:t xml:space="preserve">can also do a </w:t>
+      </w:r>
+      <w:r>
+        <w:rPr>
+          <w:lang w:val="en-US"/>
+        </w:rPr>
+        <w:t>round of testing in QA environment</w:t>
+      </w:r>
+      <w:r>
+        <w:rPr>
+          <w:lang w:val="en-US"/>
+        </w:rPr>
+        <w:t>.</w:t>
+      </w:r>
+    </w:p>
+    <w:p>
+      <w:pPr>
+        <w:rPr>
+          <w:lang w:val="en-US"/>
+        </w:rPr>
+      </w:pPr>
+    </w:p>
+    <w:p>
+      <w:pPr>
+        <w:rPr>
+          <w:lang w:val="en-US"/>
+        </w:rPr>
+      </w:pPr>
+      <w:r>
+        <w:rPr>
+          <w:lang w:val="en-US"/>
+        </w:rPr>
+        <w:t xml:space="preserve">Mitesh, it’s really hard to understand what say </w:t>
+      </w:r>
+      <w:r>
+        <w:rPr>
+          <w:lang w:val="en-US"/>
+        </w:rPr>
+        <w:t>over phone.</w:t>
+      </w:r>
+      <w:r>
+        <w:rPr>
+          <w:lang w:val="en-US"/>
+        </w:rPr>
+        <w:t xml:space="preserve"> Can you please use some other phone.</w:t>
+      </w:r>
+    </w:p>
+    <w:p>
+      <w:pPr>
+        <w:rPr>
+          <w:lang w:val="en-US"/>
+        </w:rPr>
+      </w:pPr>
+    </w:p>
+    <w:p>
+      <w:pPr>
+        <w:rPr>
+          <w:lang w:val="en-US"/>
+        </w:rPr>
+      </w:pPr>
+      <w:r>
+        <w:rPr>
+          <w:lang w:val="en-US"/>
+        </w:rPr>
+        <w:t xml:space="preserve">Hope you </w:t>
+      </w:r>
+      <w:r>
+        <w:rPr>
+          <w:lang w:val="en-US"/>
+        </w:rPr>
+        <w:t>have now the requirement id, so can please send your friend profile at the earliest.</w:t>
+      </w:r>
+    </w:p>
+    <w:p>
+      <w:pPr>
+        <w:rPr>
+          <w:lang w:val="en-US"/>
+        </w:rPr>
+      </w:pPr>
+    </w:p>
+    <w:p>
+      <w:pPr>
+        <w:rPr>
+          <w:lang w:val="en-US"/>
+        </w:rPr>
+      </w:pPr>
+      <w:r>
+        <w:rPr>
+          <w:lang w:val="en-US"/>
+        </w:rPr>
+        <w:t>I am not able to understand what you are asking, if you can give a reference, screenshot it will help.</w:t>
+      </w:r>
+    </w:p>
+    <w:p>
+      <w:pPr>
+        <w:rPr>
+          <w:lang w:val="en-US"/>
+        </w:rPr>
+      </w:pPr>
+    </w:p>
+    <w:p>
+      <w:pPr>
+        <w:rPr>
+          <w:lang w:val="en-US"/>
+        </w:rPr>
+      </w:pPr>
+      <w:r>
+        <w:rPr>
+          <w:lang w:val="en-US"/>
+        </w:rPr>
+        <w:t>--------------------------------------------------------------------------------------------------------------------------------------</w:t>
+      </w:r>
+      <w:r>
+        <w:rPr>
+          <w:lang w:val="en-US"/>
+        </w:rPr>
+        <w:t xml:space="preserve"> </w:t>
+      </w:r>
+    </w:p>
+    <w:p>
+      <w:pPr>
+        <w:rPr>
+          <w:lang w:val="en-US"/>
+        </w:rPr>
+      </w:pPr>
+    </w:p>
+    <w:p>
+      <w:pPr>
+        <w:rPr>
+          <w:lang w:val="en-US"/>
+        </w:rPr>
+      </w:pPr>
+      <w:r>
+        <w:rPr>
+          <w:lang w:val="en-US"/>
+        </w:rPr>
+        <w:t>I</w:t>
+      </w:r>
+      <w:r>
+        <w:rPr>
+          <w:lang w:val="en-US"/>
+        </w:rPr>
+        <w:t xml:space="preserve"> want to say something but it will end up getting me into trouble</w:t>
+      </w:r>
+    </w:p>
+    <w:p>
+      <w:pPr>
+        <w:rPr>
+          <w:lang w:val="en-US"/>
+        </w:rPr>
+      </w:pPr>
+    </w:p>
+    <w:p>
+      <w:pPr>
+        <w:rPr>
+          <w:lang w:val="en-US"/>
+        </w:rPr>
+      </w:pPr>
+      <w:r>
+        <w:rPr>
+          <w:lang w:val="en-US"/>
+        </w:rPr>
+        <w:t>Brought up</w:t>
+      </w:r>
+      <w:r>
+        <w:rPr>
+          <w:lang w:val="en-US"/>
+        </w:rPr>
+        <w:t xml:space="preserve"> till 8th standard in vyara next to bardoli</w:t>
+      </w:r>
+    </w:p>
+    <w:p>
+      <w:pPr>
+        <w:rPr>
+          <w:lang w:val="en-US"/>
+        </w:rPr>
+      </w:pPr>
+      <w:r>
+        <w:rPr>
+          <w:lang w:val="en-US"/>
+        </w:rPr>
+        <w:t xml:space="preserve"> </w:t>
+      </w:r>
+    </w:p>
+    <w:p>
+      <w:pPr>
+        <w:rPr>
+          <w:lang w:val="en-US"/>
+        </w:rPr>
+      </w:pPr>
+      <w:r>
+        <w:rPr>
+          <w:lang w:val="en-US"/>
+        </w:rPr>
+        <w:t>I</w:t>
+      </w:r>
+      <w:r>
+        <w:rPr>
+          <w:lang w:val="en-US"/>
+        </w:rPr>
+        <w:t xml:space="preserve"> watch more of sports on</w:t>
+      </w:r>
+      <w:r>
+        <w:rPr>
+          <w:lang w:val="en-US"/>
+        </w:rPr>
+        <w:t xml:space="preserve"> television than anything else </w:t>
+      </w:r>
+    </w:p>
+    <w:p>
+      <w:pPr>
+        <w:rPr>
+          <w:lang w:val="en-US"/>
+        </w:rPr>
+      </w:pPr>
+    </w:p>
+    <w:p>
+      <w:pPr>
+        <w:rPr>
+          <w:lang w:val="en-US"/>
+        </w:rPr>
+      </w:pPr>
+      <w:r>
+        <w:rPr>
+          <w:lang w:val="en-US"/>
+        </w:rPr>
+        <w:t>A</w:t>
+      </w:r>
+      <w:r>
+        <w:rPr>
+          <w:lang w:val="en-US"/>
+        </w:rPr>
+        <w:t>nyone who is remotely taller than me, i'm very afraid of them</w:t>
+      </w:r>
+    </w:p>
+    <w:p>
+      <w:pPr>
+        <w:rPr>
+          <w:lang w:val="en-US"/>
+        </w:rPr>
+      </w:pPr>
+      <w:r>
+        <w:rPr>
+          <w:lang w:val="en-US"/>
+        </w:rPr>
+        <w:t xml:space="preserve">Because I </w:t>
+      </w:r>
+      <w:r>
+        <w:rPr>
+          <w:lang w:val="en-US"/>
+        </w:rPr>
+        <w:t>feel like they'll look at me and wouldn't want to talk to me</w:t>
+      </w:r>
+    </w:p>
+    <w:p>
+      <w:pPr>
+        <w:rPr>
+          <w:lang w:val="en-US"/>
+        </w:rPr>
+      </w:pPr>
+      <w:r>
+        <w:rPr>
+          <w:lang w:val="en-US"/>
+        </w:rPr>
+        <w:t>I</w:t>
+      </w:r>
+      <w:r>
+        <w:rPr>
+          <w:lang w:val="en-US"/>
+        </w:rPr>
+        <w:t xml:space="preserve"> don't know, is it a height thing?</w:t>
+      </w:r>
+    </w:p>
+    <w:p>
+      <w:pPr>
+        <w:rPr>
+          <w:lang w:val="en-US"/>
+        </w:rPr>
+      </w:pPr>
+    </w:p>
+    <w:p>
+      <w:pPr>
+        <w:rPr>
+          <w:lang w:val="en-US"/>
+        </w:rPr>
+      </w:pPr>
+      <w:r>
+        <w:rPr>
+          <w:lang w:val="en-US"/>
+        </w:rPr>
+        <w:t>I</w:t>
+      </w:r>
+      <w:r>
+        <w:rPr>
+          <w:lang w:val="en-US"/>
+        </w:rPr>
+        <w:t xml:space="preserve"> always wanted to </w:t>
+      </w:r>
+      <w:r>
+        <w:rPr>
+          <w:lang w:val="en-US"/>
+        </w:rPr>
+        <w:t>talk to you but then you speak E</w:t>
+      </w:r>
+      <w:r>
+        <w:rPr>
+          <w:lang w:val="en-US"/>
+        </w:rPr>
+        <w:t>nglish at a ver</w:t>
+      </w:r>
+      <w:r>
+        <w:rPr>
+          <w:lang w:val="en-US"/>
+        </w:rPr>
+        <w:t>y quick pace. i don't think in English. I</w:t>
+      </w:r>
+      <w:r>
+        <w:rPr>
+          <w:lang w:val="en-US"/>
+        </w:rPr>
+        <w:t xml:space="preserve"> thi</w:t>
+      </w:r>
+      <w:r>
+        <w:rPr>
+          <w:lang w:val="en-US"/>
+        </w:rPr>
+        <w:t>nk in hindi and then I translate. S</w:t>
+      </w:r>
+      <w:r>
+        <w:rPr>
+          <w:lang w:val="en-US"/>
+        </w:rPr>
+        <w:t xml:space="preserve">o after 4 sentences I go numb. </w:t>
+      </w:r>
+      <w:r>
+        <w:rPr>
+          <w:lang w:val="en-US"/>
+        </w:rPr>
+        <w:t>That’s</w:t>
+      </w:r>
+      <w:r>
+        <w:rPr>
+          <w:lang w:val="en-US"/>
+        </w:rPr>
+        <w:t xml:space="preserve"> why I'm quiet</w:t>
+      </w:r>
+    </w:p>
+    <w:p>
+      <w:pPr>
+        <w:rPr>
+          <w:lang w:val="en-US"/>
+        </w:rPr>
+      </w:pPr>
+    </w:p>
+    <w:p>
+      <w:pPr>
+        <w:rPr>
+          <w:lang w:val="en-US"/>
+        </w:rPr>
+      </w:pPr>
+      <w:r>
+        <w:rPr>
+          <w:lang w:val="en-US"/>
+        </w:rPr>
+        <w:t>Y</w:t>
+      </w:r>
+      <w:r>
+        <w:rPr>
+          <w:lang w:val="en-US"/>
+        </w:rPr>
+        <w:t xml:space="preserve">ou were from further away town of </w:t>
+      </w:r>
+      <w:r>
+        <w:rPr>
+          <w:lang w:val="en-US"/>
+        </w:rPr>
+        <w:t>Bombay</w:t>
+      </w:r>
+    </w:p>
+    <w:p>
+      <w:pPr>
+        <w:rPr>
+          <w:lang w:val="en-US"/>
+        </w:rPr>
+      </w:pPr>
+      <w:r>
+        <w:rPr>
+          <w:lang w:val="en-US"/>
+        </w:rPr>
+        <w:t>H</w:t>
+      </w:r>
+      <w:r>
+        <w:rPr>
+          <w:lang w:val="en-US"/>
+        </w:rPr>
+        <w:t>ow long did you spend there?</w:t>
+      </w:r>
+    </w:p>
+    <w:p>
+      <w:pPr>
+        <w:rPr>
+          <w:lang w:val="en-US"/>
+        </w:rPr>
+      </w:pPr>
+    </w:p>
+    <w:p>
+      <w:pPr>
+        <w:rPr>
+          <w:lang w:val="en-US"/>
+        </w:rPr>
+      </w:pPr>
+    </w:p>
+    <w:p>
+      <w:pPr>
+        <w:rPr>
+          <w:lang w:val="en-US"/>
+        </w:rPr>
+      </w:pPr>
+      <w:r>
+        <w:rPr>
+          <w:lang w:val="en-US"/>
+        </w:rPr>
+        <w:lastRenderedPageBreak/>
+        <w:t>Due to her parents' occupations the family relocated to a number of places in India, including Delhi, Chandigarh, Ambala, Ladakh, Lucknow, Bareilly, and Pune.</w:t>
+      </w:r>
+    </w:p>
+    <w:p>
+      <w:pPr>
+        <w:rPr>
+          <w:lang w:val="en-US"/>
+        </w:rPr>
+      </w:pPr>
+      <w:r>
+        <w:rPr>
+          <w:lang w:val="en-US"/>
+        </w:rPr>
+        <w:t>In an interview published in Daily News and Analysis, Chopra said that she did not mind travelling regularly and changing schools; she welcomed it as a new experience and a way to discover India's multicultural society</w:t>
+      </w:r>
+    </w:p>
+    <w:p>
+      <w:pPr>
+        <w:rPr>
+          <w:lang w:val="en-US"/>
+        </w:rPr>
+      </w:pPr>
+      <w:r>
+        <w:rPr>
+          <w:lang w:val="en-US"/>
+        </w:rPr>
+        <w:t>Among the many places that she lived, Chopra has fond memories as a child of playing in the valleys of Leh, in the cold northwestern Indian desert region of Jammu and Kashmir. She has said, "I think I was in Class 4 when I was in Leh</w:t>
+      </w:r>
+    </w:p>
+    <w:p>
+      <w:pPr>
+        <w:rPr>
+          <w:lang w:val="en-US"/>
+        </w:rPr>
+      </w:pPr>
+      <w:r>
+        <w:rPr>
+          <w:lang w:val="en-US"/>
+        </w:rPr>
+        <w:t>At the age of thirteen, Chopra moved to the United States to study, living with her aunt, and attending schools in Newton, Massachusetts, and Cedar Rapids, Iowa, after a stop in Queens, New York, as her aunt's family also moved frequently.</w:t>
+      </w:r>
+    </w:p>
+    <w:p>
+      <w:pPr>
+        <w:rPr>
+          <w:lang w:val="en-US"/>
+        </w:rPr>
+      </w:pPr>
+    </w:p>
+    <w:p>
+      <w:pPr>
+        <w:rPr>
+          <w:lang w:val="en-US"/>
+        </w:rPr>
+      </w:pPr>
+      <w:r>
+        <w:rPr>
+          <w:lang w:val="en-US"/>
+        </w:rPr>
+        <w:t>You shouldn't have eaten so much</w:t>
+      </w:r>
+    </w:p>
+    <w:p>
+      <w:pPr>
+        <w:rPr>
+          <w:lang w:val="en-US"/>
+        </w:rPr>
+      </w:pPr>
+      <w:r>
+        <w:rPr>
+          <w:lang w:val="en-US"/>
+        </w:rPr>
+        <w:t>I shall have vengeance today</w:t>
+      </w:r>
+    </w:p>
+    <w:p>
+      <w:pPr>
+        <w:rPr>
+          <w:lang w:val="en-US"/>
+        </w:rPr>
+      </w:pPr>
+      <w:r>
+        <w:rPr>
+          <w:lang w:val="en-US"/>
+        </w:rPr>
+        <w:t xml:space="preserve">I </w:t>
+      </w:r>
+      <w:r>
+        <w:rPr>
+          <w:lang w:val="en-US"/>
+        </w:rPr>
+        <w:t>won’t</w:t>
+      </w:r>
+      <w:r>
+        <w:rPr>
+          <w:lang w:val="en-US"/>
+        </w:rPr>
+        <w:t xml:space="preserve"> let any harm come to you</w:t>
+      </w:r>
+    </w:p>
+    <w:p>
+      <w:pPr>
+        <w:rPr>
+          <w:lang w:val="en-US"/>
+        </w:rPr>
+      </w:pPr>
+      <w:r>
+        <w:rPr>
+          <w:lang w:val="en-US"/>
+        </w:rPr>
+        <w:t>It has been so long since I first said I love you</w:t>
+      </w:r>
+    </w:p>
+    <w:p>
+      <w:pPr>
+        <w:rPr>
+          <w:lang w:val="en-US"/>
+        </w:rPr>
+      </w:pPr>
+      <w:r>
+        <w:rPr>
+          <w:lang w:val="en-US"/>
+        </w:rPr>
+        <w:t>Come on, I will rinse my mouth</w:t>
+      </w:r>
+    </w:p>
+    <w:p>
+      <w:pPr>
+        <w:rPr>
+          <w:lang w:val="en-US"/>
+        </w:rPr>
+      </w:pPr>
+      <w:r>
+        <w:rPr>
+          <w:lang w:val="en-US"/>
+        </w:rPr>
+        <w:t>My charms alone won't be enough</w:t>
+      </w:r>
+    </w:p>
+    <w:p>
+      <w:pPr>
+        <w:rPr>
+          <w:lang w:val="en-US"/>
+        </w:rPr>
+      </w:pPr>
+      <w:r>
+        <w:rPr>
+          <w:lang w:val="en-US"/>
+        </w:rPr>
+        <w:t>I want you to make me a promise that I can call in whenever I please and you will come to help me</w:t>
+      </w:r>
+    </w:p>
+    <w:p>
+      <w:pPr>
+        <w:rPr>
+          <w:lang w:val="en-US"/>
+        </w:rPr>
+      </w:pPr>
+    </w:p>
+    <w:p>
+      <w:pPr>
+        <w:rPr>
+          <w:lang w:val="en-US"/>
+        </w:rPr>
+      </w:pPr>
+      <w:r>
+        <w:rPr>
+          <w:lang w:val="en-US"/>
+        </w:rPr>
+        <w:t>He is yet to come</w:t>
+      </w:r>
+    </w:p>
+    <w:p>
+      <w:pPr>
+        <w:rPr>
+          <w:lang w:val="en-US"/>
+        </w:rPr>
+      </w:pPr>
+      <w:r>
+        <w:rPr>
+          <w:lang w:val="en-US"/>
+        </w:rPr>
+        <w:t>Holder wants others to step up in Gayle's absence</w:t>
+      </w:r>
+    </w:p>
+    <w:p>
+      <w:pPr>
+        <w:rPr>
+          <w:lang w:val="en-US"/>
+        </w:rPr>
+      </w:pPr>
+      <w:r>
+        <w:rPr>
+          <w:lang w:val="en-US"/>
+        </w:rPr>
+        <w:t>I saw it much later</w:t>
+      </w:r>
+    </w:p>
+    <w:p>
+      <w:pPr>
+        <w:rPr>
+          <w:lang w:val="en-US"/>
+        </w:rPr>
+      </w:pPr>
+      <w:r>
+        <w:rPr>
+          <w:lang w:val="en-US"/>
+        </w:rPr>
+        <w:t>I don't ever want that to happen</w:t>
+      </w:r>
+    </w:p>
+    <w:p>
+      <w:pPr>
+        <w:rPr>
+          <w:lang w:val="en-US"/>
+        </w:rPr>
+      </w:pPr>
+      <w:r>
+        <w:rPr>
+          <w:lang w:val="en-US"/>
+        </w:rPr>
+        <w:t>I</w:t>
+      </w:r>
+      <w:r>
+        <w:rPr>
+          <w:lang w:val="en-US"/>
+        </w:rPr>
+        <w:t>f you are gullible, if you are fragile and don't have any direction, nobody to guide you</w:t>
+      </w:r>
+    </w:p>
+    <w:p>
+      <w:pPr>
+        <w:rPr>
+          <w:lang w:val="en-US"/>
+        </w:rPr>
+      </w:pPr>
+      <w:r>
+        <w:rPr>
+          <w:lang w:val="en-US"/>
+        </w:rPr>
+        <w:t>Should we wrap it up?</w:t>
+      </w:r>
+    </w:p>
+    <w:p>
+      <w:pPr>
+        <w:rPr>
+          <w:lang w:val="en-US"/>
+        </w:rPr>
+      </w:pPr>
+      <w:r>
+        <w:rPr>
+          <w:lang w:val="en-US"/>
+        </w:rPr>
+        <w:t>If you could act in movie 1990 what would be?</w:t>
+      </w:r>
+    </w:p>
+    <w:p>
+      <w:pPr>
+        <w:rPr>
+          <w:lang w:val="en-US"/>
+        </w:rPr>
+      </w:pPr>
+    </w:p>
+    <w:p>
+      <w:pPr>
+        <w:rPr>
+          <w:lang w:val="en-US"/>
+        </w:rPr>
+      </w:pPr>
+      <w:r>
+        <w:rPr>
+          <w:lang w:val="en-US"/>
+        </w:rPr>
+        <w:t>It is so sad to see this. You are promoting meat that is major cause of heart disease, cancer, hypertension and obesity. You call that healthy? Dumbest thing I ever heard</w:t>
+      </w:r>
+    </w:p>
+    <w:p>
+      <w:pPr>
+        <w:rPr>
+          <w:lang w:val="en-US"/>
+        </w:rPr>
+      </w:pPr>
+    </w:p>
+    <w:p>
+      <w:pPr>
+        <w:rPr>
+          <w:lang w:val="en-US"/>
+        </w:rPr>
+      </w:pPr>
+    </w:p>
+    <w:p>
+      <w:pPr>
+        <w:rPr>
+          <w:lang w:val="en-US"/>
+        </w:rPr>
+      </w:pPr>
+      <w:r>
+        <w:rPr>
+          <w:lang w:val="en-US"/>
+        </w:rPr>
+        <w:t xml:space="preserve">Im sorry to hear about your son Shoba, i hope he gets better. something we all tend to misunderstand or forget is that a Doctor studies medicine not NUTRITION! </w:t>
+      </w:r>
+    </w:p>
+    <w:p>
+      <w:pPr>
+        <w:rPr>
+          <w:lang w:val="en-US"/>
+        </w:rPr>
+      </w:pPr>
+      <w:r>
+        <w:rPr>
+          <w:lang w:val="en-US"/>
+        </w:rPr>
+        <w:lastRenderedPageBreak/>
+        <w:t xml:space="preserve">They don't have knowledge on food - which is good/bad, which causes diseases. They diagnose disease and provide medicines. </w:t>
+      </w:r>
+    </w:p>
+    <w:p>
+      <w:pPr>
+        <w:rPr>
+          <w:lang w:val="en-US"/>
+        </w:rPr>
+      </w:pPr>
+      <w:r>
+        <w:rPr>
+          <w:lang w:val="en-US"/>
+        </w:rPr>
+        <w:t>So please don't believe doctors, gym trainers on nutrition. The biggest mis-information - cow's milk gives strong bones.</w:t>
+      </w:r>
+    </w:p>
+    <w:p>
+      <w:pPr>
+        <w:rPr>
+          <w:lang w:val="en-US"/>
+        </w:rPr>
+      </w:pPr>
+      <w:r>
+        <w:rPr>
+          <w:lang w:val="en-US"/>
+        </w:rPr>
+        <w:t xml:space="preserve"> It gives you cancer period. The casein protein in cow's milk is a carcinogen that causes breast , prostrate cancer etc. </w:t>
+      </w:r>
+    </w:p>
+    <w:p>
+      <w:pPr>
+        <w:rPr>
+          <w:lang w:val="en-US"/>
+        </w:rPr>
+      </w:pPr>
+      <w:r>
+        <w:rPr>
+          <w:lang w:val="en-US"/>
+        </w:rPr>
+        <w:t>Cow's milk is very good only for a baby cow not for humans. We were not given birth by a cow, we do not have tail and ears like a cow or weigh heavy like a cow.</w:t>
+      </w:r>
+    </w:p>
+    <w:p>
+      <w:pPr>
+        <w:rPr>
+          <w:lang w:val="en-US"/>
+        </w:rPr>
+      </w:pPr>
+      <w:r>
+        <w:rPr>
+          <w:lang w:val="en-US"/>
+        </w:rPr>
+        <w:t xml:space="preserve">Cow is not my mother, why drink its milk? Cow's milk is made of pus, blood, feces, growth hormones and animal protein. </w:t>
+      </w:r>
+    </w:p>
+    <w:p>
+      <w:pPr>
+        <w:rPr>
+          <w:lang w:val="en-US"/>
+        </w:rPr>
+      </w:pPr>
+      <w:r>
+        <w:rPr>
+          <w:lang w:val="en-US"/>
+        </w:rPr>
+        <w:t xml:space="preserve">70% of world population is lactose intolerant. Because our body can't digest milk. </w:t>
+      </w:r>
+    </w:p>
+    <w:p>
+      <w:pPr>
+        <w:rPr>
+          <w:lang w:val="en-US"/>
+        </w:rPr>
+      </w:pPr>
+      <w:r>
+        <w:rPr>
+          <w:lang w:val="en-US"/>
+        </w:rPr>
+        <w:t xml:space="preserve">Human's are the only adults drinking breast milk from another species. </w:t>
+      </w:r>
+    </w:p>
+    <w:p>
+      <w:pPr>
+        <w:rPr>
+          <w:lang w:val="en-US"/>
+        </w:rPr>
+      </w:pPr>
+      <w:r>
+        <w:rPr>
+          <w:lang w:val="en-US"/>
+        </w:rPr>
+        <w:t xml:space="preserve">How disgusting is it! Why not drink a dog milk or rat milk, why only cow? It is mere logic , but still people are in denial to accept it. </w:t>
+      </w:r>
+    </w:p>
+    <w:p>
+      <w:pPr>
+        <w:rPr>
+          <w:lang w:val="en-US"/>
+        </w:rPr>
+      </w:pPr>
+      <w:r>
+        <w:rPr>
+          <w:lang w:val="en-US"/>
+        </w:rPr>
+        <w:t xml:space="preserve">There are so many plant based milk alternatives like soy milk, rice, hemp, almond, coconut , sunflower seed, quinoa, hazelnut, pea, peanut milk etc. </w:t>
+      </w:r>
+    </w:p>
+    <w:p>
+      <w:pPr>
+        <w:rPr>
+          <w:lang w:val="en-US"/>
+        </w:rPr>
+      </w:pPr>
+      <w:r>
+        <w:rPr>
+          <w:lang w:val="en-US"/>
+        </w:rPr>
+        <w:t xml:space="preserve">Why still drink cow's breast milk? It is so easy to accept dead and decaying flesh and breast milk of other animals is good for you. </w:t>
+      </w:r>
+    </w:p>
+    <w:p>
+      <w:pPr>
+        <w:rPr>
+          <w:lang w:val="en-US"/>
+        </w:rPr>
+      </w:pPr>
+      <w:r>
+        <w:rPr>
+          <w:lang w:val="en-US"/>
+        </w:rPr>
+        <w:t>But a hard thing to digest / accept that plant based food is good for you? Carbohydrates are essential for human body, without glucose no cell is going to function.</w:t>
+      </w:r>
+    </w:p>
+    <w:p>
+      <w:pPr>
+        <w:rPr>
+          <w:lang w:val="en-US"/>
+        </w:rPr>
+      </w:pPr>
+      <w:r>
+        <w:rPr>
+          <w:lang w:val="en-US"/>
+        </w:rPr>
+        <w:t>Your son was still taking animal product - dairy is horrible for health. Diet makes a huge difference!?</w:t>
+      </w:r>
+    </w:p>
+    <w:p>
+      <w:pPr>
+        <w:rPr>
+          <w:lang w:val="en-US"/>
+        </w:rPr>
+      </w:pPr>
+    </w:p>
+    <w:p>
+      <w:pPr>
+        <w:rPr>
+          <w:lang w:val="en-US"/>
+        </w:rPr>
+      </w:pPr>
+    </w:p>
+    <w:p>
+      <w:pPr>
+        <w:rPr>
+          <w:lang w:val="en-US"/>
+        </w:rPr>
+      </w:pPr>
+      <w:r>
+        <w:rPr>
+          <w:lang w:val="en-US"/>
+        </w:rPr>
+        <w:t>I</w:t>
+      </w:r>
+      <w:r>
+        <w:rPr>
+          <w:lang w:val="en-US"/>
+        </w:rPr>
+        <w:t xml:space="preserve">f a rapist says i will only rape unknown women and leave the known/closer ones like family and neighbors or even a different species. </w:t>
+      </w:r>
+    </w:p>
+    <w:p>
+      <w:pPr>
+        <w:rPr>
+          <w:lang w:val="en-US"/>
+        </w:rPr>
+      </w:pPr>
+      <w:r>
+        <w:rPr>
+          <w:lang w:val="en-US"/>
+        </w:rPr>
+        <w:t xml:space="preserve">Does it make the rape okay? What kind of logic is </w:t>
+      </w:r>
+      <w:r>
+        <w:rPr>
+          <w:lang w:val="en-US"/>
+        </w:rPr>
+        <w:t>it?</w:t>
+      </w:r>
+      <w:r>
+        <w:rPr>
+          <w:lang w:val="en-US"/>
+        </w:rPr>
+        <w:t xml:space="preserve"> Every animal has the right to live including fish. </w:t>
+      </w:r>
+    </w:p>
+    <w:p>
+      <w:pPr>
+        <w:rPr>
+          <w:lang w:val="en-US"/>
+        </w:rPr>
+      </w:pPr>
+      <w:r>
+        <w:rPr>
+          <w:lang w:val="en-US"/>
+        </w:rPr>
+        <w:t xml:space="preserve">The feel pain too, you cut them up they bleed too! They have family too! With so much polluted water almost all the fishes are contaminated with mercury poisoning. </w:t>
+      </w:r>
+    </w:p>
+    <w:p>
+      <w:pPr>
+        <w:rPr>
+          <w:lang w:val="en-US"/>
+        </w:rPr>
+      </w:pPr>
+      <w:r>
+        <w:rPr>
+          <w:lang w:val="en-US"/>
+        </w:rPr>
+        <w:t xml:space="preserve">Eating that is obviously not good! By 2048 fishes are going to be extinct, that i at the amount of fish humans are consuming! Leaving out all the animal products from the plate is the only best diet for us. </w:t>
+      </w:r>
+    </w:p>
+    <w:p>
+      <w:pPr>
+        <w:rPr>
+          <w:lang w:val="en-US"/>
+        </w:rPr>
+      </w:pPr>
+      <w:r>
+        <w:rPr>
+          <w:lang w:val="en-US"/>
+        </w:rPr>
+        <w:t>Human beings are designed to be frugivores (eating fruits) and plant based diet. Dead bodies and bodily fluids of other animals DONOT belong in our body!?</w:t>
+      </w:r>
+    </w:p>
+    <w:p>
+      <w:pPr>
+        <w:rPr>
+          <w:lang w:val="en-US"/>
+        </w:rPr>
+      </w:pPr>
+    </w:p>
+    <w:p>
+      <w:pPr>
+        <w:rPr>
+          <w:lang w:val="en-US"/>
+        </w:rPr>
+      </w:pPr>
+      <w:r>
+        <w:rPr>
+          <w:lang w:val="en-US"/>
+        </w:rPr>
+        <w:t>I will let you know</w:t>
+      </w:r>
+    </w:p>
+    <w:p>
+      <w:pPr>
+        <w:rPr>
+          <w:lang w:val="en-US"/>
+        </w:rPr>
+      </w:pPr>
+      <w:r>
+        <w:rPr>
+          <w:lang w:val="en-US"/>
+        </w:rPr>
+        <w:t>Mitesh, you can go ahead</w:t>
+      </w:r>
+    </w:p>
+    <w:p>
+      <w:pPr>
+        <w:rPr>
+          <w:lang w:val="en-US"/>
+        </w:rPr>
+      </w:pPr>
+    </w:p>
+    <w:p>
+      <w:pPr>
+        <w:rPr>
+          <w:lang w:val="en-US"/>
+        </w:rPr>
+      </w:pPr>
+      <w:r>
+        <w:rPr>
+          <w:lang w:val="en-US"/>
+        </w:rPr>
+        <w:t>The clearest example is the “touchdown” situation: somebody who lives abroad but who briefly “touches down” in the U.S. once every 5 months for vacation. This person has abandoned LPR status so should not be readmitted as an LPR, despite keeping every trip abroad under 6 months</w:t>
+      </w:r>
+    </w:p>
+    <w:p>
+      <w:pPr>
+        <w:rPr>
+          <w:lang w:val="en-US"/>
+        </w:rPr>
+      </w:pPr>
+    </w:p>
+    <w:p>
+      <w:pPr>
+        <w:rPr>
+          <w:lang w:val="en-US"/>
+        </w:rPr>
+      </w:pPr>
+      <w:r>
+        <w:rPr>
+          <w:lang w:val="en-US"/>
+        </w:rPr>
+        <w:t>You'll likely sit around for months after training and have to deal with them expecting you to always be in constant communication with them and available any hour to answer calls from people in India about projects.</w:t>
+      </w:r>
+    </w:p>
+    <w:p>
+      <w:pPr>
+        <w:rPr>
+          <w:lang w:val="en-US"/>
+        </w:rPr>
+      </w:pPr>
+    </w:p>
+    <w:p>
+      <w:pPr>
+        <w:rPr>
+          <w:lang w:val="en-US"/>
+        </w:rPr>
+      </w:pPr>
+      <w:r>
+        <w:rPr>
+          <w:lang w:val="en-US"/>
+        </w:rPr>
+        <w:t>The location they give you on your offer letter is meaningless, and they'll use your job security as ways to threaten you to get you to relocate multiple times</w:t>
+      </w:r>
+    </w:p>
+    <w:p>
+      <w:pPr>
+        <w:rPr>
+          <w:lang w:val="en-US"/>
+        </w:rPr>
+      </w:pPr>
+      <w:r>
+        <w:rPr>
+          <w:lang w:val="en-US"/>
+        </w:rPr>
+        <w:t>N</w:t>
+      </w:r>
+      <w:r>
+        <w:rPr>
+          <w:lang w:val="en-US"/>
+        </w:rPr>
+        <w:t>o matter what personal financial cost it has on you.</w:t>
+      </w:r>
+    </w:p>
+    <w:p>
+      <w:pPr>
+        <w:rPr>
+          <w:lang w:val="en-US"/>
+        </w:rPr>
+      </w:pPr>
+    </w:p>
+    <w:p>
+      <w:pPr>
+        <w:rPr>
+          <w:lang w:val="en-US"/>
+        </w:rPr>
+      </w:pPr>
+      <w:r>
+        <w:rPr>
+          <w:lang w:val="en-US"/>
+        </w:rPr>
+        <w:t>They'll pay you far under market average, despite being largely in major cities that cost subsantially more to actually live in.</w:t>
+      </w:r>
+    </w:p>
+    <w:p>
+      <w:pPr>
+        <w:rPr>
+          <w:lang w:val="en-US"/>
+        </w:rPr>
+      </w:pPr>
+    </w:p>
+    <w:p>
+      <w:pPr>
+        <w:rPr>
+          <w:lang w:val="en-US"/>
+        </w:rPr>
+      </w:pPr>
+      <w:r>
+        <w:rPr>
+          <w:lang w:val="en-US"/>
+        </w:rPr>
+        <w:t>After all the time you sit around on bench after training, the odds are whatever project you get put onto will be filled with nothing but grunt work</w:t>
+      </w:r>
+    </w:p>
+    <w:p>
+      <w:pPr>
+        <w:rPr>
+          <w:lang w:val="en-US"/>
+        </w:rPr>
+      </w:pPr>
+      <w:r>
+        <w:rPr>
+          <w:lang w:val="en-US"/>
+        </w:rPr>
+        <w:t>N</w:t>
+      </w:r>
+      <w:r>
+        <w:rPr>
+          <w:lang w:val="en-US"/>
+        </w:rPr>
+        <w:t xml:space="preserve">o matter your personal experience or even if you're not the newest person to join them. If you're not Indian, they'll actively work against you and make sure </w:t>
+      </w:r>
+    </w:p>
+    <w:p>
+      <w:pPr>
+        <w:rPr>
+          <w:lang w:val="en-US"/>
+        </w:rPr>
+      </w:pPr>
+      <w:r>
+        <w:rPr>
+          <w:lang w:val="en-US"/>
+        </w:rPr>
+        <w:t>Y</w:t>
+      </w:r>
+      <w:r>
+        <w:rPr>
+          <w:lang w:val="en-US"/>
+        </w:rPr>
+        <w:t>ou know they see you as a lesser employee</w:t>
+      </w:r>
+    </w:p>
+    <w:p>
+      <w:pPr>
+        <w:rPr>
+          <w:lang w:val="en-US"/>
+        </w:rPr>
+      </w:pPr>
+    </w:p>
+    <w:p>
+      <w:pPr>
+        <w:rPr>
+          <w:lang w:val="en-US"/>
+        </w:rPr>
+      </w:pPr>
+    </w:p>
+    <w:p>
+      <w:pPr>
+        <w:rPr>
+          <w:lang w:val="en-US"/>
+        </w:rPr>
+      </w:pPr>
       <w:bookmarkStart w:id="0" w:name="_GoBack"/>
       <w:bookmarkEnd w:id="0"/>
+    </w:p>
+    <w:p>
+      <w:pPr>
+        <w:rPr>
+          <w:lang w:val="en-US"/>
+        </w:rPr>
+      </w:pPr>
+    </w:p>
+    <w:p>
+      <w:pPr>
+        <w:rPr>
+          <w:lang w:val="en-US"/>
+        </w:rPr>
+      </w:pPr>
+    </w:p>
+    <w:p>
+      <w:pPr>
+        <w:rPr>
+          <w:lang w:val="en-US"/>
+        </w:rPr>
+      </w:pPr>
+    </w:p>
+    <w:p>
+      <w:pPr>
+        <w:rPr>
+          <w:lang w:val="en-US"/>
+        </w:rPr>
+      </w:pPr>
     </w:p>
     <w:p>
       <w:pPr>

</xml_diff>

<commit_message>
Changes in English, Interview Question
</commit_message>
<xml_diff>
--- a/WorldMap.Documents/English_Text.docx
+++ b/WorldMap.Documents/English_Text.docx
@@ -3054,1136 +3054,1269 @@
         </w:rPr>
         <w:t>Sorry, Mitesh has submitted 8 hours for Friday by mistake. It is corrected now. He was asked to leave on Thursday, hence submitting effort until 3/7. Please approval.</w:t>
       </w:r>
+    </w:p>
+    <w:p>
+      <w:pPr>
+        <w:rPr>
+          <w:lang w:val="en-US"/>
+        </w:rPr>
+      </w:pPr>
+    </w:p>
+    <w:p>
+      <w:pPr>
+        <w:rPr>
+          <w:lang w:val="en-US"/>
+        </w:rPr>
+      </w:pPr>
+    </w:p>
+    <w:p>
+      <w:pPr>
+        <w:rPr>
+          <w:lang w:val="en-US"/>
+        </w:rPr>
+      </w:pPr>
+      <w:r>
+        <w:rPr>
+          <w:lang w:val="en-US"/>
+        </w:rPr>
+        <w:t>--------------------------------------------------------------------------------------------------------------------------------------</w:t>
+      </w:r>
+      <w:r>
+        <w:rPr>
+          <w:lang w:val="en-US"/>
+        </w:rPr>
+        <w:t xml:space="preserve"> </w:t>
+      </w:r>
+    </w:p>
+    <w:p>
+      <w:pPr>
+        <w:rPr>
+          <w:lang w:val="en-US"/>
+        </w:rPr>
+      </w:pPr>
+    </w:p>
+    <w:p>
+      <w:pPr>
+        <w:rPr>
+          <w:lang w:val="en-US"/>
+        </w:rPr>
+      </w:pPr>
+      <w:r>
+        <w:rPr>
+          <w:lang w:val="en-US"/>
+        </w:rPr>
+        <w:t>I</w:t>
+      </w:r>
+      <w:r>
+        <w:rPr>
+          <w:lang w:val="en-US"/>
+        </w:rPr>
+        <w:t xml:space="preserve"> want to say something but it will end up getting me into trouble</w:t>
+      </w:r>
+    </w:p>
+    <w:p>
+      <w:pPr>
+        <w:rPr>
+          <w:lang w:val="en-US"/>
+        </w:rPr>
+      </w:pPr>
+    </w:p>
+    <w:p>
+      <w:pPr>
+        <w:rPr>
+          <w:lang w:val="en-US"/>
+        </w:rPr>
+      </w:pPr>
+      <w:r>
+        <w:rPr>
+          <w:lang w:val="en-US"/>
+        </w:rPr>
+        <w:t>Brought up till 8th standard in vyara next to bardoli</w:t>
+      </w:r>
+    </w:p>
+    <w:p>
+      <w:pPr>
+        <w:rPr>
+          <w:lang w:val="en-US"/>
+        </w:rPr>
+      </w:pPr>
+      <w:r>
+        <w:rPr>
+          <w:lang w:val="en-US"/>
+        </w:rPr>
+        <w:t xml:space="preserve"> </w:t>
+      </w:r>
+    </w:p>
+    <w:p>
+      <w:pPr>
+        <w:rPr>
+          <w:lang w:val="en-US"/>
+        </w:rPr>
+      </w:pPr>
+      <w:r>
+        <w:rPr>
+          <w:lang w:val="en-US"/>
+        </w:rPr>
+        <w:t>I</w:t>
+      </w:r>
+      <w:r>
+        <w:rPr>
+          <w:lang w:val="en-US"/>
+        </w:rPr>
+        <w:t xml:space="preserve"> watch more of sports on</w:t>
+      </w:r>
+      <w:r>
+        <w:rPr>
+          <w:lang w:val="en-US"/>
+        </w:rPr>
+        <w:t xml:space="preserve"> television than anything else </w:t>
+      </w:r>
+    </w:p>
+    <w:p>
+      <w:pPr>
+        <w:rPr>
+          <w:lang w:val="en-US"/>
+        </w:rPr>
+      </w:pPr>
+    </w:p>
+    <w:p>
+      <w:pPr>
+        <w:rPr>
+          <w:lang w:val="en-US"/>
+        </w:rPr>
+      </w:pPr>
+      <w:r>
+        <w:rPr>
+          <w:lang w:val="en-US"/>
+        </w:rPr>
+        <w:lastRenderedPageBreak/>
+        <w:t>A</w:t>
+      </w:r>
+      <w:r>
+        <w:rPr>
+          <w:lang w:val="en-US"/>
+        </w:rPr>
+        <w:t>nyone who is remotely taller than me, i'm very afraid of them</w:t>
+      </w:r>
+    </w:p>
+    <w:p>
+      <w:pPr>
+        <w:rPr>
+          <w:lang w:val="en-US"/>
+        </w:rPr>
+      </w:pPr>
+      <w:r>
+        <w:rPr>
+          <w:lang w:val="en-US"/>
+        </w:rPr>
+        <w:t xml:space="preserve">Because I </w:t>
+      </w:r>
+      <w:r>
+        <w:rPr>
+          <w:lang w:val="en-US"/>
+        </w:rPr>
+        <w:t>feel like they'll look at me and wouldn't want to talk to me</w:t>
+      </w:r>
+    </w:p>
+    <w:p>
+      <w:pPr>
+        <w:rPr>
+          <w:lang w:val="en-US"/>
+        </w:rPr>
+      </w:pPr>
+      <w:r>
+        <w:rPr>
+          <w:lang w:val="en-US"/>
+        </w:rPr>
+        <w:t>I</w:t>
+      </w:r>
+      <w:r>
+        <w:rPr>
+          <w:lang w:val="en-US"/>
+        </w:rPr>
+        <w:t xml:space="preserve"> don't know, is it a height thing?</w:t>
+      </w:r>
+    </w:p>
+    <w:p>
+      <w:pPr>
+        <w:rPr>
+          <w:lang w:val="en-US"/>
+        </w:rPr>
+      </w:pPr>
+    </w:p>
+    <w:p>
+      <w:pPr>
+        <w:rPr>
+          <w:lang w:val="en-US"/>
+        </w:rPr>
+      </w:pPr>
+      <w:r>
+        <w:rPr>
+          <w:lang w:val="en-US"/>
+        </w:rPr>
+        <w:t>I</w:t>
+      </w:r>
+      <w:r>
+        <w:rPr>
+          <w:lang w:val="en-US"/>
+        </w:rPr>
+        <w:t xml:space="preserve"> always wanted to </w:t>
+      </w:r>
+      <w:r>
+        <w:rPr>
+          <w:lang w:val="en-US"/>
+        </w:rPr>
+        <w:t>talk to you but then you speak E</w:t>
+      </w:r>
+      <w:r>
+        <w:rPr>
+          <w:lang w:val="en-US"/>
+        </w:rPr>
+        <w:t>nglish at a ver</w:t>
+      </w:r>
+      <w:r>
+        <w:rPr>
+          <w:lang w:val="en-US"/>
+        </w:rPr>
+        <w:t>y quick pace. i don't think in English. I</w:t>
+      </w:r>
+      <w:r>
+        <w:rPr>
+          <w:lang w:val="en-US"/>
+        </w:rPr>
+        <w:t xml:space="preserve"> thi</w:t>
+      </w:r>
+      <w:r>
+        <w:rPr>
+          <w:lang w:val="en-US"/>
+        </w:rPr>
+        <w:t>nk in hindi and then I translate. S</w:t>
+      </w:r>
+      <w:r>
+        <w:rPr>
+          <w:lang w:val="en-US"/>
+        </w:rPr>
+        <w:t>o after 4 sentences I go numb. That’s why I'm quiet</w:t>
+      </w:r>
+    </w:p>
+    <w:p>
+      <w:pPr>
+        <w:rPr>
+          <w:lang w:val="en-US"/>
+        </w:rPr>
+      </w:pPr>
+    </w:p>
+    <w:p>
+      <w:pPr>
+        <w:rPr>
+          <w:lang w:val="en-US"/>
+        </w:rPr>
+      </w:pPr>
+      <w:r>
+        <w:rPr>
+          <w:lang w:val="en-US"/>
+        </w:rPr>
+        <w:t>Y</w:t>
+      </w:r>
+      <w:r>
+        <w:rPr>
+          <w:lang w:val="en-US"/>
+        </w:rPr>
+        <w:t xml:space="preserve">ou were from further away town of </w:t>
+      </w:r>
+      <w:r>
+        <w:rPr>
+          <w:lang w:val="en-US"/>
+        </w:rPr>
+        <w:t>Bombay</w:t>
+      </w:r>
+    </w:p>
+    <w:p>
+      <w:pPr>
+        <w:rPr>
+          <w:lang w:val="en-US"/>
+        </w:rPr>
+      </w:pPr>
+      <w:r>
+        <w:rPr>
+          <w:lang w:val="en-US"/>
+        </w:rPr>
+        <w:t>H</w:t>
+      </w:r>
+      <w:r>
+        <w:rPr>
+          <w:lang w:val="en-US"/>
+        </w:rPr>
+        <w:t>ow long did you spend there?</w:t>
+      </w:r>
+    </w:p>
+    <w:p>
+      <w:pPr>
+        <w:rPr>
+          <w:lang w:val="en-US"/>
+        </w:rPr>
+      </w:pPr>
+    </w:p>
+    <w:p>
+      <w:pPr>
+        <w:rPr>
+          <w:lang w:val="en-US"/>
+        </w:rPr>
+      </w:pPr>
+    </w:p>
+    <w:p>
+      <w:pPr>
+        <w:rPr>
+          <w:lang w:val="en-US"/>
+        </w:rPr>
+      </w:pPr>
+      <w:r>
+        <w:rPr>
+          <w:lang w:val="en-US"/>
+        </w:rPr>
+        <w:t>Due to her parents' occupations the family relocated to a number of places in India, including Delhi, Chandigarh, Ambala, Ladakh, Lucknow, Bareilly, and Pune.</w:t>
+      </w:r>
+    </w:p>
+    <w:p>
+      <w:pPr>
+        <w:rPr>
+          <w:lang w:val="en-US"/>
+        </w:rPr>
+      </w:pPr>
+      <w:r>
+        <w:rPr>
+          <w:lang w:val="en-US"/>
+        </w:rPr>
+        <w:t>In an interview published in Daily News and Analysis, Chopra said that she did not mind travelling regularly and changing schools; she welcomed it as a new experience and a way to discover India's multicultural society</w:t>
+      </w:r>
+    </w:p>
+    <w:p>
+      <w:pPr>
+        <w:rPr>
+          <w:lang w:val="en-US"/>
+        </w:rPr>
+      </w:pPr>
+      <w:r>
+        <w:rPr>
+          <w:lang w:val="en-US"/>
+        </w:rPr>
+        <w:t>Among the many places that she lived, Chopra has fond memories as a child of playing in the valleys of Leh, in the cold northwestern Indian desert region of Jammu and Kashmir. She has said, "I think I was in Class 4 when I was in Leh</w:t>
+      </w:r>
+    </w:p>
+    <w:p>
+      <w:pPr>
+        <w:rPr>
+          <w:lang w:val="en-US"/>
+        </w:rPr>
+      </w:pPr>
+      <w:r>
+        <w:rPr>
+          <w:lang w:val="en-US"/>
+        </w:rPr>
+        <w:t>At the age of thirteen, Chopra moved to the United States to study, living with her aunt, and attending schools in Newton, Massachusetts, and Cedar Rapids, Iowa, after a stop in Queens, New York, as her aunt's family also moved frequently.</w:t>
+      </w:r>
+    </w:p>
+    <w:p>
+      <w:pPr>
+        <w:rPr>
+          <w:lang w:val="en-US"/>
+        </w:rPr>
+      </w:pPr>
+    </w:p>
+    <w:p>
+      <w:pPr>
+        <w:rPr>
+          <w:lang w:val="en-US"/>
+        </w:rPr>
+      </w:pPr>
+      <w:r>
+        <w:rPr>
+          <w:lang w:val="en-US"/>
+        </w:rPr>
+        <w:t>You shouldn't have eaten so much</w:t>
+      </w:r>
+    </w:p>
+    <w:p>
+      <w:pPr>
+        <w:rPr>
+          <w:lang w:val="en-US"/>
+        </w:rPr>
+      </w:pPr>
+      <w:r>
+        <w:rPr>
+          <w:lang w:val="en-US"/>
+        </w:rPr>
+        <w:t>I shall have vengeance today</w:t>
+      </w:r>
+    </w:p>
+    <w:p>
+      <w:pPr>
+        <w:rPr>
+          <w:lang w:val="en-US"/>
+        </w:rPr>
+      </w:pPr>
+      <w:r>
+        <w:rPr>
+          <w:lang w:val="en-US"/>
+        </w:rPr>
+        <w:t>I won’t let any harm come to you</w:t>
+      </w:r>
+    </w:p>
+    <w:p>
+      <w:pPr>
+        <w:rPr>
+          <w:lang w:val="en-US"/>
+        </w:rPr>
+      </w:pPr>
+      <w:r>
+        <w:rPr>
+          <w:lang w:val="en-US"/>
+        </w:rPr>
+        <w:t>It has been so long since I first said I love you</w:t>
+      </w:r>
+    </w:p>
+    <w:p>
+      <w:pPr>
+        <w:rPr>
+          <w:lang w:val="en-US"/>
+        </w:rPr>
+      </w:pPr>
+      <w:r>
+        <w:rPr>
+          <w:lang w:val="en-US"/>
+        </w:rPr>
+        <w:t>Come on, I will rinse my mouth</w:t>
+      </w:r>
+    </w:p>
+    <w:p>
+      <w:pPr>
+        <w:rPr>
+          <w:lang w:val="en-US"/>
+        </w:rPr>
+      </w:pPr>
+      <w:r>
+        <w:rPr>
+          <w:lang w:val="en-US"/>
+        </w:rPr>
+        <w:t>My charms alone won't be enough</w:t>
+      </w:r>
+    </w:p>
+    <w:p>
+      <w:pPr>
+        <w:rPr>
+          <w:lang w:val="en-US"/>
+        </w:rPr>
+      </w:pPr>
+      <w:r>
+        <w:rPr>
+          <w:lang w:val="en-US"/>
+        </w:rPr>
+        <w:t>I want you to make me a promise that I can call in whenever I please and you will come to help me</w:t>
+      </w:r>
+    </w:p>
+    <w:p>
+      <w:pPr>
+        <w:rPr>
+          <w:lang w:val="en-US"/>
+        </w:rPr>
+      </w:pPr>
+    </w:p>
+    <w:p>
+      <w:pPr>
+        <w:rPr>
+          <w:lang w:val="en-US"/>
+        </w:rPr>
+      </w:pPr>
+      <w:r>
+        <w:rPr>
+          <w:lang w:val="en-US"/>
+        </w:rPr>
+        <w:t>He is yet to come</w:t>
+      </w:r>
+    </w:p>
+    <w:p>
+      <w:pPr>
+        <w:rPr>
+          <w:lang w:val="en-US"/>
+        </w:rPr>
+      </w:pPr>
+      <w:r>
+        <w:rPr>
+          <w:lang w:val="en-US"/>
+        </w:rPr>
+        <w:t>Holder wants others to step up in Gayle's absence</w:t>
+      </w:r>
+    </w:p>
+    <w:p>
+      <w:pPr>
+        <w:rPr>
+          <w:lang w:val="en-US"/>
+        </w:rPr>
+      </w:pPr>
+      <w:r>
+        <w:rPr>
+          <w:lang w:val="en-US"/>
+        </w:rPr>
+        <w:t>I saw it much later</w:t>
+      </w:r>
+    </w:p>
+    <w:p>
+      <w:pPr>
+        <w:rPr>
+          <w:lang w:val="en-US"/>
+        </w:rPr>
+      </w:pPr>
+      <w:r>
+        <w:rPr>
+          <w:lang w:val="en-US"/>
+        </w:rPr>
+        <w:lastRenderedPageBreak/>
+        <w:t>I don't ever want that to happen</w:t>
+      </w:r>
+    </w:p>
+    <w:p>
+      <w:pPr>
+        <w:rPr>
+          <w:lang w:val="en-US"/>
+        </w:rPr>
+      </w:pPr>
+      <w:r>
+        <w:rPr>
+          <w:lang w:val="en-US"/>
+        </w:rPr>
+        <w:t>I</w:t>
+      </w:r>
+      <w:r>
+        <w:rPr>
+          <w:lang w:val="en-US"/>
+        </w:rPr>
+        <w:t>f you are gullible, if you are fragile and don't have any direction, nobody to guide you</w:t>
+      </w:r>
+    </w:p>
+    <w:p>
+      <w:pPr>
+        <w:rPr>
+          <w:lang w:val="en-US"/>
+        </w:rPr>
+      </w:pPr>
+      <w:r>
+        <w:rPr>
+          <w:lang w:val="en-US"/>
+        </w:rPr>
+        <w:t>Should we wrap it up?</w:t>
+      </w:r>
+    </w:p>
+    <w:p>
+      <w:pPr>
+        <w:rPr>
+          <w:lang w:val="en-US"/>
+        </w:rPr>
+      </w:pPr>
+      <w:r>
+        <w:rPr>
+          <w:lang w:val="en-US"/>
+        </w:rPr>
+        <w:t>If you could act in movie 1990 what would be?</w:t>
+      </w:r>
+    </w:p>
+    <w:p>
+      <w:pPr>
+        <w:rPr>
+          <w:lang w:val="en-US"/>
+        </w:rPr>
+      </w:pPr>
+    </w:p>
+    <w:p>
+      <w:pPr>
+        <w:rPr>
+          <w:lang w:val="en-US"/>
+        </w:rPr>
+      </w:pPr>
+      <w:r>
+        <w:rPr>
+          <w:lang w:val="en-US"/>
+        </w:rPr>
+        <w:t>It is so sad to see this. You are promoting meat that is major cause of heart disease, cancer, hypertension and obesity. You call that healthy? Dumbest thing I ever heard</w:t>
+      </w:r>
+    </w:p>
+    <w:p>
+      <w:pPr>
+        <w:rPr>
+          <w:lang w:val="en-US"/>
+        </w:rPr>
+      </w:pPr>
+    </w:p>
+    <w:p>
+      <w:pPr>
+        <w:rPr>
+          <w:lang w:val="en-US"/>
+        </w:rPr>
+      </w:pPr>
+    </w:p>
+    <w:p>
+      <w:pPr>
+        <w:rPr>
+          <w:lang w:val="en-US"/>
+        </w:rPr>
+      </w:pPr>
+      <w:r>
+        <w:rPr>
+          <w:lang w:val="en-US"/>
+        </w:rPr>
+        <w:t xml:space="preserve">Im sorry to hear about your son Shoba, i hope he gets better. </w:t>
+      </w:r>
+      <w:r>
+        <w:rPr>
+          <w:lang w:val="en-US"/>
+        </w:rPr>
+        <w:t>Something</w:t>
+      </w:r>
+      <w:r>
+        <w:rPr>
+          <w:lang w:val="en-US"/>
+        </w:rPr>
+        <w:t xml:space="preserve"> we all tend to misunderstand or forget is that a Doctor studies medicine not NUTRITION! </w:t>
+      </w:r>
+    </w:p>
+    <w:p>
+      <w:pPr>
+        <w:rPr>
+          <w:lang w:val="en-US"/>
+        </w:rPr>
+      </w:pPr>
+      <w:r>
+        <w:rPr>
+          <w:lang w:val="en-US"/>
+        </w:rPr>
+        <w:t xml:space="preserve">They don't have knowledge on food - which is good/bad, which causes diseases. They diagnose disease and provide medicines. </w:t>
+      </w:r>
+    </w:p>
+    <w:p>
+      <w:pPr>
+        <w:rPr>
+          <w:lang w:val="en-US"/>
+        </w:rPr>
+      </w:pPr>
+      <w:r>
+        <w:rPr>
+          <w:lang w:val="en-US"/>
+        </w:rPr>
+        <w:t>So please don't believe doctors, gym trainers on nutrition. The biggest mis-information - cow's milk gives strong bones.</w:t>
+      </w:r>
+    </w:p>
+    <w:p>
+      <w:pPr>
+        <w:rPr>
+          <w:lang w:val="en-US"/>
+        </w:rPr>
+      </w:pPr>
+      <w:r>
+        <w:rPr>
+          <w:lang w:val="en-US"/>
+        </w:rPr>
+        <w:t xml:space="preserve"> It gives you cancer period. The casein protein in cow's milk is a carcinogen that causes </w:t>
+      </w:r>
+      <w:r>
+        <w:rPr>
+          <w:lang w:val="en-US"/>
+        </w:rPr>
+        <w:t>breast,</w:t>
+      </w:r>
+      <w:r>
+        <w:rPr>
+          <w:lang w:val="en-US"/>
+        </w:rPr>
+        <w:t xml:space="preserve"> </w:t>
+      </w:r>
+      <w:r>
+        <w:rPr>
+          <w:lang w:val="en-US"/>
+        </w:rPr>
+        <w:t>prostate</w:t>
+      </w:r>
+      <w:r>
+        <w:rPr>
+          <w:lang w:val="en-US"/>
+        </w:rPr>
+        <w:t xml:space="preserve"> cancer etc. </w:t>
+      </w:r>
+    </w:p>
+    <w:p>
+      <w:pPr>
+        <w:rPr>
+          <w:lang w:val="en-US"/>
+        </w:rPr>
+      </w:pPr>
+      <w:r>
+        <w:rPr>
+          <w:lang w:val="en-US"/>
+        </w:rPr>
+        <w:t>Cow's milk is very good only for a baby cow not for humans. We were not given birth by a cow, we do not have tail and ears like a cow or weigh heavy like a cow.</w:t>
+      </w:r>
+    </w:p>
+    <w:p>
+      <w:pPr>
+        <w:rPr>
+          <w:lang w:val="en-US"/>
+        </w:rPr>
+      </w:pPr>
+      <w:r>
+        <w:rPr>
+          <w:lang w:val="en-US"/>
+        </w:rPr>
+        <w:t xml:space="preserve">Cow is not my mother, why drink its milk? Cow's milk is made of pus, blood, feces, growth hormones and animal protein. </w:t>
+      </w:r>
+    </w:p>
+    <w:p>
+      <w:pPr>
+        <w:rPr>
+          <w:lang w:val="en-US"/>
+        </w:rPr>
+      </w:pPr>
+      <w:r>
+        <w:rPr>
+          <w:lang w:val="en-US"/>
+        </w:rPr>
+        <w:t xml:space="preserve">70% of world population is lactose intolerant. Because our body can't digest milk. </w:t>
+      </w:r>
+    </w:p>
+    <w:p>
+      <w:pPr>
+        <w:rPr>
+          <w:lang w:val="en-US"/>
+        </w:rPr>
+      </w:pPr>
+      <w:r>
+        <w:rPr>
+          <w:lang w:val="en-US"/>
+        </w:rPr>
+        <w:t>Humans</w:t>
+      </w:r>
+      <w:r>
+        <w:rPr>
+          <w:lang w:val="en-US"/>
+        </w:rPr>
+        <w:t xml:space="preserve"> are the only adults drinking breast milk from another species. </w:t>
+      </w:r>
+    </w:p>
+    <w:p>
+      <w:pPr>
+        <w:rPr>
+          <w:lang w:val="en-US"/>
+        </w:rPr>
+      </w:pPr>
+      <w:r>
+        <w:rPr>
+          <w:lang w:val="en-US"/>
+        </w:rPr>
+        <w:t xml:space="preserve">How disgusting is it! Why not drink a dog milk or rat milk, why only cow? It is mere </w:t>
+      </w:r>
+      <w:r>
+        <w:rPr>
+          <w:lang w:val="en-US"/>
+        </w:rPr>
+        <w:t>logic,</w:t>
+      </w:r>
+      <w:r>
+        <w:rPr>
+          <w:lang w:val="en-US"/>
+        </w:rPr>
+        <w:t xml:space="preserve"> but still people are in denial to accept it. </w:t>
+      </w:r>
+    </w:p>
+    <w:p>
+      <w:pPr>
+        <w:rPr>
+          <w:lang w:val="en-US"/>
+        </w:rPr>
+      </w:pPr>
+      <w:r>
+        <w:rPr>
+          <w:lang w:val="en-US"/>
+        </w:rPr>
+        <w:t xml:space="preserve">There are so many plant based milk alternatives like soy milk, rice, hemp, almond, </w:t>
+      </w:r>
+      <w:r>
+        <w:rPr>
+          <w:lang w:val="en-US"/>
+        </w:rPr>
+        <w:t>coconut,</w:t>
+      </w:r>
+      <w:r>
+        <w:rPr>
+          <w:lang w:val="en-US"/>
+        </w:rPr>
+        <w:t xml:space="preserve"> sunflower seed, quinoa, hazelnut, pea, peanut milk etc. </w:t>
+      </w:r>
+    </w:p>
+    <w:p>
+      <w:pPr>
+        <w:rPr>
+          <w:lang w:val="en-US"/>
+        </w:rPr>
+      </w:pPr>
+      <w:r>
+        <w:rPr>
+          <w:lang w:val="en-US"/>
+        </w:rPr>
+        <w:t xml:space="preserve">Why still drink cow's breast milk? It is so easy to accept dead and decaying flesh and breast milk of other animals is good for you. </w:t>
+      </w:r>
+    </w:p>
+    <w:p>
+      <w:pPr>
+        <w:rPr>
+          <w:lang w:val="en-US"/>
+        </w:rPr>
+      </w:pPr>
+      <w:r>
+        <w:rPr>
+          <w:lang w:val="en-US"/>
+        </w:rPr>
+        <w:t>But a hard thing to digest / accept that plant based food is good for you? Carbohydrates are essential for human body, without glucose no cell is going to function.</w:t>
+      </w:r>
+    </w:p>
+    <w:p>
+      <w:pPr>
+        <w:rPr>
+          <w:lang w:val="en-US"/>
+        </w:rPr>
+      </w:pPr>
+      <w:r>
+        <w:rPr>
+          <w:lang w:val="en-US"/>
+        </w:rPr>
+        <w:t>Your son was still taking animal product - dairy is horrible for health. Diet makes a huge difference!?</w:t>
+      </w:r>
+    </w:p>
+    <w:p>
+      <w:pPr>
+        <w:rPr>
+          <w:lang w:val="en-US"/>
+        </w:rPr>
+      </w:pPr>
+    </w:p>
+    <w:p>
+      <w:pPr>
+        <w:rPr>
+          <w:lang w:val="en-US"/>
+        </w:rPr>
+      </w:pPr>
+    </w:p>
+    <w:p>
+      <w:pPr>
+        <w:rPr>
+          <w:lang w:val="en-US"/>
+        </w:rPr>
+      </w:pPr>
+      <w:r>
+        <w:rPr>
+          <w:lang w:val="en-US"/>
+        </w:rPr>
+        <w:lastRenderedPageBreak/>
+        <w:t>I</w:t>
+      </w:r>
+      <w:r>
+        <w:rPr>
+          <w:lang w:val="en-US"/>
+        </w:rPr>
+        <w:t xml:space="preserve">f a rapist says i will only rape unknown women and leave the known/closer ones like family and neighbors or even a different species. </w:t>
+      </w:r>
+    </w:p>
+    <w:p>
+      <w:pPr>
+        <w:rPr>
+          <w:lang w:val="en-US"/>
+        </w:rPr>
+      </w:pPr>
+      <w:r>
+        <w:rPr>
+          <w:lang w:val="en-US"/>
+        </w:rPr>
+        <w:t xml:space="preserve">Does it make the rape okay? What kind of logic is </w:t>
+      </w:r>
+      <w:r>
+        <w:rPr>
+          <w:lang w:val="en-US"/>
+        </w:rPr>
+        <w:t>it?</w:t>
+      </w:r>
+      <w:r>
+        <w:rPr>
+          <w:lang w:val="en-US"/>
+        </w:rPr>
+        <w:t xml:space="preserve"> Every animal has the right to live including fish. </w:t>
+      </w:r>
+    </w:p>
+    <w:p>
+      <w:pPr>
+        <w:rPr>
+          <w:lang w:val="en-US"/>
+        </w:rPr>
+      </w:pPr>
+      <w:r>
+        <w:rPr>
+          <w:lang w:val="en-US"/>
+        </w:rPr>
+        <w:t xml:space="preserve">The feel pain too, you cut them up they bleed too! They have family too! With so much polluted water almost all the fishes are contaminated with mercury poisoning. </w:t>
+      </w:r>
+    </w:p>
+    <w:p>
+      <w:pPr>
+        <w:rPr>
+          <w:lang w:val="en-US"/>
+        </w:rPr>
+      </w:pPr>
+      <w:r>
+        <w:rPr>
+          <w:lang w:val="en-US"/>
+        </w:rPr>
+        <w:t xml:space="preserve">Eating that is obviously not good! By 2048 fishes are going to be extinct, that i at the amount of fish humans are consuming! Leaving out all the animal products from the plate is the only best diet for us. </w:t>
+      </w:r>
+    </w:p>
+    <w:p>
+      <w:pPr>
+        <w:rPr>
+          <w:lang w:val="en-US"/>
+        </w:rPr>
+      </w:pPr>
+      <w:r>
+        <w:rPr>
+          <w:lang w:val="en-US"/>
+        </w:rPr>
+        <w:t>Human beings are designed to be frugivores (eating fruits) and plant based diet. Dead bodies and bodily fluids of other animals DONOT belong in our body!?</w:t>
+      </w:r>
+    </w:p>
+    <w:p>
+      <w:pPr>
+        <w:rPr>
+          <w:lang w:val="en-US"/>
+        </w:rPr>
+      </w:pPr>
+    </w:p>
+    <w:p>
+      <w:pPr>
+        <w:rPr>
+          <w:lang w:val="en-US"/>
+        </w:rPr>
+      </w:pPr>
+      <w:r>
+        <w:rPr>
+          <w:lang w:val="en-US"/>
+        </w:rPr>
+        <w:t>I will let you know</w:t>
+      </w:r>
+    </w:p>
+    <w:p>
+      <w:pPr>
+        <w:rPr>
+          <w:lang w:val="en-US"/>
+        </w:rPr>
+      </w:pPr>
+      <w:r>
+        <w:rPr>
+          <w:lang w:val="en-US"/>
+        </w:rPr>
+        <w:t>Mitesh, you can go ahead</w:t>
+      </w:r>
+    </w:p>
+    <w:p>
+      <w:pPr>
+        <w:rPr>
+          <w:lang w:val="en-US"/>
+        </w:rPr>
+      </w:pPr>
+    </w:p>
+    <w:p>
+      <w:pPr>
+        <w:rPr>
+          <w:lang w:val="en-US"/>
+        </w:rPr>
+      </w:pPr>
+      <w:r>
+        <w:rPr>
+          <w:lang w:val="en-US"/>
+        </w:rPr>
+        <w:t>The clearest example is the “touchdown” situation: somebody who lives abroad but who briefly “touches down” in the U.S. once every 5 months for vacation. This person has abandoned LPR status so should not be readmitted as an LPR, despite keeping every trip abroad under 6 months</w:t>
+      </w:r>
+    </w:p>
+    <w:p>
+      <w:pPr>
+        <w:rPr>
+          <w:lang w:val="en-US"/>
+        </w:rPr>
+      </w:pPr>
+    </w:p>
+    <w:p>
+      <w:pPr>
+        <w:rPr>
+          <w:lang w:val="en-US"/>
+        </w:rPr>
+      </w:pPr>
+      <w:r>
+        <w:rPr>
+          <w:lang w:val="en-US"/>
+        </w:rPr>
+        <w:t>You'll likely sit around for months after training and have to deal with them expecting you to always be in constant communication with them and available any hour to answer calls from people in India about projects.</w:t>
+      </w:r>
+    </w:p>
+    <w:p>
+      <w:pPr>
+        <w:rPr>
+          <w:lang w:val="en-US"/>
+        </w:rPr>
+      </w:pPr>
+    </w:p>
+    <w:p>
+      <w:pPr>
+        <w:rPr>
+          <w:lang w:val="en-US"/>
+        </w:rPr>
+      </w:pPr>
+      <w:r>
+        <w:rPr>
+          <w:lang w:val="en-US"/>
+        </w:rPr>
+        <w:t>The location they give you on your offer letter is meaningless, and they'll use your job security as ways to threaten you to get you to relocate multiple times</w:t>
+      </w:r>
+    </w:p>
+    <w:p>
+      <w:pPr>
+        <w:rPr>
+          <w:lang w:val="en-US"/>
+        </w:rPr>
+      </w:pPr>
+      <w:r>
+        <w:rPr>
+          <w:lang w:val="en-US"/>
+        </w:rPr>
+        <w:t>N</w:t>
+      </w:r>
+      <w:r>
+        <w:rPr>
+          <w:lang w:val="en-US"/>
+        </w:rPr>
+        <w:t>o matter what personal financial cost it has on you.</w:t>
+      </w:r>
+    </w:p>
+    <w:p>
+      <w:pPr>
+        <w:rPr>
+          <w:lang w:val="en-US"/>
+        </w:rPr>
+      </w:pPr>
+    </w:p>
+    <w:p>
+      <w:pPr>
+        <w:rPr>
+          <w:lang w:val="en-US"/>
+        </w:rPr>
+      </w:pPr>
+      <w:r>
+        <w:rPr>
+          <w:lang w:val="en-US"/>
+        </w:rPr>
+        <w:t>They'll pay you far under market average, despite being largely in major cities that cost subsantially more to actually live in.</w:t>
+      </w:r>
+    </w:p>
+    <w:p>
+      <w:pPr>
+        <w:rPr>
+          <w:lang w:val="en-US"/>
+        </w:rPr>
+      </w:pPr>
+    </w:p>
+    <w:p>
+      <w:pPr>
+        <w:rPr>
+          <w:lang w:val="en-US"/>
+        </w:rPr>
+      </w:pPr>
+      <w:r>
+        <w:rPr>
+          <w:lang w:val="en-US"/>
+        </w:rPr>
+        <w:t>After all the time you sit around on bench after training, the odds are whatever project you get put onto will be filled with nothing but grunt work</w:t>
+      </w:r>
+    </w:p>
+    <w:p>
+      <w:pPr>
+        <w:rPr>
+          <w:lang w:val="en-US"/>
+        </w:rPr>
+      </w:pPr>
+      <w:r>
+        <w:rPr>
+          <w:lang w:val="en-US"/>
+        </w:rPr>
+        <w:t>N</w:t>
+      </w:r>
+      <w:r>
+        <w:rPr>
+          <w:lang w:val="en-US"/>
+        </w:rPr>
+        <w:t xml:space="preserve">o matter your personal experience or even if you're not the newest person to join them. If you're not Indian, they'll actively work against you and make sure </w:t>
+      </w:r>
+    </w:p>
+    <w:p>
+      <w:pPr>
+        <w:rPr>
+          <w:lang w:val="en-US"/>
+        </w:rPr>
+      </w:pPr>
+      <w:r>
+        <w:rPr>
+          <w:lang w:val="en-US"/>
+        </w:rPr>
+        <w:t>Y</w:t>
+      </w:r>
+      <w:r>
+        <w:rPr>
+          <w:lang w:val="en-US"/>
+        </w:rPr>
+        <w:t>ou know they see you as a lesser employee</w:t>
+      </w:r>
+    </w:p>
+    <w:p>
+      <w:pPr>
+        <w:rPr>
+          <w:lang w:val="en-US"/>
+        </w:rPr>
+      </w:pPr>
+      <w:r>
+        <w:rPr>
+          <w:lang w:val="en-US"/>
+        </w:rPr>
+        <w:t>I have a lot of cricket left in me</w:t>
+      </w:r>
+    </w:p>
+    <w:p>
+      <w:pPr>
+        <w:rPr>
+          <w:lang w:val="en-US"/>
+        </w:rPr>
+      </w:pPr>
+      <w:r>
+        <w:rPr>
+          <w:lang w:val="en-US"/>
+        </w:rPr>
+        <w:t>I am very very happy to be here and addressing this crowd would I consider you as my friends</w:t>
+      </w:r>
+    </w:p>
+    <w:p>
+      <w:pPr>
+        <w:rPr>
+          <w:lang w:val="en-US"/>
+        </w:rPr>
+      </w:pPr>
+      <w:r>
+        <w:rPr>
+          <w:lang w:val="en-US"/>
+        </w:rPr>
+        <w:lastRenderedPageBreak/>
+        <w:t xml:space="preserve">Every day </w:t>
+      </w:r>
+      <w:r>
+        <w:rPr>
+          <w:lang w:val="en-US"/>
+        </w:rPr>
+        <w:t>give your 100% because you never know what's comi</w:t>
+      </w:r>
+      <w:r>
+        <w:rPr>
+          <w:lang w:val="en-US"/>
+        </w:rPr>
+        <w:t xml:space="preserve">ng for you, never know what's </w:t>
+      </w:r>
+      <w:r>
+        <w:rPr>
+          <w:lang w:val="en-US"/>
+        </w:rPr>
+        <w:t>the next step</w:t>
+      </w:r>
+    </w:p>
+    <w:p>
+      <w:pPr>
+        <w:rPr>
+          <w:lang w:val="en-US"/>
+        </w:rPr>
+      </w:pPr>
+      <w:r>
+        <w:rPr>
+          <w:lang w:val="en-US"/>
+        </w:rPr>
+        <w:t>I</w:t>
+      </w:r>
+      <w:r>
+        <w:rPr>
+          <w:lang w:val="en-US"/>
+        </w:rPr>
+        <w:t xml:space="preserve"> </w:t>
+      </w:r>
+      <w:r>
+        <w:rPr>
+          <w:lang w:val="en-US"/>
+        </w:rPr>
+        <w:t>don't know the camera is on me I</w:t>
+      </w:r>
+      <w:r>
+        <w:rPr>
+          <w:lang w:val="en-US"/>
+        </w:rPr>
+        <w:t xml:space="preserve"> get really awkard</w:t>
+      </w:r>
+    </w:p>
+    <w:p>
+      <w:pPr>
+        <w:rPr>
+          <w:lang w:val="en-US"/>
+        </w:rPr>
+      </w:pPr>
+      <w:r>
+        <w:rPr>
+          <w:lang w:val="en-US"/>
+        </w:rPr>
+        <w:t>Don't just let mistakes happen</w:t>
+      </w:r>
+    </w:p>
+    <w:p>
+      <w:pPr>
+        <w:rPr>
+          <w:lang w:val="en-US"/>
+        </w:rPr>
+      </w:pPr>
+      <w:r>
+        <w:rPr>
+          <w:lang w:val="en-US"/>
+        </w:rPr>
+        <w:t>C</w:t>
+      </w:r>
+      <w:r>
+        <w:rPr>
+          <w:lang w:val="en-US"/>
+        </w:rPr>
+        <w:t xml:space="preserve">alifornia is most populated state in us. </w:t>
+      </w:r>
+      <w:r>
+        <w:rPr>
+          <w:lang w:val="en-US"/>
+        </w:rPr>
+        <w:t>It’s</w:t>
+      </w:r>
+      <w:r>
+        <w:rPr>
+          <w:lang w:val="en-US"/>
+        </w:rPr>
+        <w:t xml:space="preserve"> followed by texas, florida and new york in that order</w:t>
+      </w:r>
+    </w:p>
+    <w:p>
+      <w:pPr>
+        <w:rPr>
+          <w:lang w:val="en-US"/>
+        </w:rPr>
+      </w:pPr>
       <w:bookmarkStart w:id="0" w:name="_GoBack"/>
       <w:bookmarkEnd w:id="0"/>
-    </w:p>
-    <w:p>
-      <w:pPr>
-        <w:rPr>
-          <w:lang w:val="en-US"/>
-        </w:rPr>
-      </w:pPr>
-    </w:p>
-    <w:p>
-      <w:pPr>
-        <w:rPr>
-          <w:lang w:val="en-US"/>
-        </w:rPr>
-      </w:pPr>
-    </w:p>
-    <w:p>
-      <w:pPr>
-        <w:rPr>
-          <w:lang w:val="en-US"/>
-        </w:rPr>
-      </w:pPr>
-      <w:r>
-        <w:rPr>
-          <w:lang w:val="en-US"/>
-        </w:rPr>
-        <w:t>--------------------------------------------------------------------------------------------------------------------------------------</w:t>
-      </w:r>
-      <w:r>
-        <w:rPr>
-          <w:lang w:val="en-US"/>
-        </w:rPr>
-        <w:t xml:space="preserve"> </w:t>
-      </w:r>
-    </w:p>
-    <w:p>
-      <w:pPr>
-        <w:rPr>
-          <w:lang w:val="en-US"/>
-        </w:rPr>
-      </w:pPr>
-    </w:p>
-    <w:p>
-      <w:pPr>
-        <w:rPr>
-          <w:lang w:val="en-US"/>
-        </w:rPr>
-      </w:pPr>
-      <w:r>
-        <w:rPr>
-          <w:lang w:val="en-US"/>
-        </w:rPr>
-        <w:t>I</w:t>
-      </w:r>
-      <w:r>
-        <w:rPr>
-          <w:lang w:val="en-US"/>
-        </w:rPr>
-        <w:t xml:space="preserve"> want to say something but it will end up getting me into trouble</w:t>
-      </w:r>
-    </w:p>
-    <w:p>
-      <w:pPr>
-        <w:rPr>
-          <w:lang w:val="en-US"/>
-        </w:rPr>
-      </w:pPr>
-    </w:p>
-    <w:p>
-      <w:pPr>
-        <w:rPr>
-          <w:lang w:val="en-US"/>
-        </w:rPr>
-      </w:pPr>
-      <w:r>
-        <w:rPr>
-          <w:lang w:val="en-US"/>
-        </w:rPr>
-        <w:t>Brought up till 8th standard in vyara next to bardoli</w:t>
-      </w:r>
-    </w:p>
-    <w:p>
-      <w:pPr>
-        <w:rPr>
-          <w:lang w:val="en-US"/>
-        </w:rPr>
-      </w:pPr>
-      <w:r>
-        <w:rPr>
-          <w:lang w:val="en-US"/>
-        </w:rPr>
-        <w:t xml:space="preserve"> </w:t>
-      </w:r>
-    </w:p>
-    <w:p>
-      <w:pPr>
-        <w:rPr>
-          <w:lang w:val="en-US"/>
-        </w:rPr>
-      </w:pPr>
-      <w:r>
-        <w:rPr>
-          <w:lang w:val="en-US"/>
-        </w:rPr>
-        <w:t>I</w:t>
-      </w:r>
-      <w:r>
-        <w:rPr>
-          <w:lang w:val="en-US"/>
-        </w:rPr>
-        <w:t xml:space="preserve"> watch more of sports on</w:t>
-      </w:r>
-      <w:r>
-        <w:rPr>
-          <w:lang w:val="en-US"/>
-        </w:rPr>
-        <w:t xml:space="preserve"> television than anything else </w:t>
-      </w:r>
-    </w:p>
-    <w:p>
-      <w:pPr>
-        <w:rPr>
-          <w:lang w:val="en-US"/>
-        </w:rPr>
-      </w:pPr>
-    </w:p>
-    <w:p>
-      <w:pPr>
-        <w:rPr>
-          <w:lang w:val="en-US"/>
-        </w:rPr>
-      </w:pPr>
-      <w:r>
-        <w:rPr>
-          <w:lang w:val="en-US"/>
-        </w:rPr>
-        <w:lastRenderedPageBreak/>
-        <w:t>A</w:t>
-      </w:r>
-      <w:r>
-        <w:rPr>
-          <w:lang w:val="en-US"/>
-        </w:rPr>
-        <w:t>nyone who is remotely taller than me, i'm very afraid of them</w:t>
-      </w:r>
-    </w:p>
-    <w:p>
-      <w:pPr>
-        <w:rPr>
-          <w:lang w:val="en-US"/>
-        </w:rPr>
-      </w:pPr>
-      <w:r>
-        <w:rPr>
-          <w:lang w:val="en-US"/>
-        </w:rPr>
-        <w:t xml:space="preserve">Because I </w:t>
-      </w:r>
-      <w:r>
-        <w:rPr>
-          <w:lang w:val="en-US"/>
-        </w:rPr>
-        <w:t>feel like they'll look at me and wouldn't want to talk to me</w:t>
-      </w:r>
-    </w:p>
-    <w:p>
-      <w:pPr>
-        <w:rPr>
-          <w:lang w:val="en-US"/>
-        </w:rPr>
-      </w:pPr>
-      <w:r>
-        <w:rPr>
-          <w:lang w:val="en-US"/>
-        </w:rPr>
-        <w:t>I</w:t>
-      </w:r>
-      <w:r>
-        <w:rPr>
-          <w:lang w:val="en-US"/>
-        </w:rPr>
-        <w:t xml:space="preserve"> don't know, is it a height thing?</w:t>
-      </w:r>
-    </w:p>
-    <w:p>
-      <w:pPr>
-        <w:rPr>
-          <w:lang w:val="en-US"/>
-        </w:rPr>
-      </w:pPr>
-    </w:p>
-    <w:p>
-      <w:pPr>
-        <w:rPr>
-          <w:lang w:val="en-US"/>
-        </w:rPr>
-      </w:pPr>
-      <w:r>
-        <w:rPr>
-          <w:lang w:val="en-US"/>
-        </w:rPr>
-        <w:t>I</w:t>
-      </w:r>
-      <w:r>
-        <w:rPr>
-          <w:lang w:val="en-US"/>
-        </w:rPr>
-        <w:t xml:space="preserve"> always wanted to </w:t>
-      </w:r>
-      <w:r>
-        <w:rPr>
-          <w:lang w:val="en-US"/>
-        </w:rPr>
-        <w:t>talk to you but then you speak E</w:t>
-      </w:r>
-      <w:r>
-        <w:rPr>
-          <w:lang w:val="en-US"/>
-        </w:rPr>
-        <w:t>nglish at a ver</w:t>
-      </w:r>
-      <w:r>
-        <w:rPr>
-          <w:lang w:val="en-US"/>
-        </w:rPr>
-        <w:t>y quick pace. i don't think in English. I</w:t>
-      </w:r>
-      <w:r>
-        <w:rPr>
-          <w:lang w:val="en-US"/>
-        </w:rPr>
-        <w:t xml:space="preserve"> thi</w:t>
-      </w:r>
-      <w:r>
-        <w:rPr>
-          <w:lang w:val="en-US"/>
-        </w:rPr>
-        <w:t>nk in hindi and then I translate. S</w:t>
-      </w:r>
-      <w:r>
-        <w:rPr>
-          <w:lang w:val="en-US"/>
-        </w:rPr>
-        <w:t>o after 4 sentences I go numb. That’s why I'm quiet</w:t>
-      </w:r>
-    </w:p>
-    <w:p>
-      <w:pPr>
-        <w:rPr>
-          <w:lang w:val="en-US"/>
-        </w:rPr>
-      </w:pPr>
-    </w:p>
-    <w:p>
-      <w:pPr>
-        <w:rPr>
-          <w:lang w:val="en-US"/>
-        </w:rPr>
-      </w:pPr>
-      <w:r>
-        <w:rPr>
-          <w:lang w:val="en-US"/>
-        </w:rPr>
-        <w:t>Y</w:t>
-      </w:r>
-      <w:r>
-        <w:rPr>
-          <w:lang w:val="en-US"/>
-        </w:rPr>
-        <w:t xml:space="preserve">ou were from further away town of </w:t>
-      </w:r>
-      <w:r>
-        <w:rPr>
-          <w:lang w:val="en-US"/>
-        </w:rPr>
-        <w:t>Bombay</w:t>
-      </w:r>
-    </w:p>
-    <w:p>
-      <w:pPr>
-        <w:rPr>
-          <w:lang w:val="en-US"/>
-        </w:rPr>
-      </w:pPr>
-      <w:r>
-        <w:rPr>
-          <w:lang w:val="en-US"/>
-        </w:rPr>
-        <w:t>H</w:t>
-      </w:r>
-      <w:r>
-        <w:rPr>
-          <w:lang w:val="en-US"/>
-        </w:rPr>
-        <w:t>ow long did you spend there?</w:t>
-      </w:r>
-    </w:p>
-    <w:p>
-      <w:pPr>
-        <w:rPr>
-          <w:lang w:val="en-US"/>
-        </w:rPr>
-      </w:pPr>
-    </w:p>
-    <w:p>
-      <w:pPr>
-        <w:rPr>
-          <w:lang w:val="en-US"/>
-        </w:rPr>
-      </w:pPr>
-    </w:p>
-    <w:p>
-      <w:pPr>
-        <w:rPr>
-          <w:lang w:val="en-US"/>
-        </w:rPr>
-      </w:pPr>
-      <w:r>
-        <w:rPr>
-          <w:lang w:val="en-US"/>
-        </w:rPr>
-        <w:t>Due to her parents' occupations the family relocated to a number of places in India, including Delhi, Chandigarh, Ambala, Ladakh, Lucknow, Bareilly, and Pune.</w:t>
-      </w:r>
-    </w:p>
-    <w:p>
-      <w:pPr>
-        <w:rPr>
-          <w:lang w:val="en-US"/>
-        </w:rPr>
-      </w:pPr>
-      <w:r>
-        <w:rPr>
-          <w:lang w:val="en-US"/>
-        </w:rPr>
-        <w:t>In an interview published in Daily News and Analysis, Chopra said that she did not mind travelling regularly and changing schools; she welcomed it as a new experience and a way to discover India's multicultural society</w:t>
-      </w:r>
-    </w:p>
-    <w:p>
-      <w:pPr>
-        <w:rPr>
-          <w:lang w:val="en-US"/>
-        </w:rPr>
-      </w:pPr>
-      <w:r>
-        <w:rPr>
-          <w:lang w:val="en-US"/>
-        </w:rPr>
-        <w:t>Among the many places that she lived, Chopra has fond memories as a child of playing in the valleys of Leh, in the cold northwestern Indian desert region of Jammu and Kashmir. She has said, "I think I was in Class 4 when I was in Leh</w:t>
-      </w:r>
-    </w:p>
-    <w:p>
-      <w:pPr>
-        <w:rPr>
-          <w:lang w:val="en-US"/>
-        </w:rPr>
-      </w:pPr>
-      <w:r>
-        <w:rPr>
-          <w:lang w:val="en-US"/>
-        </w:rPr>
-        <w:t>At the age of thirteen, Chopra moved to the United States to study, living with her aunt, and attending schools in Newton, Massachusetts, and Cedar Rapids, Iowa, after a stop in Queens, New York, as her aunt's family also moved frequently.</w:t>
-      </w:r>
-    </w:p>
-    <w:p>
-      <w:pPr>
-        <w:rPr>
-          <w:lang w:val="en-US"/>
-        </w:rPr>
-      </w:pPr>
-    </w:p>
-    <w:p>
-      <w:pPr>
-        <w:rPr>
-          <w:lang w:val="en-US"/>
-        </w:rPr>
-      </w:pPr>
-      <w:r>
-        <w:rPr>
-          <w:lang w:val="en-US"/>
-        </w:rPr>
-        <w:t>You shouldn't have eaten so much</w:t>
-      </w:r>
-    </w:p>
-    <w:p>
-      <w:pPr>
-        <w:rPr>
-          <w:lang w:val="en-US"/>
-        </w:rPr>
-      </w:pPr>
-      <w:r>
-        <w:rPr>
-          <w:lang w:val="en-US"/>
-        </w:rPr>
-        <w:t>I shall have vengeance today</w:t>
-      </w:r>
-    </w:p>
-    <w:p>
-      <w:pPr>
-        <w:rPr>
-          <w:lang w:val="en-US"/>
-        </w:rPr>
-      </w:pPr>
-      <w:r>
-        <w:rPr>
-          <w:lang w:val="en-US"/>
-        </w:rPr>
-        <w:t>I won’t let any harm come to you</w:t>
-      </w:r>
-    </w:p>
-    <w:p>
-      <w:pPr>
-        <w:rPr>
-          <w:lang w:val="en-US"/>
-        </w:rPr>
-      </w:pPr>
-      <w:r>
-        <w:rPr>
-          <w:lang w:val="en-US"/>
-        </w:rPr>
-        <w:t>It has been so long since I first said I love you</w:t>
-      </w:r>
-    </w:p>
-    <w:p>
-      <w:pPr>
-        <w:rPr>
-          <w:lang w:val="en-US"/>
-        </w:rPr>
-      </w:pPr>
-      <w:r>
-        <w:rPr>
-          <w:lang w:val="en-US"/>
-        </w:rPr>
-        <w:t>Come on, I will rinse my mouth</w:t>
-      </w:r>
-    </w:p>
-    <w:p>
-      <w:pPr>
-        <w:rPr>
-          <w:lang w:val="en-US"/>
-        </w:rPr>
-      </w:pPr>
-      <w:r>
-        <w:rPr>
-          <w:lang w:val="en-US"/>
-        </w:rPr>
-        <w:t>My charms alone won't be enough</w:t>
-      </w:r>
-    </w:p>
-    <w:p>
-      <w:pPr>
-        <w:rPr>
-          <w:lang w:val="en-US"/>
-        </w:rPr>
-      </w:pPr>
-      <w:r>
-        <w:rPr>
-          <w:lang w:val="en-US"/>
-        </w:rPr>
-        <w:t>I want you to make me a promise that I can call in whenever I please and you will come to help me</w:t>
-      </w:r>
-    </w:p>
-    <w:p>
-      <w:pPr>
-        <w:rPr>
-          <w:lang w:val="en-US"/>
-        </w:rPr>
-      </w:pPr>
-    </w:p>
-    <w:p>
-      <w:pPr>
-        <w:rPr>
-          <w:lang w:val="en-US"/>
-        </w:rPr>
-      </w:pPr>
-      <w:r>
-        <w:rPr>
-          <w:lang w:val="en-US"/>
-        </w:rPr>
-        <w:t>He is yet to come</w:t>
-      </w:r>
-    </w:p>
-    <w:p>
-      <w:pPr>
-        <w:rPr>
-          <w:lang w:val="en-US"/>
-        </w:rPr>
-      </w:pPr>
-      <w:r>
-        <w:rPr>
-          <w:lang w:val="en-US"/>
-        </w:rPr>
-        <w:t>Holder wants others to step up in Gayle's absence</w:t>
-      </w:r>
-    </w:p>
-    <w:p>
-      <w:pPr>
-        <w:rPr>
-          <w:lang w:val="en-US"/>
-        </w:rPr>
-      </w:pPr>
-      <w:r>
-        <w:rPr>
-          <w:lang w:val="en-US"/>
-        </w:rPr>
-        <w:t>I saw it much later</w:t>
-      </w:r>
-    </w:p>
-    <w:p>
-      <w:pPr>
-        <w:rPr>
-          <w:lang w:val="en-US"/>
-        </w:rPr>
-      </w:pPr>
-      <w:r>
-        <w:rPr>
-          <w:lang w:val="en-US"/>
-        </w:rPr>
-        <w:lastRenderedPageBreak/>
-        <w:t>I don't ever want that to happen</w:t>
-      </w:r>
-    </w:p>
-    <w:p>
-      <w:pPr>
-        <w:rPr>
-          <w:lang w:val="en-US"/>
-        </w:rPr>
-      </w:pPr>
-      <w:r>
-        <w:rPr>
-          <w:lang w:val="en-US"/>
-        </w:rPr>
-        <w:t>I</w:t>
-      </w:r>
-      <w:r>
-        <w:rPr>
-          <w:lang w:val="en-US"/>
-        </w:rPr>
-        <w:t>f you are gullible, if you are fragile and don't have any direction, nobody to guide you</w:t>
-      </w:r>
-    </w:p>
-    <w:p>
-      <w:pPr>
-        <w:rPr>
-          <w:lang w:val="en-US"/>
-        </w:rPr>
-      </w:pPr>
-      <w:r>
-        <w:rPr>
-          <w:lang w:val="en-US"/>
-        </w:rPr>
-        <w:t>Should we wrap it up?</w:t>
-      </w:r>
-    </w:p>
-    <w:p>
-      <w:pPr>
-        <w:rPr>
-          <w:lang w:val="en-US"/>
-        </w:rPr>
-      </w:pPr>
-      <w:r>
-        <w:rPr>
-          <w:lang w:val="en-US"/>
-        </w:rPr>
-        <w:t>If you could act in movie 1990 what would be?</w:t>
-      </w:r>
-    </w:p>
-    <w:p>
-      <w:pPr>
-        <w:rPr>
-          <w:lang w:val="en-US"/>
-        </w:rPr>
-      </w:pPr>
-    </w:p>
-    <w:p>
-      <w:pPr>
-        <w:rPr>
-          <w:lang w:val="en-US"/>
-        </w:rPr>
-      </w:pPr>
-      <w:r>
-        <w:rPr>
-          <w:lang w:val="en-US"/>
-        </w:rPr>
-        <w:t>It is so sad to see this. You are promoting meat that is major cause of heart disease, cancer, hypertension and obesity. You call that healthy? Dumbest thing I ever heard</w:t>
-      </w:r>
-    </w:p>
-    <w:p>
-      <w:pPr>
-        <w:rPr>
-          <w:lang w:val="en-US"/>
-        </w:rPr>
-      </w:pPr>
-    </w:p>
-    <w:p>
-      <w:pPr>
-        <w:rPr>
-          <w:lang w:val="en-US"/>
-        </w:rPr>
-      </w:pPr>
-    </w:p>
-    <w:p>
-      <w:pPr>
-        <w:rPr>
-          <w:lang w:val="en-US"/>
-        </w:rPr>
-      </w:pPr>
-      <w:r>
-        <w:rPr>
-          <w:lang w:val="en-US"/>
-        </w:rPr>
-        <w:t xml:space="preserve">Im sorry to hear about your son Shoba, i hope he gets better. </w:t>
-      </w:r>
-      <w:r>
-        <w:rPr>
-          <w:lang w:val="en-US"/>
-        </w:rPr>
-        <w:t>Something</w:t>
-      </w:r>
-      <w:r>
-        <w:rPr>
-          <w:lang w:val="en-US"/>
-        </w:rPr>
-        <w:t xml:space="preserve"> we all tend to misunderstand or forget is that a Doctor studies medicine not NUTRITION! </w:t>
-      </w:r>
-    </w:p>
-    <w:p>
-      <w:pPr>
-        <w:rPr>
-          <w:lang w:val="en-US"/>
-        </w:rPr>
-      </w:pPr>
-      <w:r>
-        <w:rPr>
-          <w:lang w:val="en-US"/>
-        </w:rPr>
-        <w:t xml:space="preserve">They don't have knowledge on food - which is good/bad, which causes diseases. They diagnose disease and provide medicines. </w:t>
-      </w:r>
-    </w:p>
-    <w:p>
-      <w:pPr>
-        <w:rPr>
-          <w:lang w:val="en-US"/>
-        </w:rPr>
-      </w:pPr>
-      <w:r>
-        <w:rPr>
-          <w:lang w:val="en-US"/>
-        </w:rPr>
-        <w:t>So please don't believe doctors, gym trainers on nutrition. The biggest mis-information - cow's milk gives strong bones.</w:t>
-      </w:r>
-    </w:p>
-    <w:p>
-      <w:pPr>
-        <w:rPr>
-          <w:lang w:val="en-US"/>
-        </w:rPr>
-      </w:pPr>
-      <w:r>
-        <w:rPr>
-          <w:lang w:val="en-US"/>
-        </w:rPr>
-        <w:t xml:space="preserve"> It gives you cancer period. The casein protein in cow's milk is a carcinogen that causes </w:t>
-      </w:r>
-      <w:r>
-        <w:rPr>
-          <w:lang w:val="en-US"/>
-        </w:rPr>
-        <w:t>breast,</w:t>
-      </w:r>
-      <w:r>
-        <w:rPr>
-          <w:lang w:val="en-US"/>
-        </w:rPr>
-        <w:t xml:space="preserve"> </w:t>
-      </w:r>
-      <w:r>
-        <w:rPr>
-          <w:lang w:val="en-US"/>
-        </w:rPr>
-        <w:t>prostate</w:t>
-      </w:r>
-      <w:r>
-        <w:rPr>
-          <w:lang w:val="en-US"/>
-        </w:rPr>
-        <w:t xml:space="preserve"> cancer etc. </w:t>
-      </w:r>
-    </w:p>
-    <w:p>
-      <w:pPr>
-        <w:rPr>
-          <w:lang w:val="en-US"/>
-        </w:rPr>
-      </w:pPr>
-      <w:r>
-        <w:rPr>
-          <w:lang w:val="en-US"/>
-        </w:rPr>
-        <w:t>Cow's milk is very good only for a baby cow not for humans. We were not given birth by a cow, we do not have tail and ears like a cow or weigh heavy like a cow.</w:t>
-      </w:r>
-    </w:p>
-    <w:p>
-      <w:pPr>
-        <w:rPr>
-          <w:lang w:val="en-US"/>
-        </w:rPr>
-      </w:pPr>
-      <w:r>
-        <w:rPr>
-          <w:lang w:val="en-US"/>
-        </w:rPr>
-        <w:t xml:space="preserve">Cow is not my mother, why drink its milk? Cow's milk is made of pus, blood, feces, growth hormones and animal protein. </w:t>
-      </w:r>
-    </w:p>
-    <w:p>
-      <w:pPr>
-        <w:rPr>
-          <w:lang w:val="en-US"/>
-        </w:rPr>
-      </w:pPr>
-      <w:r>
-        <w:rPr>
-          <w:lang w:val="en-US"/>
-        </w:rPr>
-        <w:t xml:space="preserve">70% of world population is lactose intolerant. Because our body can't digest milk. </w:t>
-      </w:r>
-    </w:p>
-    <w:p>
-      <w:pPr>
-        <w:rPr>
-          <w:lang w:val="en-US"/>
-        </w:rPr>
-      </w:pPr>
-      <w:r>
-        <w:rPr>
-          <w:lang w:val="en-US"/>
-        </w:rPr>
-        <w:t>Humans</w:t>
-      </w:r>
-      <w:r>
-        <w:rPr>
-          <w:lang w:val="en-US"/>
-        </w:rPr>
-        <w:t xml:space="preserve"> are the only adults drinking breast milk from another species. </w:t>
-      </w:r>
-    </w:p>
-    <w:p>
-      <w:pPr>
-        <w:rPr>
-          <w:lang w:val="en-US"/>
-        </w:rPr>
-      </w:pPr>
-      <w:r>
-        <w:rPr>
-          <w:lang w:val="en-US"/>
-        </w:rPr>
-        <w:t xml:space="preserve">How disgusting is it! Why not drink a dog milk or rat milk, why only cow? It is mere </w:t>
-      </w:r>
-      <w:r>
-        <w:rPr>
-          <w:lang w:val="en-US"/>
-        </w:rPr>
-        <w:t>logic,</w:t>
-      </w:r>
-      <w:r>
-        <w:rPr>
-          <w:lang w:val="en-US"/>
-        </w:rPr>
-        <w:t xml:space="preserve"> but still people are in denial to accept it. </w:t>
-      </w:r>
-    </w:p>
-    <w:p>
-      <w:pPr>
-        <w:rPr>
-          <w:lang w:val="en-US"/>
-        </w:rPr>
-      </w:pPr>
-      <w:r>
-        <w:rPr>
-          <w:lang w:val="en-US"/>
-        </w:rPr>
-        <w:t xml:space="preserve">There are so many plant based milk alternatives like soy milk, rice, hemp, almond, </w:t>
-      </w:r>
-      <w:r>
-        <w:rPr>
-          <w:lang w:val="en-US"/>
-        </w:rPr>
-        <w:t>coconut,</w:t>
-      </w:r>
-      <w:r>
-        <w:rPr>
-          <w:lang w:val="en-US"/>
-        </w:rPr>
-        <w:t xml:space="preserve"> sunflower seed, quinoa, hazelnut, pea, peanut milk etc. </w:t>
-      </w:r>
-    </w:p>
-    <w:p>
-      <w:pPr>
-        <w:rPr>
-          <w:lang w:val="en-US"/>
-        </w:rPr>
-      </w:pPr>
-      <w:r>
-        <w:rPr>
-          <w:lang w:val="en-US"/>
-        </w:rPr>
-        <w:t xml:space="preserve">Why still drink cow's breast milk? It is so easy to accept dead and decaying flesh and breast milk of other animals is good for you. </w:t>
-      </w:r>
-    </w:p>
-    <w:p>
-      <w:pPr>
-        <w:rPr>
-          <w:lang w:val="en-US"/>
-        </w:rPr>
-      </w:pPr>
-      <w:r>
-        <w:rPr>
-          <w:lang w:val="en-US"/>
-        </w:rPr>
-        <w:t>But a hard thing to digest / accept that plant based food is good for you? Carbohydrates are essential for human body, without glucose no cell is going to function.</w:t>
-      </w:r>
-    </w:p>
-    <w:p>
-      <w:pPr>
-        <w:rPr>
-          <w:lang w:val="en-US"/>
-        </w:rPr>
-      </w:pPr>
-      <w:r>
-        <w:rPr>
-          <w:lang w:val="en-US"/>
-        </w:rPr>
-        <w:t>Your son was still taking animal product - dairy is horrible for health. Diet makes a huge difference!?</w:t>
-      </w:r>
-    </w:p>
-    <w:p>
-      <w:pPr>
-        <w:rPr>
-          <w:lang w:val="en-US"/>
-        </w:rPr>
-      </w:pPr>
-    </w:p>
-    <w:p>
-      <w:pPr>
-        <w:rPr>
-          <w:lang w:val="en-US"/>
-        </w:rPr>
-      </w:pPr>
-    </w:p>
-    <w:p>
-      <w:pPr>
-        <w:rPr>
-          <w:lang w:val="en-US"/>
-        </w:rPr>
-      </w:pPr>
-      <w:r>
-        <w:rPr>
-          <w:lang w:val="en-US"/>
-        </w:rPr>
-        <w:lastRenderedPageBreak/>
-        <w:t>I</w:t>
-      </w:r>
-      <w:r>
-        <w:rPr>
-          <w:lang w:val="en-US"/>
-        </w:rPr>
-        <w:t xml:space="preserve">f a rapist says i will only rape unknown women and leave the known/closer ones like family and neighbors or even a different species. </w:t>
-      </w:r>
-    </w:p>
-    <w:p>
-      <w:pPr>
-        <w:rPr>
-          <w:lang w:val="en-US"/>
-        </w:rPr>
-      </w:pPr>
-      <w:r>
-        <w:rPr>
-          <w:lang w:val="en-US"/>
-        </w:rPr>
-        <w:t xml:space="preserve">Does it make the rape okay? What kind of logic is </w:t>
-      </w:r>
-      <w:r>
-        <w:rPr>
-          <w:lang w:val="en-US"/>
-        </w:rPr>
-        <w:t>it?</w:t>
-      </w:r>
-      <w:r>
-        <w:rPr>
-          <w:lang w:val="en-US"/>
-        </w:rPr>
-        <w:t xml:space="preserve"> Every animal has the right to live including fish. </w:t>
-      </w:r>
-    </w:p>
-    <w:p>
-      <w:pPr>
-        <w:rPr>
-          <w:lang w:val="en-US"/>
-        </w:rPr>
-      </w:pPr>
-      <w:r>
-        <w:rPr>
-          <w:lang w:val="en-US"/>
-        </w:rPr>
-        <w:t xml:space="preserve">The feel pain too, you cut them up they bleed too! They have family too! With so much polluted water almost all the fishes are contaminated with mercury poisoning. </w:t>
-      </w:r>
-    </w:p>
-    <w:p>
-      <w:pPr>
-        <w:rPr>
-          <w:lang w:val="en-US"/>
-        </w:rPr>
-      </w:pPr>
-      <w:r>
-        <w:rPr>
-          <w:lang w:val="en-US"/>
-        </w:rPr>
-        <w:t xml:space="preserve">Eating that is obviously not good! By 2048 fishes are going to be extinct, that i at the amount of fish humans are consuming! Leaving out all the animal products from the plate is the only best diet for us. </w:t>
-      </w:r>
-    </w:p>
-    <w:p>
-      <w:pPr>
-        <w:rPr>
-          <w:lang w:val="en-US"/>
-        </w:rPr>
-      </w:pPr>
-      <w:r>
-        <w:rPr>
-          <w:lang w:val="en-US"/>
-        </w:rPr>
-        <w:t>Human beings are designed to be frugivores (eating fruits) and plant based diet. Dead bodies and bodily fluids of other animals DONOT belong in our body!?</w:t>
-      </w:r>
-    </w:p>
-    <w:p>
-      <w:pPr>
-        <w:rPr>
-          <w:lang w:val="en-US"/>
-        </w:rPr>
-      </w:pPr>
-    </w:p>
-    <w:p>
-      <w:pPr>
-        <w:rPr>
-          <w:lang w:val="en-US"/>
-        </w:rPr>
-      </w:pPr>
-      <w:r>
-        <w:rPr>
-          <w:lang w:val="en-US"/>
-        </w:rPr>
-        <w:t>I will let you know</w:t>
-      </w:r>
-    </w:p>
-    <w:p>
-      <w:pPr>
-        <w:rPr>
-          <w:lang w:val="en-US"/>
-        </w:rPr>
-      </w:pPr>
-      <w:r>
-        <w:rPr>
-          <w:lang w:val="en-US"/>
-        </w:rPr>
-        <w:t>Mitesh, you can go ahead</w:t>
-      </w:r>
-    </w:p>
-    <w:p>
-      <w:pPr>
-        <w:rPr>
-          <w:lang w:val="en-US"/>
-        </w:rPr>
-      </w:pPr>
-    </w:p>
-    <w:p>
-      <w:pPr>
-        <w:rPr>
-          <w:lang w:val="en-US"/>
-        </w:rPr>
-      </w:pPr>
-      <w:r>
-        <w:rPr>
-          <w:lang w:val="en-US"/>
-        </w:rPr>
-        <w:t>The clearest example is the “touchdown” situation: somebody who lives abroad but who briefly “touches down” in the U.S. once every 5 months for vacation. This person has abandoned LPR status so should not be readmitted as an LPR, despite keeping every trip abroad under 6 months</w:t>
-      </w:r>
-    </w:p>
-    <w:p>
-      <w:pPr>
-        <w:rPr>
-          <w:lang w:val="en-US"/>
-        </w:rPr>
-      </w:pPr>
-    </w:p>
-    <w:p>
-      <w:pPr>
-        <w:rPr>
-          <w:lang w:val="en-US"/>
-        </w:rPr>
-      </w:pPr>
-      <w:r>
-        <w:rPr>
-          <w:lang w:val="en-US"/>
-        </w:rPr>
-        <w:t>You'll likely sit around for months after training and have to deal with them expecting you to always be in constant communication with them and available any hour to answer calls from people in India about projects.</w:t>
-      </w:r>
-    </w:p>
-    <w:p>
-      <w:pPr>
-        <w:rPr>
-          <w:lang w:val="en-US"/>
-        </w:rPr>
-      </w:pPr>
-    </w:p>
-    <w:p>
-      <w:pPr>
-        <w:rPr>
-          <w:lang w:val="en-US"/>
-        </w:rPr>
-      </w:pPr>
-      <w:r>
-        <w:rPr>
-          <w:lang w:val="en-US"/>
-        </w:rPr>
-        <w:t>The location they give you on your offer letter is meaningless, and they'll use your job security as ways to threaten you to get you to relocate multiple times</w:t>
-      </w:r>
-    </w:p>
-    <w:p>
-      <w:pPr>
-        <w:rPr>
-          <w:lang w:val="en-US"/>
-        </w:rPr>
-      </w:pPr>
-      <w:r>
-        <w:rPr>
-          <w:lang w:val="en-US"/>
-        </w:rPr>
-        <w:t>N</w:t>
-      </w:r>
-      <w:r>
-        <w:rPr>
-          <w:lang w:val="en-US"/>
-        </w:rPr>
-        <w:t>o matter what personal financial cost it has on you.</w:t>
-      </w:r>
-    </w:p>
-    <w:p>
-      <w:pPr>
-        <w:rPr>
-          <w:lang w:val="en-US"/>
-        </w:rPr>
-      </w:pPr>
-    </w:p>
-    <w:p>
-      <w:pPr>
-        <w:rPr>
-          <w:lang w:val="en-US"/>
-        </w:rPr>
-      </w:pPr>
-      <w:r>
-        <w:rPr>
-          <w:lang w:val="en-US"/>
-        </w:rPr>
-        <w:t>They'll pay you far under market average, despite being largely in major cities that cost subsantially more to actually live in.</w:t>
-      </w:r>
-    </w:p>
-    <w:p>
-      <w:pPr>
-        <w:rPr>
-          <w:lang w:val="en-US"/>
-        </w:rPr>
-      </w:pPr>
-    </w:p>
-    <w:p>
-      <w:pPr>
-        <w:rPr>
-          <w:lang w:val="en-US"/>
-        </w:rPr>
-      </w:pPr>
-      <w:r>
-        <w:rPr>
-          <w:lang w:val="en-US"/>
-        </w:rPr>
-        <w:t>After all the time you sit around on bench after training, the odds are whatever project you get put onto will be filled with nothing but grunt work</w:t>
-      </w:r>
-    </w:p>
-    <w:p>
-      <w:pPr>
-        <w:rPr>
-          <w:lang w:val="en-US"/>
-        </w:rPr>
-      </w:pPr>
-      <w:r>
-        <w:rPr>
-          <w:lang w:val="en-US"/>
-        </w:rPr>
-        <w:t>N</w:t>
-      </w:r>
-      <w:r>
-        <w:rPr>
-          <w:lang w:val="en-US"/>
-        </w:rPr>
-        <w:t xml:space="preserve">o matter your personal experience or even if you're not the newest person to join them. If you're not Indian, they'll actively work against you and make sure </w:t>
-      </w:r>
-    </w:p>
-    <w:p>
-      <w:pPr>
-        <w:rPr>
-          <w:lang w:val="en-US"/>
-        </w:rPr>
-      </w:pPr>
-      <w:r>
-        <w:rPr>
-          <w:lang w:val="en-US"/>
-        </w:rPr>
-        <w:t>Y</w:t>
-      </w:r>
-      <w:r>
-        <w:rPr>
-          <w:lang w:val="en-US"/>
-        </w:rPr>
-        <w:t>ou know they see you as a lesser employee</w:t>
-      </w:r>
-    </w:p>
-    <w:p>
-      <w:pPr>
-        <w:rPr>
-          <w:lang w:val="en-US"/>
-        </w:rPr>
-      </w:pPr>
     </w:p>
     <w:p>
       <w:pPr>

</xml_diff>

<commit_message>
Changes in English Text
</commit_message>
<xml_diff>
--- a/WorldMap.Documents/English_Text.docx
+++ b/WorldMap.Documents/English_Text.docx
@@ -300,7 +300,23 @@
         <w:rPr>
           <w:lang w:val="en-US"/>
         </w:rPr>
-        <w:t>I am in dallas and I have some personal work to do tomorrow. I will work from 9 to 5 tomorrow and I will be back to office on Tuesday.</w:t>
+        <w:t xml:space="preserve">I am in </w:t>
+      </w:r>
+      <w:proofErr w:type="spellStart"/>
+      <w:proofErr w:type="gramStart"/>
+      <w:r>
+        <w:rPr>
+          <w:lang w:val="en-US"/>
+        </w:rPr>
+        <w:t>dallas</w:t>
+      </w:r>
+      <w:proofErr w:type="spellEnd"/>
+      <w:proofErr w:type="gramEnd"/>
+      <w:r>
+        <w:rPr>
+          <w:lang w:val="en-US"/>
+        </w:rPr>
+        <w:t xml:space="preserve"> and I have some personal work to do tomorrow. I will work from 9 to 5 tomorrow and I will be back to office on Tuesday.</w:t>
       </w:r>
     </w:p>
     <w:p>
@@ -341,7 +357,21 @@
         <w:rPr>
           <w:lang w:val="en-US"/>
         </w:rPr>
-        <w:t>I will be PTO on my marriage from 04 March 19 to 15 March 19. So, Megha is asking for a backup in my absence. Could you please help me out on this?</w:t>
+        <w:t xml:space="preserve">I will be PTO on my marriage from 04 March 19 to 15 March 19. So, </w:t>
+      </w:r>
+      <w:proofErr w:type="spellStart"/>
+      <w:r>
+        <w:rPr>
+          <w:lang w:val="en-US"/>
+        </w:rPr>
+        <w:t>Megha</w:t>
+      </w:r>
+      <w:proofErr w:type="spellEnd"/>
+      <w:r>
+        <w:rPr>
+          <w:lang w:val="en-US"/>
+        </w:rPr>
+        <w:t xml:space="preserve"> is asking for a backup in my absence. Could you please help me out on this?</w:t>
       </w:r>
     </w:p>
     <w:p>
@@ -486,7 +516,21 @@
         <w:rPr>
           <w:lang w:val="en-US"/>
         </w:rPr>
-        <w:t>Trying to keep up with Canada, China, R3.</w:t>
+        <w:t xml:space="preserve">Trying to keep up with Canada, China, </w:t>
+      </w:r>
+      <w:proofErr w:type="gramStart"/>
+      <w:r>
+        <w:rPr>
+          <w:lang w:val="en-US"/>
+        </w:rPr>
+        <w:t>R3</w:t>
+      </w:r>
+      <w:proofErr w:type="gramEnd"/>
+      <w:r>
+        <w:rPr>
+          <w:lang w:val="en-US"/>
+        </w:rPr>
+        <w:t>.</w:t>
       </w:r>
     </w:p>
     <w:p>
@@ -545,7 +589,35 @@
         <w:rPr>
           <w:lang w:val="en-US"/>
         </w:rPr>
-        <w:t>Thanks so much to everyone on the team for getting UK production stable. I request everyone that each script (insert, update, delete, store proc etc.) should be reviewed by myself / Assil / Ramesh before deploy to production.</w:t>
+        <w:t xml:space="preserve">Thanks so much to everyone on the team for getting UK production stable. I request everyone that each script (insert, update, delete, store </w:t>
+      </w:r>
+      <w:proofErr w:type="spellStart"/>
+      <w:r>
+        <w:rPr>
+          <w:lang w:val="en-US"/>
+        </w:rPr>
+        <w:t>proc</w:t>
+      </w:r>
+      <w:proofErr w:type="spellEnd"/>
+      <w:r>
+        <w:rPr>
+          <w:lang w:val="en-US"/>
+        </w:rPr>
+        <w:t xml:space="preserve"> etc.) should be reviewed by myself / </w:t>
+      </w:r>
+      <w:proofErr w:type="spellStart"/>
+      <w:r>
+        <w:rPr>
+          <w:lang w:val="en-US"/>
+        </w:rPr>
+        <w:t>Assil</w:t>
+      </w:r>
+      <w:proofErr w:type="spellEnd"/>
+      <w:r>
+        <w:rPr>
+          <w:lang w:val="en-US"/>
+        </w:rPr>
+        <w:t xml:space="preserve"> / Ramesh before deploy to production.</w:t>
       </w:r>
     </w:p>
     <w:p>
@@ -591,7 +663,21 @@
         <w:rPr>
           <w:lang w:val="en-US"/>
         </w:rPr>
-        <w:t>A big thanks to Vardhaman and Shweta for the value you bring on the table with your product and technical skills. Congrats to the entire team and thank you for the continued support.</w:t>
+        <w:t xml:space="preserve">A big thanks to </w:t>
+      </w:r>
+      <w:proofErr w:type="spellStart"/>
+      <w:r>
+        <w:rPr>
+          <w:lang w:val="en-US"/>
+        </w:rPr>
+        <w:t>Vardhaman</w:t>
+      </w:r>
+      <w:proofErr w:type="spellEnd"/>
+      <w:r>
+        <w:rPr>
+          <w:lang w:val="en-US"/>
+        </w:rPr>
+        <w:t xml:space="preserve"> and Shweta for the value you bring on the table with your product and technical skills. Congrats to the entire team and thank you for the continued support.</w:t>
       </w:r>
     </w:p>
     <w:p>
@@ -703,8 +789,30 @@
         <w:rPr>
           <w:lang w:val="en-US"/>
         </w:rPr>
-        <w:t>HI Kavitha/Mitesh</w:t>
-      </w:r>
+        <w:t xml:space="preserve">HI </w:t>
+      </w:r>
+      <w:proofErr w:type="spellStart"/>
+      <w:r>
+        <w:rPr>
+          <w:lang w:val="en-US"/>
+        </w:rPr>
+        <w:t>Kavitha</w:t>
+      </w:r>
+      <w:proofErr w:type="spellEnd"/>
+      <w:r>
+        <w:rPr>
+          <w:lang w:val="en-US"/>
+        </w:rPr>
+        <w:t>/</w:t>
+      </w:r>
+      <w:proofErr w:type="spellStart"/>
+      <w:r>
+        <w:rPr>
+          <w:lang w:val="en-US"/>
+        </w:rPr>
+        <w:t>Mitesh</w:t>
+      </w:r>
+      <w:proofErr w:type="spellEnd"/>
     </w:p>
     <w:p>
       <w:pPr>
@@ -785,7 +893,35 @@
         <w:rPr>
           <w:lang w:val="en-US"/>
         </w:rPr>
-        <w:t>HI Kavitha/Mitesh,</w:t>
+        <w:t xml:space="preserve">HI </w:t>
+      </w:r>
+      <w:proofErr w:type="spellStart"/>
+      <w:r>
+        <w:rPr>
+          <w:lang w:val="en-US"/>
+        </w:rPr>
+        <w:t>Kavitha</w:t>
+      </w:r>
+      <w:proofErr w:type="spellEnd"/>
+      <w:r>
+        <w:rPr>
+          <w:lang w:val="en-US"/>
+        </w:rPr>
+        <w:t>/</w:t>
+      </w:r>
+      <w:proofErr w:type="spellStart"/>
+      <w:r>
+        <w:rPr>
+          <w:lang w:val="en-US"/>
+        </w:rPr>
+        <w:t>Mitesh</w:t>
+      </w:r>
+      <w:proofErr w:type="spellEnd"/>
+      <w:r>
+        <w:rPr>
+          <w:lang w:val="en-US"/>
+        </w:rPr>
+        <w:t>,</w:t>
       </w:r>
     </w:p>
     <w:p>
@@ -811,7 +947,21 @@
         <w:rPr>
           <w:lang w:val="en-US"/>
         </w:rPr>
-        <w:t>Request you to go through the same and let us know if any quries, which will address in tomorrow’s call.</w:t>
+        <w:t xml:space="preserve">Request you to go through the same and let us know if any </w:t>
+      </w:r>
+      <w:proofErr w:type="spellStart"/>
+      <w:r>
+        <w:rPr>
+          <w:lang w:val="en-US"/>
+        </w:rPr>
+        <w:t>quries</w:t>
+      </w:r>
+      <w:proofErr w:type="spellEnd"/>
+      <w:r>
+        <w:rPr>
+          <w:lang w:val="en-US"/>
+        </w:rPr>
+        <w:t>, which will address in tomorrow’s call.</w:t>
       </w:r>
     </w:p>
     <w:p>
@@ -844,7 +994,21 @@
         <w:rPr>
           <w:lang w:val="en-US"/>
         </w:rPr>
-        <w:t>Get confirmation from venkat on his availability to deploy export solution over weekend</w:t>
+        <w:t xml:space="preserve">Get confirmation from </w:t>
+      </w:r>
+      <w:proofErr w:type="spellStart"/>
+      <w:r>
+        <w:rPr>
+          <w:lang w:val="en-US"/>
+        </w:rPr>
+        <w:t>venkat</w:t>
+      </w:r>
+      <w:proofErr w:type="spellEnd"/>
+      <w:r>
+        <w:rPr>
+          <w:lang w:val="en-US"/>
+        </w:rPr>
+        <w:t xml:space="preserve"> on his availability to deploy export solution over weekend</w:t>
       </w:r>
     </w:p>
     <w:p>
@@ -976,20 +1140,62 @@
         <w:rPr>
           <w:lang w:val="en-US"/>
         </w:rPr>
-        <w:t>I’ve just got to know that we will be in short for expertise this weekend when we are deploying a new release. Shweta and Vardhaman, two of the main JDA expertise will not be available during this weekend. While I understand that life has it circumstances and demands, and I also understand that this project has always been in “Urgent” state every week, however, I find myself alone with very small onsite team with no experience in JDA whatsoever.</w:t>
-      </w:r>
-    </w:p>
-    <w:p>
-      <w:pPr>
-        <w:rPr>
-          <w:lang w:val="en-US"/>
-        </w:rPr>
-      </w:pPr>
-      <w:r>
-        <w:rPr>
-          <w:lang w:val="en-US"/>
-        </w:rPr>
-        <w:t>Here are what I think can be done … (after discussing with sai and kavitha)</w:t>
+        <w:t xml:space="preserve">I’ve just got to know that we will be in short for expertise this weekend when we are deploying a new release. Shweta and </w:t>
+      </w:r>
+      <w:proofErr w:type="spellStart"/>
+      <w:r>
+        <w:rPr>
+          <w:lang w:val="en-US"/>
+        </w:rPr>
+        <w:t>Vardhaman</w:t>
+      </w:r>
+      <w:proofErr w:type="spellEnd"/>
+      <w:r>
+        <w:rPr>
+          <w:lang w:val="en-US"/>
+        </w:rPr>
+        <w:t>, two of the main JDA expertise will not be available during this weekend. While I understand that life has it circumstances and demands, and I also understand that this project has always been in “Urgent” state every week, however, I find myself alone with very small onsite team with no experience in JDA whatsoever.</w:t>
+      </w:r>
+    </w:p>
+    <w:p>
+      <w:pPr>
+        <w:rPr>
+          <w:lang w:val="en-US"/>
+        </w:rPr>
+      </w:pPr>
+      <w:r>
+        <w:rPr>
+          <w:lang w:val="en-US"/>
+        </w:rPr>
+        <w:t xml:space="preserve">Here are what I think can be done … (after discussing with </w:t>
+      </w:r>
+      <w:proofErr w:type="spellStart"/>
+      <w:r>
+        <w:rPr>
+          <w:lang w:val="en-US"/>
+        </w:rPr>
+        <w:t>sai</w:t>
+      </w:r>
+      <w:proofErr w:type="spellEnd"/>
+      <w:r>
+        <w:rPr>
+          <w:lang w:val="en-US"/>
+        </w:rPr>
+        <w:t xml:space="preserve"> and </w:t>
+      </w:r>
+      <w:proofErr w:type="spellStart"/>
+      <w:r>
+        <w:rPr>
+          <w:lang w:val="en-US"/>
+        </w:rPr>
+        <w:t>kavitha</w:t>
+      </w:r>
+      <w:proofErr w:type="spellEnd"/>
+      <w:r>
+        <w:rPr>
+          <w:lang w:val="en-US"/>
+        </w:rPr>
+        <w:t>)</w:t>
       </w:r>
     </w:p>
     <w:p>
@@ -1028,7 +1234,21 @@
         <w:rPr>
           <w:lang w:val="en-US"/>
         </w:rPr>
-        <w:t>Shweta and Vardhaman, may find sometime and benefits from the time difference to assist us ONLY when needed and for very limited time, although I am hesitant to make that request because I know life situations can be way stronger than wishes.</w:t>
+        <w:t xml:space="preserve">Shweta and </w:t>
+      </w:r>
+      <w:proofErr w:type="spellStart"/>
+      <w:r>
+        <w:rPr>
+          <w:lang w:val="en-US"/>
+        </w:rPr>
+        <w:t>Vardhaman</w:t>
+      </w:r>
+      <w:proofErr w:type="spellEnd"/>
+      <w:r>
+        <w:rPr>
+          <w:lang w:val="en-US"/>
+        </w:rPr>
+        <w:t>, may find sometime and benefits from the time difference to assist us ONLY when needed and for very limited time, although I am hesitant to make that request because I know life situations can be way stronger than wishes.</w:t>
       </w:r>
     </w:p>
     <w:p>
@@ -1077,7 +1297,35 @@
         <w:rPr>
           <w:lang w:val="en-US"/>
         </w:rPr>
-        <w:t>Can you send email to team, specifically Afreen whenever we deploy code in QA so that Afreen can also do a round of testing in QA environment.</w:t>
+        <w:t xml:space="preserve">Can you send email to team, specifically </w:t>
+      </w:r>
+      <w:proofErr w:type="spellStart"/>
+      <w:r>
+        <w:rPr>
+          <w:lang w:val="en-US"/>
+        </w:rPr>
+        <w:t>Afreen</w:t>
+      </w:r>
+      <w:proofErr w:type="spellEnd"/>
+      <w:r>
+        <w:rPr>
+          <w:lang w:val="en-US"/>
+        </w:rPr>
+        <w:t xml:space="preserve"> whenever we deploy code in QA so that </w:t>
+      </w:r>
+      <w:proofErr w:type="spellStart"/>
+      <w:r>
+        <w:rPr>
+          <w:lang w:val="en-US"/>
+        </w:rPr>
+        <w:t>Afreen</w:t>
+      </w:r>
+      <w:proofErr w:type="spellEnd"/>
+      <w:r>
+        <w:rPr>
+          <w:lang w:val="en-US"/>
+        </w:rPr>
+        <w:t xml:space="preserve"> can also do a round of testing in QA environment.</w:t>
       </w:r>
     </w:p>
     <w:p>
@@ -1141,7 +1389,35 @@
         <w:rPr>
           <w:lang w:val="en-US"/>
         </w:rPr>
-        <w:t>I have added MasterProtectionRule to some of the branches on GItHub and I will continue to add more. This will prevent you from adding changes directly to the master branch.</w:t>
+        <w:t xml:space="preserve">I have added </w:t>
+      </w:r>
+      <w:proofErr w:type="spellStart"/>
+      <w:r>
+        <w:rPr>
+          <w:lang w:val="en-US"/>
+        </w:rPr>
+        <w:t>MasterProtectionRule</w:t>
+      </w:r>
+      <w:proofErr w:type="spellEnd"/>
+      <w:r>
+        <w:rPr>
+          <w:lang w:val="en-US"/>
+        </w:rPr>
+        <w:t xml:space="preserve"> to some of the branches on </w:t>
+      </w:r>
+      <w:proofErr w:type="spellStart"/>
+      <w:r>
+        <w:rPr>
+          <w:lang w:val="en-US"/>
+        </w:rPr>
+        <w:t>GItHub</w:t>
+      </w:r>
+      <w:proofErr w:type="spellEnd"/>
+      <w:r>
+        <w:rPr>
+          <w:lang w:val="en-US"/>
+        </w:rPr>
+        <w:t xml:space="preserve"> and I will continue to add more. This will prevent you from adding changes directly to the master branch.</w:t>
       </w:r>
     </w:p>
     <w:p>
@@ -1272,7 +1548,21 @@
         <w:rPr>
           <w:lang w:val="en-US"/>
         </w:rPr>
-        <w:t>Hi kavitha,</w:t>
+        <w:t xml:space="preserve">Hi </w:t>
+      </w:r>
+      <w:proofErr w:type="spellStart"/>
+      <w:r>
+        <w:rPr>
+          <w:lang w:val="en-US"/>
+        </w:rPr>
+        <w:t>kavitha</w:t>
+      </w:r>
+      <w:proofErr w:type="spellEnd"/>
+      <w:r>
+        <w:rPr>
+          <w:lang w:val="en-US"/>
+        </w:rPr>
+        <w:t>,</w:t>
       </w:r>
     </w:p>
     <w:p>
@@ -1550,7 +1840,21 @@
         <w:rPr>
           <w:lang w:val="en-US"/>
         </w:rPr>
-        <w:t>Removing Ramesh, Megha. Keeping this INTERNAL.</w:t>
+        <w:t xml:space="preserve">Removing Ramesh, </w:t>
+      </w:r>
+      <w:proofErr w:type="spellStart"/>
+      <w:r>
+        <w:rPr>
+          <w:lang w:val="en-US"/>
+        </w:rPr>
+        <w:t>Megha</w:t>
+      </w:r>
+      <w:proofErr w:type="spellEnd"/>
+      <w:r>
+        <w:rPr>
+          <w:lang w:val="en-US"/>
+        </w:rPr>
+        <w:t>. Keeping this INTERNAL.</w:t>
       </w:r>
     </w:p>
     <w:p>
@@ -1663,7 +1967,21 @@
         <w:rPr>
           <w:lang w:val="en-US"/>
         </w:rPr>
-        <w:t>Please do. Myself and megha may not able to attend to the Canada workshop but please go ahead without us and have Ramesh take point.</w:t>
+        <w:t xml:space="preserve">Please do. Myself and </w:t>
+      </w:r>
+      <w:proofErr w:type="spellStart"/>
+      <w:r>
+        <w:rPr>
+          <w:lang w:val="en-US"/>
+        </w:rPr>
+        <w:t>megha</w:t>
+      </w:r>
+      <w:proofErr w:type="spellEnd"/>
+      <w:r>
+        <w:rPr>
+          <w:lang w:val="en-US"/>
+        </w:rPr>
+        <w:t xml:space="preserve"> may not able to attend to the Canada workshop but please go ahead without us and have Ramesh take point.</w:t>
       </w:r>
     </w:p>
     <w:p>
@@ -1739,11 +2057,19 @@
           <w:lang w:val="en-US"/>
         </w:rPr>
       </w:pPr>
-      <w:r>
-        <w:rPr>
-          <w:lang w:val="en-US"/>
-        </w:rPr>
-        <w:t>Mitesh, you can go ahead</w:t>
+      <w:proofErr w:type="spellStart"/>
+      <w:r>
+        <w:rPr>
+          <w:lang w:val="en-US"/>
+        </w:rPr>
+        <w:t>Mitesh</w:t>
+      </w:r>
+      <w:proofErr w:type="spellEnd"/>
+      <w:r>
+        <w:rPr>
+          <w:lang w:val="en-US"/>
+        </w:rPr>
+        <w:t>, you can go ahead</w:t>
       </w:r>
     </w:p>
     <w:p>
@@ -1956,8 +2282,16 @@
         <w:rPr>
           <w:lang w:val="en-US"/>
         </w:rPr>
-        <w:t>We will look into this and provide an update asap</w:t>
-      </w:r>
+        <w:t xml:space="preserve">We will look into this and provide an update </w:t>
+      </w:r>
+      <w:proofErr w:type="gramStart"/>
+      <w:r>
+        <w:rPr>
+          <w:lang w:val="en-US"/>
+        </w:rPr>
+        <w:t>asap</w:t>
+      </w:r>
+      <w:proofErr w:type="gramEnd"/>
     </w:p>
     <w:p>
       <w:pPr>
@@ -1996,15 +2330,7 @@
         <w:rPr>
           <w:lang w:val="en-US"/>
         </w:rPr>
-        <w:t xml:space="preserve">I looked at the Code and Job. Did not see anything that would </w:t>
-      </w:r>
-      <w:bookmarkStart w:id="0" w:name="_GoBack"/>
-      <w:bookmarkEnd w:id="0"/>
-      <w:r>
-        <w:rPr>
-          <w:lang w:val="en-US"/>
-        </w:rPr>
-        <w:t>have caused it to fail.</w:t>
+        <w:t>I looked at the Code and Job. Did not see anything that would have caused it to fail.</w:t>
       </w:r>
     </w:p>
     <w:p>
@@ -2069,8 +2395,16 @@
         <w:rPr>
           <w:lang w:val="en-US"/>
         </w:rPr>
-        <w:t>Hi Mitesh</w:t>
-      </w:r>
+        <w:t xml:space="preserve">Hi </w:t>
+      </w:r>
+      <w:proofErr w:type="spellStart"/>
+      <w:r>
+        <w:rPr>
+          <w:lang w:val="en-US"/>
+        </w:rPr>
+        <w:t>Mitesh</w:t>
+      </w:r>
+      <w:proofErr w:type="spellEnd"/>
     </w:p>
     <w:p>
       <w:pPr>
@@ -2111,11 +2445,19 @@
           <w:lang w:val="en-US"/>
         </w:rPr>
       </w:pPr>
-      <w:r>
-        <w:rPr>
-          <w:lang w:val="en-US"/>
-        </w:rPr>
-        <w:t>Mitesh, it’s really hard to understand what say over phone. Can you please use some other phone?</w:t>
+      <w:proofErr w:type="spellStart"/>
+      <w:r>
+        <w:rPr>
+          <w:lang w:val="en-US"/>
+        </w:rPr>
+        <w:t>Mitesh</w:t>
+      </w:r>
+      <w:proofErr w:type="spellEnd"/>
+      <w:r>
+        <w:rPr>
+          <w:lang w:val="en-US"/>
+        </w:rPr>
+        <w:t>, it’s really hard to understand what say over phone. Can you please use some other phone?</w:t>
       </w:r>
     </w:p>
     <w:p>
@@ -2155,7 +2497,15 @@
         <w:rPr>
           <w:lang w:val="en-US"/>
         </w:rPr>
-        <w:t>I am not able to understand what you are asking, if you can give a reference, screenshot it will help.</w:t>
+        <w:t>I am not able to understand what you are asking, if you can give a reference, s</w:t>
+      </w:r>
+      <w:bookmarkStart w:id="0" w:name="_GoBack"/>
+      <w:bookmarkEnd w:id="0"/>
+      <w:r>
+        <w:rPr>
+          <w:lang w:val="en-US"/>
+        </w:rPr>
+        <w:t>creenshot it will help.</w:t>
       </w:r>
     </w:p>
     <w:p>
@@ -2216,27 +2566,47 @@
         <w:rPr>
           <w:lang w:val="en-US"/>
         </w:rPr>
-        <w:t>Sorry, Mitesh has submitted 8 hours for Friday by mistake. It is corrected now. He was asked to leave on Thursday, hence submitting effort until 3/7. Please approval.</w:t>
-      </w:r>
-    </w:p>
-    <w:p>
-      <w:pPr>
-        <w:rPr>
-          <w:lang w:val="en-US"/>
-        </w:rPr>
-      </w:pPr>
-    </w:p>
-    <w:p>
-      <w:pPr>
-        <w:rPr>
-          <w:lang w:val="en-US"/>
-        </w:rPr>
-      </w:pPr>
-      <w:r>
-        <w:rPr>
-          <w:lang w:val="en-US"/>
-        </w:rPr>
-        <w:t>Would you please review the code where message trace is called and see if it is a blocking call. Also, can you see if you can determine when the MSMQ insufficient resource started</w:t>
+        <w:t xml:space="preserve">Sorry, </w:t>
+      </w:r>
+      <w:proofErr w:type="spellStart"/>
+      <w:r>
+        <w:rPr>
+          <w:lang w:val="en-US"/>
+        </w:rPr>
+        <w:t>Mitesh</w:t>
+      </w:r>
+      <w:proofErr w:type="spellEnd"/>
+      <w:r>
+        <w:rPr>
+          <w:lang w:val="en-US"/>
+        </w:rPr>
+        <w:t xml:space="preserve"> has submitted 8 hours for Friday by mistake. It is corrected now. He was asked to leave on Thursday, hence submitting effort until 3/7. Please approval.</w:t>
+      </w:r>
+    </w:p>
+    <w:p>
+      <w:pPr>
+        <w:rPr>
+          <w:lang w:val="en-US"/>
+        </w:rPr>
+      </w:pPr>
+    </w:p>
+    <w:p>
+      <w:pPr>
+        <w:rPr>
+          <w:lang w:val="en-US"/>
+        </w:rPr>
+      </w:pPr>
+      <w:r>
+        <w:rPr>
+          <w:lang w:val="en-US"/>
+        </w:rPr>
+        <w:t xml:space="preserve">Would you please review the code where message trace is called and see if it is a blocking call. Also, can you see if you can determine when the MSMQ insufficient resource </w:t>
+      </w:r>
+      <w:r>
+        <w:rPr>
+          <w:lang w:val="en-US"/>
+        </w:rPr>
+        <w:t>started?</w:t>
       </w:r>
     </w:p>
     <w:p>
@@ -2396,7 +2766,21 @@
         <w:rPr>
           <w:lang w:val="en-US"/>
         </w:rPr>
-        <w:t>I want a favour before that</w:t>
+        <w:t xml:space="preserve">I want a </w:t>
+      </w:r>
+      <w:proofErr w:type="spellStart"/>
+      <w:r>
+        <w:rPr>
+          <w:lang w:val="en-US"/>
+        </w:rPr>
+        <w:t>favour</w:t>
+      </w:r>
+      <w:proofErr w:type="spellEnd"/>
+      <w:r>
+        <w:rPr>
+          <w:lang w:val="en-US"/>
+        </w:rPr>
+        <w:t xml:space="preserve"> before that</w:t>
       </w:r>
     </w:p>
     <w:p>
@@ -2458,8 +2842,16 @@
         <w:rPr>
           <w:lang w:val="en-US"/>
         </w:rPr>
-        <w:t>HI Megha</w:t>
-      </w:r>
+        <w:t xml:space="preserve">HI </w:t>
+      </w:r>
+      <w:proofErr w:type="spellStart"/>
+      <w:r>
+        <w:rPr>
+          <w:lang w:val="en-US"/>
+        </w:rPr>
+        <w:t>Megha</w:t>
+      </w:r>
+      <w:proofErr w:type="spellEnd"/>
     </w:p>
     <w:p>
       <w:pPr>
@@ -2639,7 +3031,35 @@
         <w:rPr>
           <w:lang w:val="en-US"/>
         </w:rPr>
-        <w:t>Till then, Mitesh may be able to help you explaining somethings or getting the code complied and you can go through it find changes.</w:t>
+        <w:t xml:space="preserve">Till then, </w:t>
+      </w:r>
+      <w:proofErr w:type="spellStart"/>
+      <w:r>
+        <w:rPr>
+          <w:lang w:val="en-US"/>
+        </w:rPr>
+        <w:t>Mitesh</w:t>
+      </w:r>
+      <w:proofErr w:type="spellEnd"/>
+      <w:r>
+        <w:rPr>
+          <w:lang w:val="en-US"/>
+        </w:rPr>
+        <w:t xml:space="preserve"> may be able to help you explaining </w:t>
+      </w:r>
+      <w:proofErr w:type="spellStart"/>
+      <w:r>
+        <w:rPr>
+          <w:lang w:val="en-US"/>
+        </w:rPr>
+        <w:t>somethings</w:t>
+      </w:r>
+      <w:proofErr w:type="spellEnd"/>
+      <w:r>
+        <w:rPr>
+          <w:lang w:val="en-US"/>
+        </w:rPr>
+        <w:t xml:space="preserve"> or getting the code complied and you can go through it find changes.</w:t>
       </w:r>
     </w:p>
     <w:p>
@@ -2809,7 +3229,21 @@
         <w:rPr>
           <w:lang w:val="en-US"/>
         </w:rPr>
-        <w:t>Hi Assil,</w:t>
+        <w:t xml:space="preserve">Hi </w:t>
+      </w:r>
+      <w:proofErr w:type="spellStart"/>
+      <w:r>
+        <w:rPr>
+          <w:lang w:val="en-US"/>
+        </w:rPr>
+        <w:t>Assil</w:t>
+      </w:r>
+      <w:proofErr w:type="spellEnd"/>
+      <w:r>
+        <w:rPr>
+          <w:lang w:val="en-US"/>
+        </w:rPr>
+        <w:t>,</w:t>
       </w:r>
     </w:p>
     <w:p>
@@ -2849,7 +3283,19 @@
         <w:rPr>
           <w:lang w:val="en-US"/>
         </w:rPr>
-        <w:t xml:space="preserve"> march so, I can’t work on weekends and after office hours. Till april month end.</w:t>
+        <w:t xml:space="preserve"> march so, I can’t work on weekend</w:t>
+      </w:r>
+      <w:r>
+        <w:rPr>
+          <w:lang w:val="en-US"/>
+        </w:rPr>
+        <w:t>s and after office hours. Till A</w:t>
+      </w:r>
+      <w:r>
+        <w:rPr>
+          <w:lang w:val="en-US"/>
+        </w:rPr>
+        <w:t>pril month end.</w:t>
       </w:r>
     </w:p>
     <w:p>
@@ -3013,47 +3459,107 @@
         <w:rPr>
           <w:lang w:val="en-US"/>
         </w:rPr>
-        <w:t>Please reach out to venkat and myself for any related problem you may have.</w:t>
-      </w:r>
-    </w:p>
-    <w:p>
-      <w:pPr>
-        <w:rPr>
-          <w:lang w:val="en-US"/>
-        </w:rPr>
-      </w:pPr>
-    </w:p>
-    <w:p>
-      <w:pPr>
-        <w:rPr>
-          <w:lang w:val="en-US"/>
-        </w:rPr>
-      </w:pPr>
-    </w:p>
-    <w:p>
-      <w:pPr>
-        <w:rPr>
-          <w:lang w:val="en-US"/>
-        </w:rPr>
-      </w:pPr>
-      <w:r>
-        <w:rPr>
-          <w:lang w:val="en-US"/>
-        </w:rPr>
-        <w:t>It looks like mitesh is involved in UK prod issues, not sure when he will free up, but he can help Shweta if he does.</w:t>
-      </w:r>
-    </w:p>
-    <w:p>
-      <w:pPr>
-        <w:rPr>
-          <w:lang w:val="en-US"/>
-        </w:rPr>
-      </w:pPr>
-      <w:r>
-        <w:rPr>
-          <w:lang w:val="en-US"/>
-        </w:rPr>
-        <w:t>I think sai needs to play a role in here.</w:t>
+        <w:t xml:space="preserve">Please reach out </w:t>
+      </w:r>
+      <w:r>
+        <w:rPr>
+          <w:lang w:val="en-US"/>
+        </w:rPr>
+        <w:t xml:space="preserve">to </w:t>
+      </w:r>
+      <w:proofErr w:type="spellStart"/>
+      <w:r>
+        <w:rPr>
+          <w:lang w:val="en-US"/>
+        </w:rPr>
+        <w:t>V</w:t>
+      </w:r>
+      <w:r>
+        <w:rPr>
+          <w:lang w:val="en-US"/>
+        </w:rPr>
+        <w:t>enkat</w:t>
+      </w:r>
+      <w:proofErr w:type="spellEnd"/>
+      <w:r>
+        <w:rPr>
+          <w:lang w:val="en-US"/>
+        </w:rPr>
+        <w:t xml:space="preserve"> and myself for any related problem you may have.</w:t>
+      </w:r>
+    </w:p>
+    <w:p>
+      <w:pPr>
+        <w:rPr>
+          <w:lang w:val="en-US"/>
+        </w:rPr>
+      </w:pPr>
+    </w:p>
+    <w:p>
+      <w:pPr>
+        <w:rPr>
+          <w:lang w:val="en-US"/>
+        </w:rPr>
+      </w:pPr>
+    </w:p>
+    <w:p>
+      <w:pPr>
+        <w:rPr>
+          <w:lang w:val="en-US"/>
+        </w:rPr>
+      </w:pPr>
+      <w:r>
+        <w:rPr>
+          <w:lang w:val="en-US"/>
+        </w:rPr>
+        <w:t xml:space="preserve">It looks like </w:t>
+      </w:r>
+      <w:proofErr w:type="spellStart"/>
+      <w:r>
+        <w:rPr>
+          <w:lang w:val="en-US"/>
+        </w:rPr>
+        <w:t>M</w:t>
+      </w:r>
+      <w:r>
+        <w:rPr>
+          <w:lang w:val="en-US"/>
+        </w:rPr>
+        <w:t>itesh</w:t>
+      </w:r>
+      <w:proofErr w:type="spellEnd"/>
+      <w:r>
+        <w:rPr>
+          <w:lang w:val="en-US"/>
+        </w:rPr>
+        <w:t xml:space="preserve"> is involved in UK prod issues, not sure when he will free up, but he can help Shweta if he does.</w:t>
+      </w:r>
+    </w:p>
+    <w:p>
+      <w:pPr>
+        <w:rPr>
+          <w:lang w:val="en-US"/>
+        </w:rPr>
+      </w:pPr>
+      <w:r>
+        <w:rPr>
+          <w:lang w:val="en-US"/>
+        </w:rPr>
+        <w:t xml:space="preserve">I think </w:t>
+      </w:r>
+      <w:proofErr w:type="spellStart"/>
+      <w:r>
+        <w:rPr>
+          <w:lang w:val="en-US"/>
+        </w:rPr>
+        <w:t>sai</w:t>
+      </w:r>
+      <w:proofErr w:type="spellEnd"/>
+      <w:r>
+        <w:rPr>
+          <w:lang w:val="en-US"/>
+        </w:rPr>
+        <w:t xml:space="preserve"> needs to play a role in here.</w:t>
       </w:r>
     </w:p>
     <w:p>
@@ -3106,7 +3612,21 @@
         <w:rPr>
           <w:lang w:val="en-US"/>
         </w:rPr>
-        <w:t>I will be on leave tomorrow and day after. Only Shweta will be available from offshore and hence it is of utmost importance that she doesn’t get overloaded with additional tasks than what we have already. Request you have Mitesh assist Shweta on the below tasks which are known and needs to be addressed from our side.</w:t>
+        <w:t xml:space="preserve">I will be on leave tomorrow and day after. Only Shweta will be available from offshore and hence it is of utmost importance that she doesn’t get overloaded with additional tasks than what we have already. Request you have </w:t>
+      </w:r>
+      <w:proofErr w:type="spellStart"/>
+      <w:r>
+        <w:rPr>
+          <w:lang w:val="en-US"/>
+        </w:rPr>
+        <w:t>Mitesh</w:t>
+      </w:r>
+      <w:proofErr w:type="spellEnd"/>
+      <w:r>
+        <w:rPr>
+          <w:lang w:val="en-US"/>
+        </w:rPr>
+        <w:t xml:space="preserve"> assist Shweta on the below tasks which are known and needs to be addressed from our side.</w:t>
       </w:r>
     </w:p>
     <w:p>
@@ -3212,7 +3732,35 @@
         <w:rPr>
           <w:lang w:val="en-US"/>
         </w:rPr>
-        <w:t>Please refer Nemo’s comments below draw Id issue. Please share your feedback with nemo.</w:t>
+        <w:t xml:space="preserve">Please refer </w:t>
+      </w:r>
+      <w:proofErr w:type="spellStart"/>
+      <w:r>
+        <w:rPr>
+          <w:lang w:val="en-US"/>
+        </w:rPr>
+        <w:t>Nemo’s</w:t>
+      </w:r>
+      <w:proofErr w:type="spellEnd"/>
+      <w:r>
+        <w:rPr>
+          <w:lang w:val="en-US"/>
+        </w:rPr>
+        <w:t xml:space="preserve"> comments below draw Id issue. Please share your feedback with </w:t>
+      </w:r>
+      <w:proofErr w:type="spellStart"/>
+      <w:r>
+        <w:rPr>
+          <w:lang w:val="en-US"/>
+        </w:rPr>
+        <w:t>nemo</w:t>
+      </w:r>
+      <w:proofErr w:type="spellEnd"/>
+      <w:r>
+        <w:rPr>
+          <w:lang w:val="en-US"/>
+        </w:rPr>
+        <w:t>.</w:t>
       </w:r>
     </w:p>
     <w:p>
@@ -3252,20 +3800,42 @@
         <w:rPr>
           <w:lang w:val="en-US"/>
         </w:rPr>
-        <w:t>Hi Assil,</w:t>
-      </w:r>
-    </w:p>
-    <w:p>
-      <w:pPr>
-        <w:rPr>
-          <w:lang w:val="en-US"/>
-        </w:rPr>
-      </w:pPr>
-      <w:r>
-        <w:rPr>
-          <w:lang w:val="en-US"/>
-        </w:rPr>
-        <w:t>Vardhaman has sent the deployment plan and you might have already discussed the same. However, following is the summary.</w:t>
+        <w:t xml:space="preserve">Hi </w:t>
+      </w:r>
+      <w:proofErr w:type="spellStart"/>
+      <w:r>
+        <w:rPr>
+          <w:lang w:val="en-US"/>
+        </w:rPr>
+        <w:t>Assil</w:t>
+      </w:r>
+      <w:proofErr w:type="spellEnd"/>
+      <w:r>
+        <w:rPr>
+          <w:lang w:val="en-US"/>
+        </w:rPr>
+        <w:t>,</w:t>
+      </w:r>
+    </w:p>
+    <w:p>
+      <w:pPr>
+        <w:rPr>
+          <w:lang w:val="en-US"/>
+        </w:rPr>
+      </w:pPr>
+      <w:proofErr w:type="spellStart"/>
+      <w:r>
+        <w:rPr>
+          <w:lang w:val="en-US"/>
+        </w:rPr>
+        <w:t>Vardhaman</w:t>
+      </w:r>
+      <w:proofErr w:type="spellEnd"/>
+      <w:r>
+        <w:rPr>
+          <w:lang w:val="en-US"/>
+        </w:rPr>
+        <w:t xml:space="preserve"> has sent the deployment plan and you might have already discussed the same. However, following is the summary.</w:t>
       </w:r>
     </w:p>
     <w:p>
@@ -3318,7 +3888,21 @@
         <w:rPr>
           <w:lang w:val="en-US"/>
         </w:rPr>
-        <w:t>Hi Megha and Ramesh,</w:t>
+        <w:t xml:space="preserve">Hi </w:t>
+      </w:r>
+      <w:proofErr w:type="spellStart"/>
+      <w:r>
+        <w:rPr>
+          <w:lang w:val="en-US"/>
+        </w:rPr>
+        <w:t>Megha</w:t>
+      </w:r>
+      <w:proofErr w:type="spellEnd"/>
+      <w:r>
+        <w:rPr>
+          <w:lang w:val="en-US"/>
+        </w:rPr>
+        <w:t xml:space="preserve"> and Ramesh,</w:t>
       </w:r>
     </w:p>
     <w:p>
@@ -3350,7 +3934,21 @@
         <w:rPr>
           <w:lang w:val="en-US"/>
         </w:rPr>
-        <w:t>Both Vardhaman and Shweta will be available 2PM-10PM</w:t>
+        <w:t xml:space="preserve">Both </w:t>
+      </w:r>
+      <w:proofErr w:type="spellStart"/>
+      <w:r>
+        <w:rPr>
+          <w:lang w:val="en-US"/>
+        </w:rPr>
+        <w:t>Vardhaman</w:t>
+      </w:r>
+      <w:proofErr w:type="spellEnd"/>
+      <w:r>
+        <w:rPr>
+          <w:lang w:val="en-US"/>
+        </w:rPr>
+        <w:t xml:space="preserve"> and Shweta will be available 2PM-10PM</w:t>
       </w:r>
     </w:p>
     <w:p>
@@ -3403,7 +4001,21 @@
         <w:rPr>
           <w:lang w:val="en-US"/>
         </w:rPr>
-        <w:t>What dll is missing?</w:t>
+        <w:t xml:space="preserve">What </w:t>
+      </w:r>
+      <w:proofErr w:type="spellStart"/>
+      <w:r>
+        <w:rPr>
+          <w:lang w:val="en-US"/>
+        </w:rPr>
+        <w:t>dll</w:t>
+      </w:r>
+      <w:proofErr w:type="spellEnd"/>
+      <w:r>
+        <w:rPr>
+          <w:lang w:val="en-US"/>
+        </w:rPr>
+        <w:t xml:space="preserve"> is missing?</w:t>
       </w:r>
     </w:p>
     <w:p>
@@ -3489,8 +4101,30 @@
         <w:rPr>
           <w:lang w:val="en-US"/>
         </w:rPr>
-        <w:t>Brought up till 8th standard in vyara next to bardoli</w:t>
-      </w:r>
+        <w:t xml:space="preserve">Brought up till 8th standard in </w:t>
+      </w:r>
+      <w:proofErr w:type="spellStart"/>
+      <w:r>
+        <w:rPr>
+          <w:lang w:val="en-US"/>
+        </w:rPr>
+        <w:t>vyara</w:t>
+      </w:r>
+      <w:proofErr w:type="spellEnd"/>
+      <w:r>
+        <w:rPr>
+          <w:lang w:val="en-US"/>
+        </w:rPr>
+        <w:t xml:space="preserve"> next to </w:t>
+      </w:r>
+      <w:proofErr w:type="spellStart"/>
+      <w:r>
+        <w:rPr>
+          <w:lang w:val="en-US"/>
+        </w:rPr>
+        <w:t>bardoli</w:t>
+      </w:r>
+      <w:proofErr w:type="spellEnd"/>
     </w:p>
     <w:p>
       <w:pPr>
@@ -3647,7 +4281,23 @@
         <w:rPr>
           <w:lang w:val="en-US"/>
         </w:rPr>
-        <w:t>y quick pace. i don't think in English. I</w:t>
+        <w:t xml:space="preserve">y quick pace. </w:t>
+      </w:r>
+      <w:proofErr w:type="spellStart"/>
+      <w:proofErr w:type="gramStart"/>
+      <w:r>
+        <w:rPr>
+          <w:lang w:val="en-US"/>
+        </w:rPr>
+        <w:t>i</w:t>
+      </w:r>
+      <w:proofErr w:type="spellEnd"/>
+      <w:proofErr w:type="gramEnd"/>
+      <w:r>
+        <w:rPr>
+          <w:lang w:val="en-US"/>
+        </w:rPr>
+        <w:t xml:space="preserve"> don't think in English. I</w:t>
       </w:r>
       <w:r>
         <w:rPr>
@@ -3659,7 +4309,23 @@
         <w:rPr>
           <w:lang w:val="en-US"/>
         </w:rPr>
-        <w:t>nk in hindi and then I translate. S</w:t>
+        <w:t xml:space="preserve">nk in </w:t>
+      </w:r>
+      <w:proofErr w:type="spellStart"/>
+      <w:proofErr w:type="gramStart"/>
+      <w:r>
+        <w:rPr>
+          <w:lang w:val="en-US"/>
+        </w:rPr>
+        <w:t>hindi</w:t>
+      </w:r>
+      <w:proofErr w:type="spellEnd"/>
+      <w:proofErr w:type="gramEnd"/>
+      <w:r>
+        <w:rPr>
+          <w:lang w:val="en-US"/>
+        </w:rPr>
+        <w:t xml:space="preserve"> and then I translate. S</w:t>
       </w:r>
       <w:r>
         <w:rPr>
@@ -3743,7 +4409,49 @@
         <w:rPr>
           <w:lang w:val="en-US"/>
         </w:rPr>
-        <w:t>Due to her parents' occupations the family relocated to a number of places in India, including Delhi, Chandigarh, Ambala, Ladakh, Lucknow, Bareilly, and Pune.</w:t>
+        <w:t xml:space="preserve">Due to her parents' occupations the family relocated to a number of places in India, including Delhi, Chandigarh, </w:t>
+      </w:r>
+      <w:proofErr w:type="spellStart"/>
+      <w:r>
+        <w:rPr>
+          <w:lang w:val="en-US"/>
+        </w:rPr>
+        <w:t>Ambala</w:t>
+      </w:r>
+      <w:proofErr w:type="spellEnd"/>
+      <w:r>
+        <w:rPr>
+          <w:lang w:val="en-US"/>
+        </w:rPr>
+        <w:t xml:space="preserve">, </w:t>
+      </w:r>
+      <w:proofErr w:type="spellStart"/>
+      <w:r>
+        <w:rPr>
+          <w:lang w:val="en-US"/>
+        </w:rPr>
+        <w:t>Ladakh</w:t>
+      </w:r>
+      <w:proofErr w:type="spellEnd"/>
+      <w:r>
+        <w:rPr>
+          <w:lang w:val="en-US"/>
+        </w:rPr>
+        <w:t xml:space="preserve">, </w:t>
+      </w:r>
+      <w:proofErr w:type="spellStart"/>
+      <w:r>
+        <w:rPr>
+          <w:lang w:val="en-US"/>
+        </w:rPr>
+        <w:t>Lucknow</w:t>
+      </w:r>
+      <w:proofErr w:type="spellEnd"/>
+      <w:r>
+        <w:rPr>
+          <w:lang w:val="en-US"/>
+        </w:rPr>
+        <w:t>, Bareilly, and Pune.</w:t>
       </w:r>
     </w:p>
     <w:p>
@@ -3769,8 +4477,30 @@
         <w:rPr>
           <w:lang w:val="en-US"/>
         </w:rPr>
-        <w:t>Among the many places that she lived, Chopra has fond memories as a child of playing in the valleys of Leh, in the cold northwestern Indian desert region of Jammu and Kashmir. She has said, "I think I was in Class 4 when I was in Leh</w:t>
-      </w:r>
+        <w:t xml:space="preserve">Among the many places that she lived, Chopra has fond memories as a child of playing in the valleys of </w:t>
+      </w:r>
+      <w:proofErr w:type="spellStart"/>
+      <w:r>
+        <w:rPr>
+          <w:lang w:val="en-US"/>
+        </w:rPr>
+        <w:t>Leh</w:t>
+      </w:r>
+      <w:proofErr w:type="spellEnd"/>
+      <w:r>
+        <w:rPr>
+          <w:lang w:val="en-US"/>
+        </w:rPr>
+        <w:t xml:space="preserve">, in the cold northwestern Indian desert region of Jammu and Kashmir. She has said, "I think I was in Class 4 when I was in </w:t>
+      </w:r>
+      <w:proofErr w:type="spellStart"/>
+      <w:r>
+        <w:rPr>
+          <w:lang w:val="en-US"/>
+        </w:rPr>
+        <w:t>Leh</w:t>
+      </w:r>
+      <w:proofErr w:type="spellEnd"/>
     </w:p>
     <w:p>
       <w:pPr>
@@ -3900,8 +4630,44 @@
         <w:rPr>
           <w:lang w:val="en-US"/>
         </w:rPr>
-        <w:t>n which of the following films was salman khan's name not prem</w:t>
-      </w:r>
+        <w:t xml:space="preserve">n which of the following films was </w:t>
+      </w:r>
+      <w:proofErr w:type="spellStart"/>
+      <w:r>
+        <w:rPr>
+          <w:lang w:val="en-US"/>
+        </w:rPr>
+        <w:t>salman</w:t>
+      </w:r>
+      <w:proofErr w:type="spellEnd"/>
+      <w:r>
+        <w:rPr>
+          <w:lang w:val="en-US"/>
+        </w:rPr>
+        <w:t xml:space="preserve"> </w:t>
+      </w:r>
+      <w:proofErr w:type="gramStart"/>
+      <w:r>
+        <w:rPr>
+          <w:lang w:val="en-US"/>
+        </w:rPr>
+        <w:t>khan's</w:t>
+      </w:r>
+      <w:proofErr w:type="gramEnd"/>
+      <w:r>
+        <w:rPr>
+          <w:lang w:val="en-US"/>
+        </w:rPr>
+        <w:t xml:space="preserve"> name not </w:t>
+      </w:r>
+      <w:proofErr w:type="spellStart"/>
+      <w:r>
+        <w:rPr>
+          <w:lang w:val="en-US"/>
+        </w:rPr>
+        <w:t>prem</w:t>
+      </w:r>
+      <w:proofErr w:type="spellEnd"/>
       <w:r>
         <w:rPr>
           <w:lang w:val="en-US"/>
@@ -4010,7 +4776,21 @@
         <w:rPr>
           <w:lang w:val="en-US"/>
         </w:rPr>
-        <w:t>I prefer water. I mean atleast for now</w:t>
+        <w:t xml:space="preserve">I prefer water. I mean </w:t>
+      </w:r>
+      <w:proofErr w:type="spellStart"/>
+      <w:r>
+        <w:rPr>
+          <w:lang w:val="en-US"/>
+        </w:rPr>
+        <w:t>atleast</w:t>
+      </w:r>
+      <w:proofErr w:type="spellEnd"/>
+      <w:r>
+        <w:rPr>
+          <w:lang w:val="en-US"/>
+        </w:rPr>
+        <w:t xml:space="preserve"> for now</w:t>
       </w:r>
     </w:p>
     <w:p>
@@ -4062,7 +4842,21 @@
         <w:rPr>
           <w:lang w:val="en-US"/>
         </w:rPr>
-        <w:t xml:space="preserve">Society is always gonna find faults with </w:t>
+        <w:t xml:space="preserve">Society is always </w:t>
+      </w:r>
+      <w:proofErr w:type="spellStart"/>
+      <w:r>
+        <w:rPr>
+          <w:lang w:val="en-US"/>
+        </w:rPr>
+        <w:t>gonna</w:t>
+      </w:r>
+      <w:proofErr w:type="spellEnd"/>
+      <w:r>
+        <w:rPr>
+          <w:lang w:val="en-US"/>
+        </w:rPr>
+        <w:t xml:space="preserve"> find faults with </w:t>
       </w:r>
       <w:r>
         <w:rPr>
@@ -4186,17 +4980,39 @@
         </w:rPr>
         <w:t xml:space="preserve"> </w:t>
       </w:r>
-      <w:r>
-        <w:rPr>
-          <w:lang w:val="en-US"/>
-        </w:rPr>
-        <w:t>m sorry to</w:t>
-      </w:r>
-      <w:r>
-        <w:rPr>
-          <w:lang w:val="en-US"/>
-        </w:rPr>
-        <w:t xml:space="preserve"> hear about your son Shoba, I</w:t>
+      <w:proofErr w:type="spellStart"/>
+      <w:r>
+        <w:rPr>
+          <w:lang w:val="en-US"/>
+        </w:rPr>
+        <w:t>m</w:t>
+      </w:r>
+      <w:proofErr w:type="spellEnd"/>
+      <w:r>
+        <w:rPr>
+          <w:lang w:val="en-US"/>
+        </w:rPr>
+        <w:t xml:space="preserve"> sorry to</w:t>
+      </w:r>
+      <w:r>
+        <w:rPr>
+          <w:lang w:val="en-US"/>
+        </w:rPr>
+        <w:t xml:space="preserve"> hear about your son </w:t>
+      </w:r>
+      <w:proofErr w:type="spellStart"/>
+      <w:r>
+        <w:rPr>
+          <w:lang w:val="en-US"/>
+        </w:rPr>
+        <w:t>Shoba</w:t>
+      </w:r>
+      <w:proofErr w:type="spellEnd"/>
+      <w:r>
+        <w:rPr>
+          <w:lang w:val="en-US"/>
+        </w:rPr>
+        <w:t>, I</w:t>
       </w:r>
       <w:r>
         <w:rPr>
@@ -4241,7 +5057,21 @@
           <w:lang w:val="en-US"/>
         </w:rPr>
         <w:lastRenderedPageBreak/>
-        <w:t>So please don't believe doctors, gym trainers on nutrition. The biggest mis-information - cow's milk gives strong bones.</w:t>
+        <w:t xml:space="preserve">So please don't believe doctors, gym trainers on nutrition. The biggest </w:t>
+      </w:r>
+      <w:proofErr w:type="spellStart"/>
+      <w:r>
+        <w:rPr>
+          <w:lang w:val="en-US"/>
+        </w:rPr>
+        <w:t>mis</w:t>
+      </w:r>
+      <w:proofErr w:type="spellEnd"/>
+      <w:r>
+        <w:rPr>
+          <w:lang w:val="en-US"/>
+        </w:rPr>
+        <w:t>-information - cow's milk gives strong bones.</w:t>
       </w:r>
     </w:p>
     <w:p>
@@ -4521,20 +5351,48 @@
         <w:rPr>
           <w:lang w:val="en-US"/>
         </w:rPr>
-        <w:t xml:space="preserve">Eating that is obviously not good! By 2048 fishes are going to be extinct, that i at the amount of fish humans are consuming! Leaving out all the animal products from the plate is the only best diet for us. </w:t>
-      </w:r>
-    </w:p>
-    <w:p>
-      <w:pPr>
-        <w:rPr>
-          <w:lang w:val="en-US"/>
-        </w:rPr>
-      </w:pPr>
-      <w:r>
-        <w:rPr>
-          <w:lang w:val="en-US"/>
-        </w:rPr>
-        <w:t>Human beings are designed to be frugivores (eating fruits) and plant based diet. Dead bodies and bodily fluids of other animals DONOT belong in our body!?</w:t>
+        <w:t xml:space="preserve">Eating that is obviously not good! By 2048 fishes are going to be extinct, that </w:t>
+      </w:r>
+      <w:proofErr w:type="spellStart"/>
+      <w:r>
+        <w:rPr>
+          <w:lang w:val="en-US"/>
+        </w:rPr>
+        <w:t>i</w:t>
+      </w:r>
+      <w:proofErr w:type="spellEnd"/>
+      <w:r>
+        <w:rPr>
+          <w:lang w:val="en-US"/>
+        </w:rPr>
+        <w:t xml:space="preserve"> at the amount of fish humans are consuming! Leaving out all the animal products from the plate is the only best diet for us. </w:t>
+      </w:r>
+    </w:p>
+    <w:p>
+      <w:pPr>
+        <w:rPr>
+          <w:lang w:val="en-US"/>
+        </w:rPr>
+      </w:pPr>
+      <w:r>
+        <w:rPr>
+          <w:lang w:val="en-US"/>
+        </w:rPr>
+        <w:t xml:space="preserve">Human beings are designed to be </w:t>
+      </w:r>
+      <w:proofErr w:type="spellStart"/>
+      <w:r>
+        <w:rPr>
+          <w:lang w:val="en-US"/>
+        </w:rPr>
+        <w:t>frugivores</w:t>
+      </w:r>
+      <w:proofErr w:type="spellEnd"/>
+      <w:r>
+        <w:rPr>
+          <w:lang w:val="en-US"/>
+        </w:rPr>
+        <w:t xml:space="preserve"> (eating fruits) and plant based diet. Dead bodies and bodily fluids of other animals DONOT belong in our body!?</w:t>
       </w:r>
     </w:p>
     <w:p>
@@ -4652,7 +5510,21 @@
         <w:rPr>
           <w:lang w:val="en-US"/>
         </w:rPr>
-        <w:t xml:space="preserve"> more to actually live in.</w:t>
+        <w:t xml:space="preserve"> more </w:t>
+      </w:r>
+      <w:proofErr w:type="gramStart"/>
+      <w:r>
+        <w:rPr>
+          <w:lang w:val="en-US"/>
+        </w:rPr>
+        <w:t>to</w:t>
+      </w:r>
+      <w:proofErr w:type="gramEnd"/>
+      <w:r>
+        <w:rPr>
+          <w:lang w:val="en-US"/>
+        </w:rPr>
+        <w:t xml:space="preserve"> actually live in.</w:t>
       </w:r>
     </w:p>
     <w:p>
@@ -4736,7 +5608,21 @@
         <w:rPr>
           <w:lang w:val="en-US"/>
         </w:rPr>
-        <w:t>I am very very happy to be here and addressing this crowd would I consider you as my friends</w:t>
+        <w:t xml:space="preserve">I am very </w:t>
+      </w:r>
+      <w:proofErr w:type="spellStart"/>
+      <w:r>
+        <w:rPr>
+          <w:lang w:val="en-US"/>
+        </w:rPr>
+        <w:t>very</w:t>
+      </w:r>
+      <w:proofErr w:type="spellEnd"/>
+      <w:r>
+        <w:rPr>
+          <w:lang w:val="en-US"/>
+        </w:rPr>
+        <w:t xml:space="preserve"> happy to be here and addressing this crowd would I consider you as my friends</w:t>
       </w:r>
     </w:p>
     <w:p>
@@ -4761,7 +5647,14 @@
         <w:rPr>
           <w:lang w:val="en-US"/>
         </w:rPr>
-        <w:t xml:space="preserve">ng for you, never know what's </w:t>
+        <w:t xml:space="preserve">ng for you, never know </w:t>
+      </w:r>
+      <w:proofErr w:type="gramStart"/>
+      <w:r>
+        <w:rPr>
+          <w:lang w:val="en-US"/>
+        </w:rPr>
+        <w:t xml:space="preserve">what's </w:t>
       </w:r>
       <w:r>
         <w:rPr>
@@ -4769,6 +5662,7 @@
         </w:rPr>
         <w:t>the next step</w:t>
       </w:r>
+      <w:proofErr w:type="gramEnd"/>
     </w:p>
     <w:p>
       <w:pPr>
@@ -4798,8 +5692,16 @@
         <w:rPr>
           <w:lang w:val="en-US"/>
         </w:rPr>
-        <w:t xml:space="preserve"> get really awkard</w:t>
-      </w:r>
+        <w:t xml:space="preserve"> get really </w:t>
+      </w:r>
+      <w:proofErr w:type="spellStart"/>
+      <w:r>
+        <w:rPr>
+          <w:lang w:val="en-US"/>
+        </w:rPr>
+        <w:t>awkard</w:t>
+      </w:r>
+      <w:proofErr w:type="spellEnd"/>
     </w:p>
     <w:p>
       <w:pPr>
@@ -4830,7 +5732,51 @@
         <w:rPr>
           <w:lang w:val="en-US"/>
         </w:rPr>
-        <w:t>alifornia is most populated state in us. It’s followed by texas, florida and new york in that order</w:t>
+        <w:t xml:space="preserve">alifornia is most populated state in us. It’s followed by </w:t>
+      </w:r>
+      <w:proofErr w:type="spellStart"/>
+      <w:r>
+        <w:rPr>
+          <w:lang w:val="en-US"/>
+        </w:rPr>
+        <w:t>texas</w:t>
+      </w:r>
+      <w:proofErr w:type="spellEnd"/>
+      <w:r>
+        <w:rPr>
+          <w:lang w:val="en-US"/>
+        </w:rPr>
+        <w:t xml:space="preserve">, </w:t>
+      </w:r>
+      <w:proofErr w:type="spellStart"/>
+      <w:proofErr w:type="gramStart"/>
+      <w:r>
+        <w:rPr>
+          <w:lang w:val="en-US"/>
+        </w:rPr>
+        <w:t>florida</w:t>
+      </w:r>
+      <w:proofErr w:type="spellEnd"/>
+      <w:proofErr w:type="gramEnd"/>
+      <w:r>
+        <w:rPr>
+          <w:lang w:val="en-US"/>
+        </w:rPr>
+        <w:t xml:space="preserve"> and new </w:t>
+      </w:r>
+      <w:proofErr w:type="spellStart"/>
+      <w:r>
+        <w:rPr>
+          <w:lang w:val="en-US"/>
+        </w:rPr>
+        <w:t>york</w:t>
+      </w:r>
+      <w:proofErr w:type="spellEnd"/>
+      <w:r>
+        <w:rPr>
+          <w:lang w:val="en-US"/>
+        </w:rPr>
+        <w:t xml:space="preserve"> in that order</w:t>
       </w:r>
     </w:p>
     <w:p>

</xml_diff>

<commit_message>
Changes in english file
</commit_message>
<xml_diff>
--- a/WorldMap.Documents/English_Text.docx
+++ b/WorldMap.Documents/English_Text.docx
@@ -947,21 +947,19 @@
         <w:rPr>
           <w:lang w:val="en-US"/>
         </w:rPr>
-        <w:t xml:space="preserve">Request you to go through the same and let us know if any </w:t>
-      </w:r>
-      <w:proofErr w:type="spellStart"/>
-      <w:r>
-        <w:rPr>
-          <w:lang w:val="en-US"/>
-        </w:rPr>
-        <w:t>quries</w:t>
-      </w:r>
-      <w:proofErr w:type="spellEnd"/>
-      <w:r>
-        <w:rPr>
-          <w:lang w:val="en-US"/>
-        </w:rPr>
-        <w:t>, which will address in tomorrow’s call.</w:t>
+        <w:t>Request you to go through the same and let us know if any qu</w:t>
+      </w:r>
+      <w:r>
+        <w:rPr>
+          <w:lang w:val="en-US"/>
+        </w:rPr>
+        <w:t>e</w:t>
+      </w:r>
+      <w:r>
+        <w:rPr>
+          <w:lang w:val="en-US"/>
+        </w:rPr>
+        <w:t>ries, which will address in tomorrow’s call.</w:t>
       </w:r>
     </w:p>
     <w:p>
@@ -2284,14 +2282,14 @@
         </w:rPr>
         <w:t xml:space="preserve">We will look into this and provide an update </w:t>
       </w:r>
-      <w:proofErr w:type="gramStart"/>
-      <w:r>
-        <w:rPr>
-          <w:lang w:val="en-US"/>
-        </w:rPr>
-        <w:t>asap</w:t>
-      </w:r>
-      <w:proofErr w:type="gramEnd"/>
+      <w:r>
+        <w:rPr>
+          <w:lang w:val="en-US"/>
+        </w:rPr>
+        <w:t>ASAP.</w:t>
+      </w:r>
+      <w:bookmarkStart w:id="0" w:name="_GoBack"/>
+      <w:bookmarkEnd w:id="0"/>
     </w:p>
     <w:p>
       <w:pPr>
@@ -2497,15 +2495,7 @@
         <w:rPr>
           <w:lang w:val="en-US"/>
         </w:rPr>
-        <w:t>I am not able to understand what you are asking, if you can give a reference, s</w:t>
-      </w:r>
-      <w:bookmarkStart w:id="0" w:name="_GoBack"/>
-      <w:bookmarkEnd w:id="0"/>
-      <w:r>
-        <w:rPr>
-          <w:lang w:val="en-US"/>
-        </w:rPr>
-        <w:t>creenshot it will help.</w:t>
+        <w:t>I am not able to understand what you are asking, if you can give a reference, screenshot it will help.</w:t>
       </w:r>
     </w:p>
     <w:p>

</xml_diff>